<commit_message>
Acomodando data de scrum
</commit_message>
<xml_diff>
--- a/Seminario Jesus-Valentin (1) (José Salina's conflicted copy 2019-02-24).docx
+++ b/Seminario Jesus-Valentin (1) (José Salina's conflicted copy 2019-02-24).docx
@@ -4000,25 +4000,7 @@
             <w:bCs/>
             <w:noProof/>
           </w:rPr>
-          <w:t xml:space="preserve"> Arqui</w:t>
-        </w:r>
-        <w:r>
-          <w:rPr>
-            <w:rStyle w:val="Hyperlink"/>
-            <w:rFonts w:ascii="Times New Roman" w:hAnsi="Times New Roman" w:cs="Times New Roman"/>
-            <w:bCs/>
-            <w:noProof/>
-          </w:rPr>
-          <w:t>t</w:t>
-        </w:r>
-        <w:r>
-          <w:rPr>
-            <w:rStyle w:val="Hyperlink"/>
-            <w:rFonts w:ascii="Times New Roman" w:hAnsi="Times New Roman" w:cs="Times New Roman"/>
-            <w:bCs/>
-            <w:noProof/>
-          </w:rPr>
-          <w:t>ectura tecnológica propuesta como solución.</w:t>
+          <w:t xml:space="preserve"> Arquitectura tecnológica propuesta como solución.</w:t>
         </w:r>
         <w:r>
           <w:rPr>
@@ -10937,7 +10919,7 @@
           <w:szCs w:val="24"/>
           <w:highlight w:val="white"/>
         </w:rPr>
-        <w:t>Cada un</w:t>
+        <w:t xml:space="preserve">Cada una de las elipses contiene una funcionalidad del sistema identificada con la abreviatura de UC por sus siglas en inglés Use Case, traducido al español como Caso de Uso, seguido de un número secuencial que lo identifica unívocamente. Además, </w:t>
       </w:r>
       <w:r>
         <w:rPr>
@@ -10946,196 +10928,7 @@
           <w:szCs w:val="24"/>
           <w:highlight w:val="white"/>
         </w:rPr>
-        <w:t>a</w:t>
-      </w:r>
-      <w:r>
-        <w:rPr>
-          <w:rFonts w:ascii="Times New Roman" w:eastAsia="Times New Roman" w:hAnsi="Times New Roman" w:cs="Times New Roman"/>
-          <w:sz w:val="24"/>
-          <w:szCs w:val="24"/>
-          <w:highlight w:val="white"/>
-        </w:rPr>
-        <w:t xml:space="preserve"> de las elipses contiene una funcionalidad del sistema identificada con la abreviatura </w:t>
-      </w:r>
-      <w:r>
-        <w:rPr>
-          <w:rFonts w:ascii="Times New Roman" w:eastAsia="Times New Roman" w:hAnsi="Times New Roman" w:cs="Times New Roman"/>
-          <w:sz w:val="24"/>
-          <w:szCs w:val="24"/>
-          <w:highlight w:val="white"/>
-        </w:rPr>
-        <w:t xml:space="preserve">de </w:t>
-      </w:r>
-      <w:r>
-        <w:rPr>
-          <w:rFonts w:ascii="Times New Roman" w:eastAsia="Times New Roman" w:hAnsi="Times New Roman" w:cs="Times New Roman"/>
-          <w:sz w:val="24"/>
-          <w:szCs w:val="24"/>
-          <w:highlight w:val="white"/>
-        </w:rPr>
-        <w:t>UC por sus siglas en ingl</w:t>
-      </w:r>
-      <w:r>
-        <w:rPr>
-          <w:rFonts w:ascii="Times New Roman" w:eastAsia="Times New Roman" w:hAnsi="Times New Roman" w:cs="Times New Roman"/>
-          <w:sz w:val="24"/>
-          <w:szCs w:val="24"/>
-          <w:highlight w:val="white"/>
-        </w:rPr>
-        <w:t>é</w:t>
-      </w:r>
-      <w:r>
-        <w:rPr>
-          <w:rFonts w:ascii="Times New Roman" w:eastAsia="Times New Roman" w:hAnsi="Times New Roman" w:cs="Times New Roman"/>
-          <w:sz w:val="24"/>
-          <w:szCs w:val="24"/>
-          <w:highlight w:val="white"/>
-        </w:rPr>
-        <w:t xml:space="preserve">s </w:t>
-      </w:r>
-      <w:r>
-        <w:rPr>
-          <w:rFonts w:ascii="Times New Roman" w:eastAsia="Times New Roman" w:hAnsi="Times New Roman" w:cs="Times New Roman"/>
-          <w:sz w:val="24"/>
-          <w:szCs w:val="24"/>
-          <w:highlight w:val="white"/>
-        </w:rPr>
-        <w:t>U</w:t>
-      </w:r>
-      <w:r>
-        <w:rPr>
-          <w:rFonts w:ascii="Times New Roman" w:eastAsia="Times New Roman" w:hAnsi="Times New Roman" w:cs="Times New Roman"/>
-          <w:sz w:val="24"/>
-          <w:szCs w:val="24"/>
-          <w:highlight w:val="white"/>
-        </w:rPr>
-        <w:t xml:space="preserve">se </w:t>
-      </w:r>
-      <w:r>
-        <w:rPr>
-          <w:rFonts w:ascii="Times New Roman" w:eastAsia="Times New Roman" w:hAnsi="Times New Roman" w:cs="Times New Roman"/>
-          <w:sz w:val="24"/>
-          <w:szCs w:val="24"/>
-          <w:highlight w:val="white"/>
-        </w:rPr>
-        <w:t>C</w:t>
-      </w:r>
-      <w:r>
-        <w:rPr>
-          <w:rFonts w:ascii="Times New Roman" w:eastAsia="Times New Roman" w:hAnsi="Times New Roman" w:cs="Times New Roman"/>
-          <w:sz w:val="24"/>
-          <w:szCs w:val="24"/>
-          <w:highlight w:val="white"/>
-        </w:rPr>
-        <w:t xml:space="preserve">ase, traducido al español como </w:t>
-      </w:r>
-      <w:r>
-        <w:rPr>
-          <w:rFonts w:ascii="Times New Roman" w:eastAsia="Times New Roman" w:hAnsi="Times New Roman" w:cs="Times New Roman"/>
-          <w:sz w:val="24"/>
-          <w:szCs w:val="24"/>
-          <w:highlight w:val="white"/>
-        </w:rPr>
-        <w:t>C</w:t>
-      </w:r>
-      <w:r>
-        <w:rPr>
-          <w:rFonts w:ascii="Times New Roman" w:eastAsia="Times New Roman" w:hAnsi="Times New Roman" w:cs="Times New Roman"/>
-          <w:sz w:val="24"/>
-          <w:szCs w:val="24"/>
-          <w:highlight w:val="white"/>
-        </w:rPr>
-        <w:t xml:space="preserve">aso de </w:t>
-      </w:r>
-      <w:r>
-        <w:rPr>
-          <w:rFonts w:ascii="Times New Roman" w:eastAsia="Times New Roman" w:hAnsi="Times New Roman" w:cs="Times New Roman"/>
-          <w:sz w:val="24"/>
-          <w:szCs w:val="24"/>
-          <w:highlight w:val="white"/>
-        </w:rPr>
-        <w:t>U</w:t>
-      </w:r>
-      <w:r>
-        <w:rPr>
-          <w:rFonts w:ascii="Times New Roman" w:eastAsia="Times New Roman" w:hAnsi="Times New Roman" w:cs="Times New Roman"/>
-          <w:sz w:val="24"/>
-          <w:szCs w:val="24"/>
-          <w:highlight w:val="white"/>
-        </w:rPr>
-        <w:t>so, seguido de un n</w:t>
-      </w:r>
-      <w:r>
-        <w:rPr>
-          <w:rFonts w:ascii="Times New Roman" w:eastAsia="Times New Roman" w:hAnsi="Times New Roman" w:cs="Times New Roman"/>
-          <w:sz w:val="24"/>
-          <w:szCs w:val="24"/>
-          <w:highlight w:val="white"/>
-        </w:rPr>
-        <w:t>ú</w:t>
-      </w:r>
-      <w:r>
-        <w:rPr>
-          <w:rFonts w:ascii="Times New Roman" w:eastAsia="Times New Roman" w:hAnsi="Times New Roman" w:cs="Times New Roman"/>
-          <w:sz w:val="24"/>
-          <w:szCs w:val="24"/>
-          <w:highlight w:val="white"/>
-        </w:rPr>
-        <w:t>mero secuencial que lo identifica</w:t>
-      </w:r>
-      <w:r>
-        <w:rPr>
-          <w:rFonts w:ascii="Times New Roman" w:eastAsia="Times New Roman" w:hAnsi="Times New Roman" w:cs="Times New Roman"/>
-          <w:sz w:val="24"/>
-          <w:szCs w:val="24"/>
-          <w:highlight w:val="white"/>
-        </w:rPr>
-        <w:t xml:space="preserve"> unívocamente</w:t>
-      </w:r>
-      <w:r>
-        <w:rPr>
-          <w:rFonts w:ascii="Times New Roman" w:eastAsia="Times New Roman" w:hAnsi="Times New Roman" w:cs="Times New Roman"/>
-          <w:sz w:val="24"/>
-          <w:szCs w:val="24"/>
-          <w:highlight w:val="white"/>
-        </w:rPr>
-        <w:t>.</w:t>
-      </w:r>
-      <w:r>
-        <w:rPr>
-          <w:rFonts w:ascii="Times New Roman" w:eastAsia="Times New Roman" w:hAnsi="Times New Roman" w:cs="Times New Roman"/>
-          <w:sz w:val="24"/>
-          <w:szCs w:val="24"/>
-          <w:highlight w:val="white"/>
-        </w:rPr>
-        <w:t xml:space="preserve"> Además, </w:t>
-      </w:r>
-      <w:r>
-        <w:rPr>
-          <w:rFonts w:ascii="Times New Roman" w:eastAsia="Times New Roman" w:hAnsi="Times New Roman" w:cs="Times New Roman"/>
-          <w:sz w:val="24"/>
-          <w:szCs w:val="24"/>
-          <w:highlight w:val="white"/>
-        </w:rPr>
-        <w:t xml:space="preserve">se pueden visualizar los distintos actores </w:t>
-      </w:r>
-      <w:r>
-        <w:rPr>
-          <w:rFonts w:ascii="Times New Roman" w:eastAsia="Times New Roman" w:hAnsi="Times New Roman" w:cs="Times New Roman"/>
-          <w:sz w:val="24"/>
-          <w:szCs w:val="24"/>
-          <w:highlight w:val="white"/>
-        </w:rPr>
-        <w:t>mencionados anterior</w:t>
-      </w:r>
-      <w:r>
-        <w:rPr>
-          <w:rFonts w:ascii="Times New Roman" w:eastAsia="Times New Roman" w:hAnsi="Times New Roman" w:cs="Times New Roman"/>
-          <w:sz w:val="24"/>
-          <w:szCs w:val="24"/>
-          <w:highlight w:val="white"/>
-        </w:rPr>
-        <w:t>mente</w:t>
+        <w:t>se pueden visualizar los distintos actores mencionados anteriormente</w:t>
       </w:r>
       <w:r>
         <w:rPr>
@@ -11384,7 +11177,7 @@
           <w:sz w:val="24"/>
           <w:szCs w:val="24"/>
         </w:rPr>
-        <w:t>1</w:t>
+        <w:t>1.</w:t>
       </w:r>
       <w:r>
         <w:rPr>
@@ -11394,7 +11187,7 @@
           <w:sz w:val="24"/>
           <w:szCs w:val="24"/>
         </w:rPr>
-        <w:t>.</w:t>
+        <w:t xml:space="preserve"> </w:t>
       </w:r>
       <w:r>
         <w:rPr>
@@ -11404,7 +11197,7 @@
           <w:sz w:val="24"/>
           <w:szCs w:val="24"/>
         </w:rPr>
-        <w:t xml:space="preserve"> </w:t>
+        <w:t>Cuadro de especificaciones de Casos de uso.</w:t>
       </w:r>
       <w:r>
         <w:rPr>
@@ -11414,9 +11207,14 @@
           <w:sz w:val="24"/>
           <w:szCs w:val="24"/>
         </w:rPr>
-        <w:t>Cuadro de especificaciones de Casos de uso.</w:t>
-      </w:r>
-      <w:r>
+        <w:t xml:space="preserve"> </w:t>
+      </w:r>
+    </w:p>
+    <w:p>
+      <w:pPr>
+        <w:pStyle w:val="Caption"/>
+        <w:spacing w:line="360" w:lineRule="auto"/>
+        <w:jc w:val="center"/>
         <w:rPr>
           <w:rFonts w:ascii="Times New Roman" w:hAnsi="Times New Roman" w:cs="Times New Roman"/>
           <w:b w:val="0"/>
@@ -11424,14 +11222,9 @@
           <w:sz w:val="24"/>
           <w:szCs w:val="24"/>
         </w:rPr>
-        <w:t xml:space="preserve"> </w:t>
-      </w:r>
-    </w:p>
-    <w:p>
-      <w:pPr>
-        <w:pStyle w:val="Caption"/>
-        <w:spacing w:line="360" w:lineRule="auto"/>
-        <w:jc w:val="center"/>
+      </w:pPr>
+      <w:commentRangeStart w:id="20"/>
+      <w:r>
         <w:rPr>
           <w:rFonts w:ascii="Times New Roman" w:hAnsi="Times New Roman" w:cs="Times New Roman"/>
           <w:b w:val="0"/>
@@ -11439,37 +11232,7 @@
           <w:sz w:val="24"/>
           <w:szCs w:val="24"/>
         </w:rPr>
-      </w:pPr>
-      <w:commentRangeStart w:id="20"/>
-      <w:r>
-        <w:rPr>
-          <w:rFonts w:ascii="Times New Roman" w:hAnsi="Times New Roman" w:cs="Times New Roman"/>
-          <w:b w:val="0"/>
-          <w:color w:val="auto"/>
-          <w:sz w:val="24"/>
-          <w:szCs w:val="24"/>
-        </w:rPr>
-        <w:t>Elabora</w:t>
-      </w:r>
-      <w:r>
-        <w:rPr>
-          <w:rFonts w:ascii="Times New Roman" w:hAnsi="Times New Roman" w:cs="Times New Roman"/>
-          <w:b w:val="0"/>
-          <w:color w:val="auto"/>
-          <w:sz w:val="24"/>
-          <w:szCs w:val="24"/>
-        </w:rPr>
-        <w:t xml:space="preserve">do por </w:t>
-      </w:r>
-      <w:r>
-        <w:rPr>
-          <w:rFonts w:ascii="Times New Roman" w:hAnsi="Times New Roman" w:cs="Times New Roman"/>
-          <w:b w:val="0"/>
-          <w:color w:val="auto"/>
-          <w:sz w:val="24"/>
-          <w:szCs w:val="24"/>
-        </w:rPr>
-        <w:t>(2019)</w:t>
+        <w:t>Elaborado por (2019)</w:t>
       </w:r>
       <w:commentRangeEnd w:id="20"/>
       <w:r>
@@ -12790,25 +12553,7 @@
           <w:sz w:val="24"/>
           <w:szCs w:val="24"/>
         </w:rPr>
-        <w:t xml:space="preserve">como principal lenguaje de programación a JS a través del </w:t>
-      </w:r>
-      <w:r>
-        <w:rPr>
-          <w:rFonts w:ascii="Times New Roman" w:hAnsi="Times New Roman" w:cs="Times New Roman"/>
-          <w:color w:val="00000A"/>
-          <w:sz w:val="24"/>
-          <w:szCs w:val="24"/>
-        </w:rPr>
-        <w:t>entorno de ejecución</w:t>
-      </w:r>
-      <w:r>
-        <w:rPr>
-          <w:rFonts w:ascii="Times New Roman" w:hAnsi="Times New Roman" w:cs="Times New Roman"/>
-          <w:color w:val="00000A"/>
-          <w:sz w:val="24"/>
-          <w:szCs w:val="24"/>
-        </w:rPr>
-        <w:t xml:space="preserve"> llamado </w:t>
+        <w:t xml:space="preserve">como principal lenguaje de programación a JS a través del entorno de ejecución llamado </w:t>
       </w:r>
       <w:r>
         <w:rPr>
@@ -12998,86 +12743,80 @@
         <w:spacing w:before="240" w:after="240" w:line="480" w:lineRule="auto"/>
         <w:jc w:val="center"/>
         <w:rPr>
-          <w:b/>
+          <w:rFonts w:ascii="Times New Roman" w:hAnsi="Times New Roman" w:cs="Times New Roman"/>
           <w:bCs/>
-          <w:color w:val="4F81BD" w:themeColor="accent1"/>
+          <w:color w:val="00000A"/>
+          <w:sz w:val="24"/>
+          <w:szCs w:val="24"/>
+        </w:rPr>
+      </w:pPr>
+      <w:bookmarkStart w:id="21" w:name="_Toc733158"/>
+      <w:bookmarkStart w:id="22" w:name="_Toc2029820"/>
+      <w:r>
+        <w:rPr>
+          <w:rFonts w:ascii="Times New Roman" w:hAnsi="Times New Roman" w:cs="Times New Roman"/>
+          <w:bCs/>
+          <w:sz w:val="24"/>
+          <w:szCs w:val="24"/>
+        </w:rPr>
+        <w:t xml:space="preserve">Figura </w:t>
+      </w:r>
+      <w:r>
+        <w:rPr>
+          <w:rFonts w:ascii="Times New Roman" w:hAnsi="Times New Roman" w:cs="Times New Roman"/>
+          <w:bCs/>
+          <w:sz w:val="24"/>
+          <w:szCs w:val="24"/>
+        </w:rPr>
+        <w:fldChar w:fldCharType="begin"/>
+      </w:r>
+      <w:r>
+        <w:rPr>
+          <w:rFonts w:ascii="Times New Roman" w:hAnsi="Times New Roman" w:cs="Times New Roman"/>
+          <w:bCs/>
           <w:sz w:val="18"/>
           <w:szCs w:val="18"/>
         </w:rPr>
-      </w:pPr>
-      <w:bookmarkStart w:id="21" w:name="_Toc733158"/>
-      <w:bookmarkStart w:id="22" w:name="_Toc2029820"/>
+        <w:instrText>SEQ Ilustración \* ARABIC</w:instrText>
+      </w:r>
       <w:r>
         <w:rPr>
           <w:rFonts w:ascii="Times New Roman" w:hAnsi="Times New Roman" w:cs="Times New Roman"/>
           <w:bCs/>
-          <w:color w:val="00000A"/>
-          <w:sz w:val="24"/>
-          <w:szCs w:val="24"/>
-        </w:rPr>
-        <w:t>Figura</w:t>
+          <w:sz w:val="18"/>
+          <w:szCs w:val="18"/>
+        </w:rPr>
+        <w:fldChar w:fldCharType="separate"/>
       </w:r>
       <w:r>
         <w:rPr>
           <w:rFonts w:ascii="Times New Roman" w:hAnsi="Times New Roman" w:cs="Times New Roman"/>
           <w:bCs/>
-          <w:color w:val="00000A"/>
-          <w:sz w:val="24"/>
-          <w:szCs w:val="24"/>
-        </w:rPr>
-        <w:t xml:space="preserve"> </w:t>
+          <w:noProof/>
+          <w:sz w:val="18"/>
+          <w:szCs w:val="18"/>
+        </w:rPr>
+        <w:t>2</w:t>
       </w:r>
       <w:r>
         <w:rPr>
           <w:rFonts w:ascii="Times New Roman" w:hAnsi="Times New Roman" w:cs="Times New Roman"/>
           <w:bCs/>
-          <w:color w:val="00000A"/>
-          <w:sz w:val="24"/>
-          <w:szCs w:val="24"/>
-        </w:rPr>
-        <w:fldChar w:fldCharType="begin"/>
-      </w:r>
-      <w:r>
-        <w:rPr>
-          <w:b/>
-          <w:bCs/>
-          <w:color w:val="4F81BD" w:themeColor="accent1"/>
           <w:sz w:val="18"/>
           <w:szCs w:val="18"/>
         </w:rPr>
-        <w:instrText>SEQ Ilustración \* ARABIC</w:instrText>
-      </w:r>
-      <w:r>
-        <w:rPr>
-          <w:b/>
+        <w:fldChar w:fldCharType="end"/>
+      </w:r>
+      <w:bookmarkEnd w:id="21"/>
+      <w:r>
+        <w:rPr>
+          <w:rFonts w:ascii="Times New Roman" w:hAnsi="Times New Roman" w:cs="Times New Roman"/>
           <w:bCs/>
-          <w:color w:val="4F81BD" w:themeColor="accent1"/>
           <w:sz w:val="18"/>
           <w:szCs w:val="18"/>
         </w:rPr>
-        <w:fldChar w:fldCharType="separate"/>
-      </w:r>
-      <w:r>
-        <w:rPr>
-          <w:b/>
-          <w:bCs/>
-          <w:color w:val="4F81BD" w:themeColor="accent1"/>
-          <w:sz w:val="18"/>
-          <w:szCs w:val="18"/>
-        </w:rPr>
-        <w:t>2</w:t>
-      </w:r>
-      <w:r>
-        <w:rPr>
-          <w:b/>
-          <w:bCs/>
-          <w:color w:val="4F81BD" w:themeColor="accent1"/>
-          <w:sz w:val="18"/>
-          <w:szCs w:val="18"/>
-        </w:rPr>
-        <w:fldChar w:fldCharType="end"/>
-      </w:r>
-      <w:bookmarkEnd w:id="21"/>
+        <w:t>.</w:t>
+      </w:r>
       <w:r>
         <w:rPr>
           <w:rFonts w:ascii="Times New Roman" w:hAnsi="Times New Roman" w:cs="Times New Roman"/>
@@ -13086,7 +12825,35 @@
           <w:sz w:val="24"/>
           <w:szCs w:val="24"/>
         </w:rPr>
-        <w:t xml:space="preserve"> Arquitectura tecnológica propuesta como solución.</w:t>
+        <w:t xml:space="preserve"> Arquitectura tecnológica propuesta como </w:t>
+      </w:r>
+      <w:commentRangeStart w:id="23"/>
+      <w:r>
+        <w:rPr>
+          <w:rFonts w:ascii="Times New Roman" w:hAnsi="Times New Roman" w:cs="Times New Roman"/>
+          <w:bCs/>
+          <w:color w:val="00000A"/>
+          <w:sz w:val="24"/>
+          <w:szCs w:val="24"/>
+        </w:rPr>
+        <w:t>solución</w:t>
+      </w:r>
+      <w:commentRangeEnd w:id="23"/>
+      <w:r>
+        <w:rPr>
+          <w:rStyle w:val="CommentReference"/>
+        </w:rPr>
+        <w:commentReference w:id="23"/>
+      </w:r>
+      <w:r>
+        <w:rPr>
+          <w:rFonts w:ascii="Times New Roman" w:hAnsi="Times New Roman" w:cs="Times New Roman"/>
+          <w:bCs/>
+          <w:color w:val="00000A"/>
+          <w:sz w:val="24"/>
+          <w:szCs w:val="24"/>
+        </w:rPr>
+        <w:t>.</w:t>
       </w:r>
       <w:bookmarkEnd w:id="22"/>
     </w:p>
@@ -13162,28 +12929,149 @@
           <w:szCs w:val="24"/>
         </w:rPr>
         <w:tab/>
-        <w:t>Durante el desarrollo de la solución propuesta se trabajará con una adaptación de Scrum, el cual es un marco de trabajo ágil y flexible para gestionar el desarrollo de software. Se basa en construir primero la funcionalidad de mayor valor y en los principios de inspección continua, adaptación, auto-gestión e innovación.</w:t>
-      </w:r>
-    </w:p>
-    <w:p>
-      <w:pPr>
-        <w:pStyle w:val="Normal1"/>
-        <w:spacing w:line="360" w:lineRule="auto"/>
-        <w:ind w:right="4" w:firstLine="720"/>
-        <w:jc w:val="both"/>
-        <w:rPr>
-          <w:rFonts w:ascii="Times New Roman" w:eastAsia="Times New Roman" w:hAnsi="Times New Roman" w:cs="Times New Roman"/>
-          <w:sz w:val="24"/>
-          <w:szCs w:val="24"/>
-        </w:rPr>
-      </w:pPr>
-      <w:r>
-        <w:rPr>
-          <w:rFonts w:ascii="Times New Roman" w:eastAsia="Times New Roman" w:hAnsi="Times New Roman" w:cs="Times New Roman"/>
-          <w:sz w:val="24"/>
-          <w:szCs w:val="24"/>
-        </w:rPr>
-        <w:t>Scrum, por ser una metodología empírica y flexible, no es necesario aplicarla al 100% incluyendo todos los artefactos, reuniones y procesos involucrados en ella, se pueden aplicar los necesarios para llevar a cabo una determinada actividad que no la requiera en su totalidad. Este proyecto es un ejemplo de dicho caso, ya que, será un trabajo que no será llevado a cabo por un equipo o empresa. Sin embargo, si se siguieron algunos principios para sacar el mayor provecho de los procesos ágiles de desarrollo, estos fueron algunos de los seleccionados:</w:t>
+        <w:t>Durante el desarrollo de la solución propuesta se trabajará con una adaptación de</w:t>
+      </w:r>
+      <w:r>
+        <w:rPr>
+          <w:rFonts w:ascii="Times New Roman" w:eastAsia="Times New Roman" w:hAnsi="Times New Roman" w:cs="Times New Roman"/>
+          <w:sz w:val="24"/>
+          <w:szCs w:val="24"/>
+        </w:rPr>
+        <w:t xml:space="preserve">l </w:t>
+      </w:r>
+      <w:proofErr w:type="spellStart"/>
+      <w:r>
+        <w:rPr>
+          <w:rFonts w:ascii="Times New Roman" w:eastAsia="Times New Roman" w:hAnsi="Times New Roman" w:cs="Times New Roman"/>
+          <w:sz w:val="24"/>
+          <w:szCs w:val="24"/>
+        </w:rPr>
+        <w:t>framework</w:t>
+      </w:r>
+      <w:proofErr w:type="spellEnd"/>
+      <w:r>
+        <w:rPr>
+          <w:rFonts w:ascii="Times New Roman" w:eastAsia="Times New Roman" w:hAnsi="Times New Roman" w:cs="Times New Roman"/>
+          <w:sz w:val="24"/>
+          <w:szCs w:val="24"/>
+        </w:rPr>
+        <w:t xml:space="preserve"> </w:t>
+      </w:r>
+      <w:r>
+        <w:rPr>
+          <w:rFonts w:ascii="Times New Roman" w:eastAsia="Times New Roman" w:hAnsi="Times New Roman" w:cs="Times New Roman"/>
+          <w:sz w:val="24"/>
+          <w:szCs w:val="24"/>
+        </w:rPr>
+        <w:t>Scrum, el cual</w:t>
+      </w:r>
+      <w:r>
+        <w:rPr>
+          <w:rFonts w:ascii="Times New Roman" w:eastAsia="Times New Roman" w:hAnsi="Times New Roman" w:cs="Times New Roman"/>
+          <w:sz w:val="24"/>
+          <w:szCs w:val="24"/>
+        </w:rPr>
+        <w:t xml:space="preserve"> es según </w:t>
+      </w:r>
+      <w:commentRangeStart w:id="24"/>
+      <w:r>
+        <w:rPr>
+          <w:rFonts w:ascii="Times New Roman" w:eastAsia="Times New Roman" w:hAnsi="Times New Roman" w:cs="Times New Roman"/>
+          <w:sz w:val="24"/>
+          <w:szCs w:val="24"/>
+        </w:rPr>
+        <w:t>CITA</w:t>
+      </w:r>
+      <w:commentRangeEnd w:id="24"/>
+      <w:r>
+        <w:rPr>
+          <w:rStyle w:val="CommentReference"/>
+        </w:rPr>
+        <w:commentReference w:id="24"/>
+      </w:r>
+      <w:r>
+        <w:rPr>
+          <w:rFonts w:ascii="Times New Roman" w:eastAsia="Times New Roman" w:hAnsi="Times New Roman" w:cs="Times New Roman"/>
+          <w:sz w:val="24"/>
+          <w:szCs w:val="24"/>
+        </w:rPr>
+        <w:t>,</w:t>
+      </w:r>
+      <w:r>
+        <w:rPr>
+          <w:rFonts w:ascii="Times New Roman" w:eastAsia="Times New Roman" w:hAnsi="Times New Roman" w:cs="Times New Roman"/>
+          <w:sz w:val="24"/>
+          <w:szCs w:val="24"/>
+        </w:rPr>
+        <w:t xml:space="preserve"> es un marco de trabajo ágil y flexible para gestionar el desarrollo de software. Se basa en construir primero la funcionalidad de mayor valor y en los principios de inspección continua, adaptación, </w:t>
+      </w:r>
+      <w:proofErr w:type="spellStart"/>
+      <w:r>
+        <w:rPr>
+          <w:rFonts w:ascii="Times New Roman" w:eastAsia="Times New Roman" w:hAnsi="Times New Roman" w:cs="Times New Roman"/>
+          <w:sz w:val="24"/>
+          <w:szCs w:val="24"/>
+        </w:rPr>
+        <w:t>auto-gestión</w:t>
+      </w:r>
+      <w:proofErr w:type="spellEnd"/>
+      <w:r>
+        <w:rPr>
+          <w:rFonts w:ascii="Times New Roman" w:eastAsia="Times New Roman" w:hAnsi="Times New Roman" w:cs="Times New Roman"/>
+          <w:sz w:val="24"/>
+          <w:szCs w:val="24"/>
+        </w:rPr>
+        <w:t xml:space="preserve"> e innovación.</w:t>
+      </w:r>
+      <w:r>
+        <w:rPr>
+          <w:rFonts w:ascii="Times New Roman" w:eastAsia="Times New Roman" w:hAnsi="Times New Roman" w:cs="Times New Roman"/>
+          <w:sz w:val="24"/>
+          <w:szCs w:val="24"/>
+        </w:rPr>
+        <w:t xml:space="preserve"> Se decidió trabajar bajo este </w:t>
+      </w:r>
+      <w:proofErr w:type="spellStart"/>
+      <w:r>
+        <w:rPr>
+          <w:rFonts w:ascii="Times New Roman" w:eastAsia="Times New Roman" w:hAnsi="Times New Roman" w:cs="Times New Roman"/>
+          <w:sz w:val="24"/>
+          <w:szCs w:val="24"/>
+        </w:rPr>
+        <w:t>framework</w:t>
+      </w:r>
+      <w:proofErr w:type="spellEnd"/>
+      <w:r>
+        <w:rPr>
+          <w:rFonts w:ascii="Times New Roman" w:eastAsia="Times New Roman" w:hAnsi="Times New Roman" w:cs="Times New Roman"/>
+          <w:sz w:val="24"/>
+          <w:szCs w:val="24"/>
+        </w:rPr>
+        <w:t xml:space="preserve"> debido a que, según </w:t>
+      </w:r>
+      <w:commentRangeStart w:id="25"/>
+      <w:r>
+        <w:rPr>
+          <w:rFonts w:ascii="Times New Roman" w:eastAsia="Times New Roman" w:hAnsi="Times New Roman" w:cs="Times New Roman"/>
+          <w:sz w:val="24"/>
+          <w:szCs w:val="24"/>
+        </w:rPr>
+        <w:t>CITA</w:t>
+      </w:r>
+      <w:commentRangeEnd w:id="25"/>
+      <w:r>
+        <w:rPr>
+          <w:rStyle w:val="CommentReference"/>
+        </w:rPr>
+        <w:commentReference w:id="25"/>
+      </w:r>
+      <w:r>
+        <w:rPr>
+          <w:rFonts w:ascii="Times New Roman" w:eastAsia="Times New Roman" w:hAnsi="Times New Roman" w:cs="Times New Roman"/>
+          <w:sz w:val="24"/>
+          <w:szCs w:val="24"/>
+        </w:rPr>
+        <w:t xml:space="preserve"> posee ciertas características que se adaptan a la propuesta de solución, entre las que destacan: </w:t>
       </w:r>
     </w:p>
     <w:p>
@@ -13191,7 +13079,7 @@
         <w:pStyle w:val="Normal1"/>
         <w:numPr>
           <w:ilvl w:val="0"/>
-          <w:numId w:val="4"/>
+          <w:numId w:val="23"/>
         </w:numPr>
         <w:spacing w:line="360" w:lineRule="auto"/>
         <w:ind w:right="4"/>
@@ -13208,7 +13096,23 @@
           <w:sz w:val="24"/>
           <w:szCs w:val="24"/>
         </w:rPr>
-        <w:t xml:space="preserve">Flexibilidad a cambios: alta capacidad de reacción ante los cambios de requerimientos generados por necesidades o evoluciones del proyecto. </w:t>
+        <w:t>Equipos pequeños: cuando en tus proyectos los equipos de trabajo no superan las 8 personas.</w:t>
+      </w:r>
+      <w:r>
+        <w:rPr>
+          <w:rFonts w:ascii="Times New Roman" w:eastAsia="Times New Roman" w:hAnsi="Times New Roman" w:cs="Times New Roman"/>
+          <w:sz w:val="24"/>
+          <w:szCs w:val="24"/>
+        </w:rPr>
+        <w:t xml:space="preserve"> En este caso el equipo de desarrollo son 2 personas</w:t>
+      </w:r>
+      <w:r>
+        <w:rPr>
+          <w:rFonts w:ascii="Times New Roman" w:eastAsia="Times New Roman" w:hAnsi="Times New Roman" w:cs="Times New Roman"/>
+          <w:sz w:val="24"/>
+          <w:szCs w:val="24"/>
+        </w:rPr>
+        <w:t>.</w:t>
       </w:r>
     </w:p>
     <w:p>
@@ -13216,7 +13120,7 @@
         <w:pStyle w:val="Normal1"/>
         <w:numPr>
           <w:ilvl w:val="0"/>
-          <w:numId w:val="4"/>
+          <w:numId w:val="23"/>
         </w:numPr>
         <w:spacing w:line="360" w:lineRule="auto"/>
         <w:ind w:right="4"/>
@@ -13233,7 +13137,55 @@
           <w:sz w:val="24"/>
           <w:szCs w:val="24"/>
         </w:rPr>
-        <w:t>Mayor calidad del software: la metódica de trabajo y la necesidad de obtener una versión funcional después de cada iteración, ayuda a la obtención de un software de calidad superior.</w:t>
+        <w:t xml:space="preserve">Poca necesidad de documentación: si </w:t>
+      </w:r>
+      <w:r>
+        <w:rPr>
+          <w:rFonts w:ascii="Times New Roman" w:eastAsia="Times New Roman" w:hAnsi="Times New Roman" w:cs="Times New Roman"/>
+          <w:sz w:val="24"/>
+          <w:szCs w:val="24"/>
+        </w:rPr>
+        <w:t>las</w:t>
+      </w:r>
+      <w:r>
+        <w:rPr>
+          <w:rFonts w:ascii="Times New Roman" w:eastAsia="Times New Roman" w:hAnsi="Times New Roman" w:cs="Times New Roman"/>
+          <w:sz w:val="24"/>
+          <w:szCs w:val="24"/>
+        </w:rPr>
+        <w:t xml:space="preserve"> expectativas son las entregas rápidas y tener mucho control sobre el proyecto, </w:t>
+      </w:r>
+      <w:r>
+        <w:rPr>
+          <w:rFonts w:ascii="Times New Roman" w:eastAsia="Times New Roman" w:hAnsi="Times New Roman" w:cs="Times New Roman"/>
+          <w:sz w:val="24"/>
+          <w:szCs w:val="24"/>
+        </w:rPr>
+        <w:t>Scrum</w:t>
+      </w:r>
+      <w:r>
+        <w:rPr>
+          <w:rFonts w:ascii="Times New Roman" w:eastAsia="Times New Roman" w:hAnsi="Times New Roman" w:cs="Times New Roman"/>
+          <w:sz w:val="24"/>
+          <w:szCs w:val="24"/>
+        </w:rPr>
+        <w:t xml:space="preserve"> resulta</w:t>
+      </w:r>
+      <w:r>
+        <w:rPr>
+          <w:rFonts w:ascii="Times New Roman" w:eastAsia="Times New Roman" w:hAnsi="Times New Roman" w:cs="Times New Roman"/>
+          <w:sz w:val="24"/>
+          <w:szCs w:val="24"/>
+        </w:rPr>
+        <w:t>rá</w:t>
+      </w:r>
+      <w:r>
+        <w:rPr>
+          <w:rFonts w:ascii="Times New Roman" w:eastAsia="Times New Roman" w:hAnsi="Times New Roman" w:cs="Times New Roman"/>
+          <w:sz w:val="24"/>
+          <w:szCs w:val="24"/>
+        </w:rPr>
+        <w:t xml:space="preserve"> muy útil porque se enfoca precisamente en este aspecto.</w:t>
       </w:r>
     </w:p>
     <w:p>
@@ -13241,7 +13193,7 @@
         <w:pStyle w:val="Normal1"/>
         <w:numPr>
           <w:ilvl w:val="0"/>
-          <w:numId w:val="4"/>
+          <w:numId w:val="23"/>
         </w:numPr>
         <w:spacing w:line="360" w:lineRule="auto"/>
         <w:ind w:right="4"/>
@@ -13258,12 +13210,32 @@
           <w:sz w:val="24"/>
           <w:szCs w:val="24"/>
         </w:rPr>
-        <w:t xml:space="preserve">Reducción de riesgos: llevar a cabo las funcionalidades de más valor en primer lugar y de conocer la velocidad con la que se avanza en el proyecto, permite despejar riesgos eficazmente de manera anticipada. </w:t>
+        <w:t>Proyectos con riesgos de cambios durante el proceso: como la metodología S</w:t>
+      </w:r>
+      <w:r>
+        <w:rPr>
+          <w:rFonts w:ascii="Times New Roman" w:eastAsia="Times New Roman" w:hAnsi="Times New Roman" w:cs="Times New Roman"/>
+          <w:sz w:val="24"/>
+          <w:szCs w:val="24"/>
+        </w:rPr>
+        <w:t>crum</w:t>
+      </w:r>
+      <w:r>
+        <w:rPr>
+          <w:rFonts w:ascii="Times New Roman" w:eastAsia="Times New Roman" w:hAnsi="Times New Roman" w:cs="Times New Roman"/>
+          <w:sz w:val="24"/>
+          <w:szCs w:val="24"/>
+        </w:rPr>
+        <w:t xml:space="preserve"> ejecuta el proyecto en fases cortas de dos a cuatro semanas, permite mucha flexibilidad a la hora de acometer cambios a mitad del proyecto, ya que tras cada fase se replantean las tareas.</w:t>
       </w:r>
     </w:p>
     <w:p>
       <w:pPr>
         <w:pStyle w:val="Normal1"/>
+        <w:numPr>
+          <w:ilvl w:val="0"/>
+          <w:numId w:val="23"/>
+        </w:numPr>
         <w:spacing w:line="360" w:lineRule="auto"/>
         <w:ind w:right="4"/>
         <w:jc w:val="both"/>
@@ -13279,7 +13251,103 @@
           <w:sz w:val="24"/>
           <w:szCs w:val="24"/>
         </w:rPr>
-        <w:t>Algunos artefactos a usar durante el desarrollo:</w:t>
+        <w:t>Mayor calidad del software: la metódica de trabajo y la necesidad de obtener una versión funcional después de cada iteración, ayuda a la obtención de un software de calidad superior.</w:t>
+      </w:r>
+    </w:p>
+    <w:p>
+      <w:pPr>
+        <w:pStyle w:val="Normal1"/>
+        <w:numPr>
+          <w:ilvl w:val="0"/>
+          <w:numId w:val="23"/>
+        </w:numPr>
+        <w:spacing w:line="360" w:lineRule="auto"/>
+        <w:ind w:right="4"/>
+        <w:jc w:val="both"/>
+        <w:rPr>
+          <w:rFonts w:ascii="Times New Roman" w:eastAsia="Times New Roman" w:hAnsi="Times New Roman" w:cs="Times New Roman"/>
+          <w:sz w:val="24"/>
+          <w:szCs w:val="24"/>
+        </w:rPr>
+      </w:pPr>
+      <w:r>
+        <w:rPr>
+          <w:rFonts w:ascii="Times New Roman" w:eastAsia="Times New Roman" w:hAnsi="Times New Roman" w:cs="Times New Roman"/>
+          <w:sz w:val="24"/>
+          <w:szCs w:val="24"/>
+        </w:rPr>
+        <w:t xml:space="preserve">Reducción de riesgos: llevar a cabo las funcionalidades de más valor en primer lugar y de conocer la velocidad con la que se avanza en el proyecto, permite despejar riesgos eficazmente de manera anticipada. </w:t>
+      </w:r>
+    </w:p>
+    <w:p>
+      <w:pPr>
+        <w:pStyle w:val="Normal1"/>
+        <w:spacing w:line="360" w:lineRule="auto"/>
+        <w:ind w:right="4" w:firstLine="360"/>
+        <w:jc w:val="both"/>
+        <w:rPr>
+          <w:rFonts w:ascii="Times New Roman" w:eastAsia="Times New Roman" w:hAnsi="Times New Roman" w:cs="Times New Roman"/>
+          <w:sz w:val="24"/>
+          <w:szCs w:val="24"/>
+        </w:rPr>
+      </w:pPr>
+      <w:r>
+        <w:rPr>
+          <w:rFonts w:ascii="Times New Roman" w:eastAsia="Times New Roman" w:hAnsi="Times New Roman" w:cs="Times New Roman"/>
+          <w:sz w:val="24"/>
+          <w:szCs w:val="24"/>
+        </w:rPr>
+        <w:t xml:space="preserve">Scrum, por ser una metodología empírica y flexible, no es necesario aplicarla al 100% incluyendo todos los artefactos, reuniones y procesos involucrados en ella, se pueden aplicar los necesarios para llevar a cabo una determinada actividad que no la requiera en su totalidad. Este proyecto es un ejemplo de dicho caso, ya que, será un trabajo que no será llevado a cabo por un equipo o empresa. </w:t>
+      </w:r>
+      <w:commentRangeStart w:id="26"/>
+      <w:r>
+        <w:rPr>
+          <w:rFonts w:ascii="Times New Roman" w:eastAsia="Times New Roman" w:hAnsi="Times New Roman" w:cs="Times New Roman"/>
+          <w:sz w:val="24"/>
+          <w:szCs w:val="24"/>
+        </w:rPr>
+        <w:t xml:space="preserve">Aun así, </w:t>
+      </w:r>
+      <w:r>
+        <w:rPr>
+          <w:rFonts w:ascii="Times New Roman" w:eastAsia="Times New Roman" w:hAnsi="Times New Roman" w:cs="Times New Roman"/>
+          <w:sz w:val="24"/>
+          <w:szCs w:val="24"/>
+        </w:rPr>
+        <w:t>e</w:t>
+      </w:r>
+      <w:r>
+        <w:rPr>
+          <w:rFonts w:ascii="Times New Roman" w:eastAsia="Times New Roman" w:hAnsi="Times New Roman" w:cs="Times New Roman"/>
+          <w:sz w:val="24"/>
+          <w:szCs w:val="24"/>
+        </w:rPr>
+        <w:t xml:space="preserve">ntre algunos eventos que incluye el </w:t>
+      </w:r>
+      <w:proofErr w:type="spellStart"/>
+      <w:r>
+        <w:rPr>
+          <w:rFonts w:ascii="Times New Roman" w:eastAsia="Times New Roman" w:hAnsi="Times New Roman" w:cs="Times New Roman"/>
+          <w:sz w:val="24"/>
+          <w:szCs w:val="24"/>
+        </w:rPr>
+        <w:t>framework</w:t>
+      </w:r>
+      <w:proofErr w:type="spellEnd"/>
+      <w:r>
+        <w:rPr>
+          <w:rFonts w:ascii="Times New Roman" w:eastAsia="Times New Roman" w:hAnsi="Times New Roman" w:cs="Times New Roman"/>
+          <w:sz w:val="24"/>
+          <w:szCs w:val="24"/>
+        </w:rPr>
+        <w:t xml:space="preserve"> Scrum, que se tomarán en cuenta para su uso dentro de la realización de la propuesta consideramos:</w:t>
+      </w:r>
+      <w:commentRangeEnd w:id="26"/>
+      <w:r>
+        <w:rPr>
+          <w:rStyle w:val="CommentReference"/>
+        </w:rPr>
+        <w:commentReference w:id="26"/>
       </w:r>
     </w:p>
     <w:p>
@@ -13298,23 +13366,118 @@
           <w:szCs w:val="24"/>
         </w:rPr>
       </w:pPr>
-      <w:proofErr w:type="spellStart"/>
-      <w:r>
-        <w:rPr>
-          <w:rFonts w:ascii="Times New Roman" w:eastAsia="Times New Roman" w:hAnsi="Times New Roman" w:cs="Times New Roman"/>
-          <w:sz w:val="24"/>
-          <w:szCs w:val="24"/>
-        </w:rPr>
-        <w:t>Product</w:t>
-      </w:r>
-      <w:proofErr w:type="spellEnd"/>
-      <w:r>
-        <w:rPr>
-          <w:rFonts w:ascii="Times New Roman" w:eastAsia="Times New Roman" w:hAnsi="Times New Roman" w:cs="Times New Roman"/>
-          <w:sz w:val="24"/>
-          <w:szCs w:val="24"/>
-        </w:rPr>
-        <w:t xml:space="preserve"> backlog: es un listado de todas las tareas que se pretenden hacer durante el desarrollo de un proyecto. Deben tener una ponderación en cuanto a la prioridad tanto en importancia como en necesidad para el cliente. </w:t>
+      <w:r>
+        <w:rPr>
+          <w:rFonts w:ascii="Times New Roman" w:eastAsia="Times New Roman" w:hAnsi="Times New Roman" w:cs="Times New Roman"/>
+          <w:sz w:val="24"/>
+          <w:szCs w:val="24"/>
+        </w:rPr>
+        <w:t xml:space="preserve">Sprint: </w:t>
+      </w:r>
+      <w:r>
+        <w:rPr>
+          <w:rFonts w:ascii="Times New Roman" w:eastAsia="Times New Roman" w:hAnsi="Times New Roman" w:cs="Times New Roman"/>
+          <w:sz w:val="24"/>
+          <w:szCs w:val="24"/>
+        </w:rPr>
+        <w:t xml:space="preserve">traducido al español como </w:t>
+      </w:r>
+      <w:r>
+        <w:rPr>
+          <w:rFonts w:ascii="Times New Roman" w:eastAsia="Times New Roman" w:hAnsi="Times New Roman" w:cs="Times New Roman"/>
+          <w:sz w:val="24"/>
+          <w:szCs w:val="24"/>
+        </w:rPr>
+        <w:t xml:space="preserve">carreara corta, </w:t>
+      </w:r>
+      <w:r>
+        <w:rPr>
+          <w:rFonts w:ascii="Times New Roman" w:eastAsia="Times New Roman" w:hAnsi="Times New Roman" w:cs="Times New Roman"/>
+          <w:sz w:val="24"/>
+          <w:szCs w:val="24"/>
+        </w:rPr>
+        <w:t xml:space="preserve">es el corazón de Scrum, es un intervalo de tiempo, generalmente entre 2 y 4 semanas, en el cual se espera realizar las </w:t>
+      </w:r>
+      <w:r>
+        <w:rPr>
+          <w:rFonts w:ascii="Times New Roman" w:eastAsia="Times New Roman" w:hAnsi="Times New Roman" w:cs="Times New Roman"/>
+          <w:sz w:val="24"/>
+          <w:szCs w:val="24"/>
+        </w:rPr>
+        <w:t>historias de usuario</w:t>
+      </w:r>
+      <w:r>
+        <w:rPr>
+          <w:rFonts w:ascii="Times New Roman" w:eastAsia="Times New Roman" w:hAnsi="Times New Roman" w:cs="Times New Roman"/>
+          <w:sz w:val="24"/>
+          <w:szCs w:val="24"/>
+        </w:rPr>
+        <w:t xml:space="preserve"> </w:t>
+      </w:r>
+      <w:r>
+        <w:rPr>
+          <w:rFonts w:ascii="Times New Roman" w:eastAsia="Times New Roman" w:hAnsi="Times New Roman" w:cs="Times New Roman"/>
+          <w:sz w:val="24"/>
+          <w:szCs w:val="24"/>
+        </w:rPr>
+        <w:t>del</w:t>
+      </w:r>
+      <w:r>
+        <w:rPr>
+          <w:rFonts w:ascii="Times New Roman" w:eastAsia="Times New Roman" w:hAnsi="Times New Roman" w:cs="Times New Roman"/>
+          <w:sz w:val="24"/>
+          <w:szCs w:val="24"/>
+        </w:rPr>
+        <w:t xml:space="preserve"> sprint backlog con el fin de generar un incremento </w:t>
+      </w:r>
+      <w:r>
+        <w:rPr>
+          <w:rFonts w:ascii="Times New Roman" w:eastAsia="Times New Roman" w:hAnsi="Times New Roman" w:cs="Times New Roman"/>
+          <w:sz w:val="24"/>
+          <w:szCs w:val="24"/>
+        </w:rPr>
+        <w:t xml:space="preserve">de producto </w:t>
+      </w:r>
+      <w:r>
+        <w:rPr>
+          <w:rFonts w:ascii="Times New Roman" w:eastAsia="Times New Roman" w:hAnsi="Times New Roman" w:cs="Times New Roman"/>
+          <w:sz w:val="24"/>
+          <w:szCs w:val="24"/>
+        </w:rPr>
+        <w:t xml:space="preserve">en el </w:t>
+      </w:r>
+      <w:r>
+        <w:rPr>
+          <w:rFonts w:ascii="Times New Roman" w:eastAsia="Times New Roman" w:hAnsi="Times New Roman" w:cs="Times New Roman"/>
+          <w:sz w:val="24"/>
+          <w:szCs w:val="24"/>
+        </w:rPr>
+        <w:lastRenderedPageBreak/>
+        <w:t>proyecto. El mismo comienza con una planificación,</w:t>
+      </w:r>
+      <w:r>
+        <w:rPr>
+          <w:rFonts w:ascii="Times New Roman" w:eastAsia="Times New Roman" w:hAnsi="Times New Roman" w:cs="Times New Roman"/>
+          <w:sz w:val="24"/>
+          <w:szCs w:val="24"/>
+        </w:rPr>
+        <w:t xml:space="preserve"> en donde se discute que historias de usuario que se tomaran en este sprint,</w:t>
+      </w:r>
+      <w:r>
+        <w:rPr>
+          <w:rFonts w:ascii="Times New Roman" w:eastAsia="Times New Roman" w:hAnsi="Times New Roman" w:cs="Times New Roman"/>
+          <w:sz w:val="24"/>
+          <w:szCs w:val="24"/>
+        </w:rPr>
+        <w:t xml:space="preserve"> y termina con una retrospectiva en la que se evalúa el resultado del proceso.</w:t>
+      </w:r>
+      <w:r>
+        <w:rPr>
+          <w:rFonts w:ascii="Times New Roman" w:eastAsia="Times New Roman" w:hAnsi="Times New Roman" w:cs="Times New Roman"/>
+          <w:sz w:val="24"/>
+          <w:szCs w:val="24"/>
+        </w:rPr>
+        <w:t xml:space="preserve"> Para el desarrollo del proyecto se trabajará con un sprint de 2 semanas de duración.</w:t>
       </w:r>
     </w:p>
     <w:p>
@@ -13339,7 +13502,31 @@
           <w:sz w:val="24"/>
           <w:szCs w:val="24"/>
         </w:rPr>
-        <w:t xml:space="preserve">Sprint backlog: es una porción de las actividades que están en el </w:t>
+        <w:t xml:space="preserve">Reunión de Planificación del </w:t>
+      </w:r>
+      <w:r>
+        <w:rPr>
+          <w:rFonts w:ascii="Times New Roman" w:eastAsia="Times New Roman" w:hAnsi="Times New Roman" w:cs="Times New Roman"/>
+          <w:sz w:val="24"/>
+          <w:szCs w:val="24"/>
+        </w:rPr>
+        <w:t>S</w:t>
+      </w:r>
+      <w:r>
+        <w:rPr>
+          <w:rFonts w:ascii="Times New Roman" w:eastAsia="Times New Roman" w:hAnsi="Times New Roman" w:cs="Times New Roman"/>
+          <w:sz w:val="24"/>
+          <w:szCs w:val="24"/>
+        </w:rPr>
+        <w:t>print</w:t>
+      </w:r>
+      <w:r>
+        <w:rPr>
+          <w:rFonts w:ascii="Times New Roman" w:eastAsia="Times New Roman" w:hAnsi="Times New Roman" w:cs="Times New Roman"/>
+          <w:sz w:val="24"/>
+          <w:szCs w:val="24"/>
+        </w:rPr>
+        <w:t xml:space="preserve"> o Sprint </w:t>
       </w:r>
       <w:proofErr w:type="spellStart"/>
       <w:r>
@@ -13348,7 +13535,7 @@
           <w:sz w:val="24"/>
           <w:szCs w:val="24"/>
         </w:rPr>
-        <w:t>product</w:t>
+        <w:t>Planning</w:t>
       </w:r>
       <w:proofErr w:type="spellEnd"/>
       <w:r>
@@ -13357,7 +13544,7 @@
           <w:sz w:val="24"/>
           <w:szCs w:val="24"/>
         </w:rPr>
-        <w:t xml:space="preserve"> backlog con el fin de ser realizadas en un sprint.</w:t>
+        <w:t>: reunión de trabajo previa al inicio de cada sprint en la que se determina cuál va a ser el objetivo del sprint y las tareas necesarias para conseguirlo.</w:t>
       </w:r>
     </w:p>
     <w:p>
@@ -13382,8 +13569,618 @@
           <w:sz w:val="24"/>
           <w:szCs w:val="24"/>
         </w:rPr>
-        <w:t>Sprint: es el corazón de Scrum, es un intervalo de tiempo, generalmente entre 2 y 4 semanas, en el cual se espera realizar las actividades del sprint backlog con el fin de generar un incremento en el proyecto. El mismo comienza con una planificación, y termina con una retrospectiva en la que se evalúa el resultado del proceso.</w:t>
-      </w:r>
+        <w:t>Scrum diario</w:t>
+      </w:r>
+      <w:r>
+        <w:rPr>
+          <w:rFonts w:ascii="Times New Roman" w:eastAsia="Times New Roman" w:hAnsi="Times New Roman" w:cs="Times New Roman"/>
+          <w:sz w:val="24"/>
+          <w:szCs w:val="24"/>
+        </w:rPr>
+        <w:t xml:space="preserve"> o </w:t>
+      </w:r>
+      <w:proofErr w:type="spellStart"/>
+      <w:r>
+        <w:rPr>
+          <w:rFonts w:ascii="Times New Roman" w:eastAsia="Times New Roman" w:hAnsi="Times New Roman" w:cs="Times New Roman"/>
+          <w:sz w:val="24"/>
+          <w:szCs w:val="24"/>
+        </w:rPr>
+        <w:t>Daily</w:t>
+      </w:r>
+      <w:proofErr w:type="spellEnd"/>
+      <w:r>
+        <w:rPr>
+          <w:rFonts w:ascii="Times New Roman" w:eastAsia="Times New Roman" w:hAnsi="Times New Roman" w:cs="Times New Roman"/>
+          <w:sz w:val="24"/>
+          <w:szCs w:val="24"/>
+        </w:rPr>
+        <w:t xml:space="preserve"> Scrum</w:t>
+      </w:r>
+      <w:r>
+        <w:rPr>
+          <w:rFonts w:ascii="Times New Roman" w:eastAsia="Times New Roman" w:hAnsi="Times New Roman" w:cs="Times New Roman"/>
+          <w:sz w:val="24"/>
+          <w:szCs w:val="24"/>
+        </w:rPr>
+        <w:t>: breve reunión diaria del equipo</w:t>
+      </w:r>
+      <w:r>
+        <w:rPr>
+          <w:rFonts w:ascii="Times New Roman" w:eastAsia="Times New Roman" w:hAnsi="Times New Roman" w:cs="Times New Roman"/>
+          <w:sz w:val="24"/>
+          <w:szCs w:val="24"/>
+        </w:rPr>
+        <w:t xml:space="preserve"> para conocer los avances de las tareas desarrolladas</w:t>
+      </w:r>
+      <w:r>
+        <w:rPr>
+          <w:rFonts w:ascii="Times New Roman" w:eastAsia="Times New Roman" w:hAnsi="Times New Roman" w:cs="Times New Roman"/>
+          <w:sz w:val="24"/>
+          <w:szCs w:val="24"/>
+        </w:rPr>
+        <w:t>.</w:t>
+      </w:r>
+    </w:p>
+    <w:p>
+      <w:pPr>
+        <w:pStyle w:val="Normal1"/>
+        <w:numPr>
+          <w:ilvl w:val="0"/>
+          <w:numId w:val="6"/>
+        </w:numPr>
+        <w:spacing w:line="360" w:lineRule="auto"/>
+        <w:ind w:right="4"/>
+        <w:jc w:val="both"/>
+        <w:rPr>
+          <w:rFonts w:ascii="Times New Roman" w:eastAsia="Times New Roman" w:hAnsi="Times New Roman" w:cs="Times New Roman"/>
+          <w:sz w:val="24"/>
+          <w:szCs w:val="24"/>
+        </w:rPr>
+      </w:pPr>
+      <w:r>
+        <w:rPr>
+          <w:rFonts w:ascii="Times New Roman" w:eastAsia="Times New Roman" w:hAnsi="Times New Roman" w:cs="Times New Roman"/>
+          <w:sz w:val="24"/>
+          <w:szCs w:val="24"/>
+        </w:rPr>
+        <w:t xml:space="preserve">Revisión del </w:t>
+      </w:r>
+      <w:r>
+        <w:rPr>
+          <w:rFonts w:ascii="Times New Roman" w:eastAsia="Times New Roman" w:hAnsi="Times New Roman" w:cs="Times New Roman"/>
+          <w:sz w:val="24"/>
+          <w:szCs w:val="24"/>
+        </w:rPr>
+        <w:t>S</w:t>
+      </w:r>
+      <w:r>
+        <w:rPr>
+          <w:rFonts w:ascii="Times New Roman" w:eastAsia="Times New Roman" w:hAnsi="Times New Roman" w:cs="Times New Roman"/>
+          <w:sz w:val="24"/>
+          <w:szCs w:val="24"/>
+        </w:rPr>
+        <w:t>print</w:t>
+      </w:r>
+      <w:r>
+        <w:rPr>
+          <w:rFonts w:ascii="Times New Roman" w:eastAsia="Times New Roman" w:hAnsi="Times New Roman" w:cs="Times New Roman"/>
+          <w:sz w:val="24"/>
+          <w:szCs w:val="24"/>
+        </w:rPr>
+        <w:t xml:space="preserve"> o Sprint </w:t>
+      </w:r>
+      <w:proofErr w:type="spellStart"/>
+      <w:r>
+        <w:rPr>
+          <w:rFonts w:ascii="Times New Roman" w:eastAsia="Times New Roman" w:hAnsi="Times New Roman" w:cs="Times New Roman"/>
+          <w:sz w:val="24"/>
+          <w:szCs w:val="24"/>
+        </w:rPr>
+        <w:t>Review</w:t>
+      </w:r>
+      <w:proofErr w:type="spellEnd"/>
+      <w:r>
+        <w:rPr>
+          <w:rFonts w:ascii="Times New Roman" w:eastAsia="Times New Roman" w:hAnsi="Times New Roman" w:cs="Times New Roman"/>
+          <w:sz w:val="24"/>
+          <w:szCs w:val="24"/>
+        </w:rPr>
+        <w:t>: análisis e inspección del incremento generado, y adaptación de la pila del producto si resulta necesario. Una cuarta reunión se incorporó al marco estándar de scrum en la primera década de 2.000:</w:t>
+      </w:r>
+    </w:p>
+    <w:p>
+      <w:pPr>
+        <w:pStyle w:val="Normal1"/>
+        <w:numPr>
+          <w:ilvl w:val="0"/>
+          <w:numId w:val="6"/>
+        </w:numPr>
+        <w:spacing w:line="360" w:lineRule="auto"/>
+        <w:ind w:right="4"/>
+        <w:jc w:val="both"/>
+        <w:rPr>
+          <w:rFonts w:ascii="Times New Roman" w:eastAsia="Times New Roman" w:hAnsi="Times New Roman" w:cs="Times New Roman"/>
+          <w:sz w:val="24"/>
+          <w:szCs w:val="24"/>
+        </w:rPr>
+      </w:pPr>
+      <w:r>
+        <w:rPr>
+          <w:rFonts w:ascii="Times New Roman" w:eastAsia="Times New Roman" w:hAnsi="Times New Roman" w:cs="Times New Roman"/>
+          <w:sz w:val="24"/>
+          <w:szCs w:val="24"/>
+        </w:rPr>
+        <w:t>Retrospectiva del sprint</w:t>
+      </w:r>
+      <w:r>
+        <w:rPr>
+          <w:rFonts w:ascii="Times New Roman" w:eastAsia="Times New Roman" w:hAnsi="Times New Roman" w:cs="Times New Roman"/>
+          <w:sz w:val="24"/>
+          <w:szCs w:val="24"/>
+        </w:rPr>
+        <w:t xml:space="preserve"> o </w:t>
+      </w:r>
+      <w:proofErr w:type="spellStart"/>
+      <w:r>
+        <w:rPr>
+          <w:rFonts w:ascii="Times New Roman" w:eastAsia="Times New Roman" w:hAnsi="Times New Roman" w:cs="Times New Roman"/>
+          <w:sz w:val="24"/>
+          <w:szCs w:val="24"/>
+        </w:rPr>
+        <w:t>Retrospective</w:t>
+      </w:r>
+      <w:proofErr w:type="spellEnd"/>
+      <w:r>
+        <w:rPr>
+          <w:rFonts w:ascii="Times New Roman" w:eastAsia="Times New Roman" w:hAnsi="Times New Roman" w:cs="Times New Roman"/>
+          <w:sz w:val="24"/>
+          <w:szCs w:val="24"/>
+        </w:rPr>
+        <w:t>: revisión de lo sucedido durante el Sprint. Reunión en la que el equipo analiza aspectos operativos de la forma de trabajo y crea un plan de mejoras para aplicar en el próximo sprint.</w:t>
+      </w:r>
+    </w:p>
+    <w:p>
+      <w:pPr>
+        <w:pStyle w:val="Normal1"/>
+        <w:spacing w:line="360" w:lineRule="auto"/>
+        <w:ind w:right="4"/>
+        <w:jc w:val="both"/>
+        <w:rPr>
+          <w:rFonts w:ascii="Times New Roman" w:eastAsia="Times New Roman" w:hAnsi="Times New Roman" w:cs="Times New Roman"/>
+          <w:sz w:val="24"/>
+          <w:szCs w:val="24"/>
+        </w:rPr>
+      </w:pPr>
+    </w:p>
+    <w:p>
+      <w:pPr>
+        <w:pStyle w:val="Normal1"/>
+        <w:spacing w:line="360" w:lineRule="auto"/>
+        <w:ind w:right="4" w:firstLine="360"/>
+        <w:jc w:val="both"/>
+        <w:rPr>
+          <w:rFonts w:ascii="Times New Roman" w:eastAsia="Times New Roman" w:hAnsi="Times New Roman" w:cs="Times New Roman"/>
+          <w:sz w:val="24"/>
+          <w:szCs w:val="24"/>
+        </w:rPr>
+      </w:pPr>
+      <w:r>
+        <w:rPr>
+          <w:rFonts w:ascii="Times New Roman" w:eastAsia="Times New Roman" w:hAnsi="Times New Roman" w:cs="Times New Roman"/>
+          <w:sz w:val="24"/>
+          <w:szCs w:val="24"/>
+        </w:rPr>
+        <w:t>En cuanto a los artefactos que se emplearan</w:t>
+      </w:r>
+      <w:r>
+        <w:rPr>
+          <w:rFonts w:ascii="Times New Roman" w:eastAsia="Times New Roman" w:hAnsi="Times New Roman" w:cs="Times New Roman"/>
+          <w:sz w:val="24"/>
+          <w:szCs w:val="24"/>
+        </w:rPr>
+        <w:t xml:space="preserve"> durante el desarrollo</w:t>
+      </w:r>
+      <w:r>
+        <w:rPr>
+          <w:rFonts w:ascii="Times New Roman" w:eastAsia="Times New Roman" w:hAnsi="Times New Roman" w:cs="Times New Roman"/>
+          <w:sz w:val="24"/>
+          <w:szCs w:val="24"/>
+        </w:rPr>
+        <w:t xml:space="preserve">, </w:t>
+      </w:r>
+      <w:r>
+        <w:rPr>
+          <w:rFonts w:ascii="Times New Roman" w:eastAsia="Times New Roman" w:hAnsi="Times New Roman" w:cs="Times New Roman"/>
+          <w:sz w:val="24"/>
+          <w:szCs w:val="24"/>
+        </w:rPr>
+        <w:t>destacamos los siguientes</w:t>
+      </w:r>
+      <w:r>
+        <w:rPr>
+          <w:rFonts w:ascii="Times New Roman" w:eastAsia="Times New Roman" w:hAnsi="Times New Roman" w:cs="Times New Roman"/>
+          <w:sz w:val="24"/>
+          <w:szCs w:val="24"/>
+        </w:rPr>
+        <w:t>:</w:t>
+      </w:r>
+    </w:p>
+    <w:p>
+      <w:pPr>
+        <w:pStyle w:val="Normal1"/>
+        <w:spacing w:line="360" w:lineRule="auto"/>
+        <w:ind w:right="4" w:firstLine="360"/>
+        <w:jc w:val="both"/>
+        <w:rPr>
+          <w:rFonts w:ascii="Times New Roman" w:eastAsia="Times New Roman" w:hAnsi="Times New Roman" w:cs="Times New Roman"/>
+          <w:sz w:val="24"/>
+          <w:szCs w:val="24"/>
+        </w:rPr>
+      </w:pPr>
+    </w:p>
+    <w:p>
+      <w:pPr>
+        <w:pStyle w:val="Normal1"/>
+        <w:numPr>
+          <w:ilvl w:val="0"/>
+          <w:numId w:val="6"/>
+        </w:numPr>
+        <w:spacing w:line="360" w:lineRule="auto"/>
+        <w:ind w:right="4"/>
+        <w:jc w:val="both"/>
+        <w:rPr>
+          <w:rFonts w:ascii="Times New Roman" w:eastAsia="Times New Roman" w:hAnsi="Times New Roman" w:cs="Times New Roman"/>
+          <w:sz w:val="24"/>
+          <w:szCs w:val="24"/>
+        </w:rPr>
+      </w:pPr>
+      <w:proofErr w:type="spellStart"/>
+      <w:r>
+        <w:rPr>
+          <w:rFonts w:ascii="Times New Roman" w:eastAsia="Times New Roman" w:hAnsi="Times New Roman" w:cs="Times New Roman"/>
+          <w:sz w:val="24"/>
+          <w:szCs w:val="24"/>
+        </w:rPr>
+        <w:t>Product</w:t>
+      </w:r>
+      <w:proofErr w:type="spellEnd"/>
+      <w:r>
+        <w:rPr>
+          <w:rFonts w:ascii="Times New Roman" w:eastAsia="Times New Roman" w:hAnsi="Times New Roman" w:cs="Times New Roman"/>
+          <w:sz w:val="24"/>
+          <w:szCs w:val="24"/>
+        </w:rPr>
+        <w:t xml:space="preserve"> </w:t>
+      </w:r>
+      <w:r>
+        <w:rPr>
+          <w:rFonts w:ascii="Times New Roman" w:eastAsia="Times New Roman" w:hAnsi="Times New Roman" w:cs="Times New Roman"/>
+          <w:sz w:val="24"/>
+          <w:szCs w:val="24"/>
+        </w:rPr>
+        <w:t>B</w:t>
+      </w:r>
+      <w:r>
+        <w:rPr>
+          <w:rFonts w:ascii="Times New Roman" w:eastAsia="Times New Roman" w:hAnsi="Times New Roman" w:cs="Times New Roman"/>
+          <w:sz w:val="24"/>
+          <w:szCs w:val="24"/>
+        </w:rPr>
+        <w:t xml:space="preserve">acklog: es un listado de todas las </w:t>
+      </w:r>
+      <w:r>
+        <w:rPr>
+          <w:rFonts w:ascii="Times New Roman" w:eastAsia="Times New Roman" w:hAnsi="Times New Roman" w:cs="Times New Roman"/>
+          <w:sz w:val="24"/>
+          <w:szCs w:val="24"/>
+        </w:rPr>
+        <w:t xml:space="preserve">historias de usuario </w:t>
+      </w:r>
+      <w:r>
+        <w:rPr>
+          <w:rFonts w:ascii="Times New Roman" w:eastAsia="Times New Roman" w:hAnsi="Times New Roman" w:cs="Times New Roman"/>
+          <w:sz w:val="24"/>
+          <w:szCs w:val="24"/>
+        </w:rPr>
+        <w:t xml:space="preserve">(por sus siglas en ingles US) </w:t>
+      </w:r>
+      <w:r>
+        <w:rPr>
+          <w:rFonts w:ascii="Times New Roman" w:eastAsia="Times New Roman" w:hAnsi="Times New Roman" w:cs="Times New Roman"/>
+          <w:sz w:val="24"/>
+          <w:szCs w:val="24"/>
+        </w:rPr>
+        <w:t xml:space="preserve">previamente analizadas y discutidas con el cliente, </w:t>
+      </w:r>
+      <w:r>
+        <w:rPr>
+          <w:rFonts w:ascii="Times New Roman" w:eastAsia="Times New Roman" w:hAnsi="Times New Roman" w:cs="Times New Roman"/>
+          <w:sz w:val="24"/>
+          <w:szCs w:val="24"/>
+        </w:rPr>
+        <w:t xml:space="preserve">que se pretenden </w:t>
+      </w:r>
+      <w:r>
+        <w:rPr>
+          <w:rFonts w:ascii="Times New Roman" w:eastAsia="Times New Roman" w:hAnsi="Times New Roman" w:cs="Times New Roman"/>
+          <w:sz w:val="24"/>
+          <w:szCs w:val="24"/>
+        </w:rPr>
+        <w:t>desarrollar</w:t>
+      </w:r>
+      <w:r>
+        <w:rPr>
+          <w:rFonts w:ascii="Times New Roman" w:eastAsia="Times New Roman" w:hAnsi="Times New Roman" w:cs="Times New Roman"/>
+          <w:sz w:val="24"/>
+          <w:szCs w:val="24"/>
+        </w:rPr>
+        <w:t xml:space="preserve"> durante el desarrollo de un proyecto</w:t>
+      </w:r>
+      <w:r>
+        <w:rPr>
+          <w:rFonts w:ascii="Times New Roman" w:eastAsia="Times New Roman" w:hAnsi="Times New Roman" w:cs="Times New Roman"/>
+          <w:sz w:val="24"/>
+          <w:szCs w:val="24"/>
+        </w:rPr>
+        <w:t>. En este caso tendrán relación directa con el diagrama de casos de usos y las especificaciones de los casos de uso discutidas en la sección anterior</w:t>
+      </w:r>
+      <w:r>
+        <w:rPr>
+          <w:rFonts w:ascii="Times New Roman" w:eastAsia="Times New Roman" w:hAnsi="Times New Roman" w:cs="Times New Roman"/>
+          <w:sz w:val="24"/>
+          <w:szCs w:val="24"/>
+        </w:rPr>
+        <w:t xml:space="preserve">. Deben tener una ponderación en cuanto a la prioridad tanto en importancia como en necesidad para el cliente. </w:t>
+      </w:r>
+    </w:p>
+    <w:p>
+      <w:pPr>
+        <w:pStyle w:val="Normal1"/>
+        <w:numPr>
+          <w:ilvl w:val="0"/>
+          <w:numId w:val="6"/>
+        </w:numPr>
+        <w:spacing w:line="360" w:lineRule="auto"/>
+        <w:ind w:right="4"/>
+        <w:jc w:val="both"/>
+        <w:rPr>
+          <w:rFonts w:ascii="Times New Roman" w:eastAsia="Times New Roman" w:hAnsi="Times New Roman" w:cs="Times New Roman"/>
+          <w:sz w:val="24"/>
+          <w:szCs w:val="24"/>
+        </w:rPr>
+      </w:pPr>
+      <w:commentRangeStart w:id="27"/>
+      <w:r>
+        <w:rPr>
+          <w:rFonts w:ascii="Times New Roman" w:eastAsia="Times New Roman" w:hAnsi="Times New Roman" w:cs="Times New Roman"/>
+          <w:sz w:val="24"/>
+          <w:szCs w:val="24"/>
+        </w:rPr>
+        <w:t xml:space="preserve">Sprint </w:t>
+      </w:r>
+      <w:r>
+        <w:rPr>
+          <w:rFonts w:ascii="Times New Roman" w:eastAsia="Times New Roman" w:hAnsi="Times New Roman" w:cs="Times New Roman"/>
+          <w:sz w:val="24"/>
+          <w:szCs w:val="24"/>
+        </w:rPr>
+        <w:t>B</w:t>
+      </w:r>
+      <w:r>
+        <w:rPr>
+          <w:rFonts w:ascii="Times New Roman" w:eastAsia="Times New Roman" w:hAnsi="Times New Roman" w:cs="Times New Roman"/>
+          <w:sz w:val="24"/>
+          <w:szCs w:val="24"/>
+        </w:rPr>
+        <w:t xml:space="preserve">acklog: </w:t>
+      </w:r>
+      <w:r>
+        <w:rPr>
+          <w:rFonts w:ascii="Times New Roman" w:eastAsia="Times New Roman" w:hAnsi="Times New Roman" w:cs="Times New Roman"/>
+          <w:sz w:val="24"/>
+          <w:szCs w:val="24"/>
+        </w:rPr>
+        <w:t>es el conjunto de elementos de</w:t>
+      </w:r>
+      <w:r>
+        <w:rPr>
+          <w:rFonts w:ascii="Times New Roman" w:eastAsia="Times New Roman" w:hAnsi="Times New Roman" w:cs="Times New Roman"/>
+          <w:sz w:val="24"/>
+          <w:szCs w:val="24"/>
+        </w:rPr>
+        <w:t>l</w:t>
+      </w:r>
+      <w:r>
+        <w:rPr>
+          <w:rFonts w:ascii="Times New Roman" w:eastAsia="Times New Roman" w:hAnsi="Times New Roman" w:cs="Times New Roman"/>
+          <w:sz w:val="24"/>
+          <w:szCs w:val="24"/>
+        </w:rPr>
+        <w:t xml:space="preserve"> </w:t>
+      </w:r>
+      <w:proofErr w:type="spellStart"/>
+      <w:r>
+        <w:rPr>
+          <w:rFonts w:ascii="Times New Roman" w:eastAsia="Times New Roman" w:hAnsi="Times New Roman" w:cs="Times New Roman"/>
+          <w:sz w:val="24"/>
+          <w:szCs w:val="24"/>
+        </w:rPr>
+        <w:t>Product</w:t>
+      </w:r>
+      <w:proofErr w:type="spellEnd"/>
+      <w:r>
+        <w:rPr>
+          <w:rFonts w:ascii="Times New Roman" w:eastAsia="Times New Roman" w:hAnsi="Times New Roman" w:cs="Times New Roman"/>
+          <w:sz w:val="24"/>
+          <w:szCs w:val="24"/>
+        </w:rPr>
+        <w:t xml:space="preserve"> Backlog seleccionados para </w:t>
+      </w:r>
+      <w:r>
+        <w:rPr>
+          <w:rFonts w:ascii="Times New Roman" w:eastAsia="Times New Roman" w:hAnsi="Times New Roman" w:cs="Times New Roman"/>
+          <w:sz w:val="24"/>
+          <w:szCs w:val="24"/>
+        </w:rPr>
+        <w:t xml:space="preserve">el </w:t>
+      </w:r>
+      <w:r>
+        <w:rPr>
+          <w:rFonts w:ascii="Times New Roman" w:eastAsia="Times New Roman" w:hAnsi="Times New Roman" w:cs="Times New Roman"/>
+          <w:sz w:val="24"/>
+          <w:szCs w:val="24"/>
+        </w:rPr>
+        <w:t>Sprint, más un plan para entregar el Incremento del producto y lograr el objetivo de</w:t>
+      </w:r>
+      <w:r>
+        <w:rPr>
+          <w:rFonts w:ascii="Times New Roman" w:eastAsia="Times New Roman" w:hAnsi="Times New Roman" w:cs="Times New Roman"/>
+          <w:sz w:val="24"/>
+          <w:szCs w:val="24"/>
+        </w:rPr>
+        <w:t>l</w:t>
+      </w:r>
+      <w:r>
+        <w:rPr>
+          <w:rFonts w:ascii="Times New Roman" w:eastAsia="Times New Roman" w:hAnsi="Times New Roman" w:cs="Times New Roman"/>
+          <w:sz w:val="24"/>
+          <w:szCs w:val="24"/>
+        </w:rPr>
+        <w:t xml:space="preserve"> Sprint. El Backlog de</w:t>
+      </w:r>
+      <w:r>
+        <w:rPr>
+          <w:rFonts w:ascii="Times New Roman" w:eastAsia="Times New Roman" w:hAnsi="Times New Roman" w:cs="Times New Roman"/>
+          <w:sz w:val="24"/>
+          <w:szCs w:val="24"/>
+        </w:rPr>
+        <w:t>l</w:t>
+      </w:r>
+      <w:r>
+        <w:rPr>
+          <w:rFonts w:ascii="Times New Roman" w:eastAsia="Times New Roman" w:hAnsi="Times New Roman" w:cs="Times New Roman"/>
+          <w:sz w:val="24"/>
+          <w:szCs w:val="24"/>
+        </w:rPr>
+        <w:t xml:space="preserve"> Sprint es un pronóstico del Equipo de Desarrollo sobre qué funcionalidad habrá en el próximo Incremento y el trabajo necesario para entregar esa funcionalidad en un Incremento "Hecho".</w:t>
+      </w:r>
+      <w:commentRangeEnd w:id="27"/>
+      <w:r>
+        <w:rPr>
+          <w:rStyle w:val="CommentReference"/>
+        </w:rPr>
+        <w:commentReference w:id="27"/>
+      </w:r>
+      <w:bookmarkStart w:id="28" w:name="_GoBack"/>
+      <w:bookmarkEnd w:id="28"/>
+    </w:p>
+    <w:p>
+      <w:pPr>
+        <w:pStyle w:val="Normal1"/>
+        <w:numPr>
+          <w:ilvl w:val="0"/>
+          <w:numId w:val="6"/>
+        </w:numPr>
+        <w:spacing w:line="360" w:lineRule="auto"/>
+        <w:ind w:right="4"/>
+        <w:jc w:val="both"/>
+        <w:rPr>
+          <w:rFonts w:ascii="Times New Roman" w:eastAsia="Times New Roman" w:hAnsi="Times New Roman" w:cs="Times New Roman"/>
+          <w:sz w:val="24"/>
+          <w:szCs w:val="24"/>
+        </w:rPr>
+      </w:pPr>
+      <w:r>
+        <w:rPr>
+          <w:rFonts w:ascii="Times New Roman" w:eastAsia="Times New Roman" w:hAnsi="Times New Roman" w:cs="Times New Roman"/>
+          <w:sz w:val="24"/>
+          <w:szCs w:val="24"/>
+        </w:rPr>
+        <w:t xml:space="preserve">Incremento de Producto: </w:t>
+      </w:r>
+      <w:r>
+        <w:rPr>
+          <w:rFonts w:ascii="Times New Roman" w:eastAsia="Times New Roman" w:hAnsi="Times New Roman" w:cs="Times New Roman"/>
+          <w:sz w:val="24"/>
+          <w:szCs w:val="24"/>
+        </w:rPr>
+        <w:t xml:space="preserve">es la suma de todos los elementos de </w:t>
+      </w:r>
+      <w:proofErr w:type="spellStart"/>
+      <w:r>
+        <w:rPr>
+          <w:rFonts w:ascii="Times New Roman" w:eastAsia="Times New Roman" w:hAnsi="Times New Roman" w:cs="Times New Roman"/>
+          <w:sz w:val="24"/>
+          <w:szCs w:val="24"/>
+        </w:rPr>
+        <w:t>Product</w:t>
+      </w:r>
+      <w:proofErr w:type="spellEnd"/>
+      <w:r>
+        <w:rPr>
+          <w:rFonts w:ascii="Times New Roman" w:eastAsia="Times New Roman" w:hAnsi="Times New Roman" w:cs="Times New Roman"/>
+          <w:sz w:val="24"/>
+          <w:szCs w:val="24"/>
+        </w:rPr>
+        <w:t xml:space="preserve"> Backlog completados durante un Sprint y el valor de los incrementos de todos los </w:t>
+      </w:r>
+      <w:proofErr w:type="spellStart"/>
+      <w:r>
+        <w:rPr>
+          <w:rFonts w:ascii="Times New Roman" w:eastAsia="Times New Roman" w:hAnsi="Times New Roman" w:cs="Times New Roman"/>
+          <w:sz w:val="24"/>
+          <w:szCs w:val="24"/>
+        </w:rPr>
+        <w:t>Sprints</w:t>
+      </w:r>
+      <w:proofErr w:type="spellEnd"/>
+      <w:r>
+        <w:rPr>
+          <w:rFonts w:ascii="Times New Roman" w:eastAsia="Times New Roman" w:hAnsi="Times New Roman" w:cs="Times New Roman"/>
+          <w:sz w:val="24"/>
+          <w:szCs w:val="24"/>
+        </w:rPr>
+        <w:t xml:space="preserve"> </w:t>
+      </w:r>
+      <w:r>
+        <w:rPr>
+          <w:rFonts w:ascii="Times New Roman" w:eastAsia="Times New Roman" w:hAnsi="Times New Roman" w:cs="Times New Roman"/>
+          <w:sz w:val="24"/>
+          <w:szCs w:val="24"/>
+        </w:rPr>
+        <w:lastRenderedPageBreak/>
+        <w:t>anteriores. El incremento debe estar en condiciones de uso</w:t>
+      </w:r>
+      <w:r>
+        <w:rPr>
+          <w:rFonts w:ascii="Times New Roman" w:eastAsia="Times New Roman" w:hAnsi="Times New Roman" w:cs="Times New Roman"/>
+          <w:sz w:val="24"/>
+          <w:szCs w:val="24"/>
+        </w:rPr>
+        <w:t xml:space="preserve"> en producción</w:t>
+      </w:r>
+      <w:r>
+        <w:rPr>
+          <w:rFonts w:ascii="Times New Roman" w:eastAsia="Times New Roman" w:hAnsi="Times New Roman" w:cs="Times New Roman"/>
+          <w:sz w:val="24"/>
+          <w:szCs w:val="24"/>
+        </w:rPr>
+        <w:t>, independientemente de si el propietario del producto decide liberarlo.</w:t>
+      </w:r>
+    </w:p>
+    <w:p>
+      <w:pPr>
+        <w:pStyle w:val="Normal1"/>
+        <w:spacing w:line="360" w:lineRule="auto"/>
+        <w:ind w:right="4"/>
+        <w:jc w:val="both"/>
+        <w:rPr>
+          <w:rFonts w:ascii="Times New Roman" w:eastAsia="Times New Roman" w:hAnsi="Times New Roman" w:cs="Times New Roman"/>
+          <w:sz w:val="24"/>
+          <w:szCs w:val="24"/>
+        </w:rPr>
+      </w:pPr>
     </w:p>
     <w:p>
       <w:pPr>
@@ -13392,6 +14189,96 @@
         <w:ind w:right="4" w:firstLine="720"/>
         <w:jc w:val="both"/>
         <w:rPr>
+          <w:rFonts w:ascii="Times New Roman" w:eastAsia="Times New Roman" w:hAnsi="Times New Roman" w:cs="Times New Roman"/>
+          <w:sz w:val="24"/>
+          <w:szCs w:val="24"/>
+        </w:rPr>
+      </w:pPr>
+      <w:r>
+        <w:rPr>
+          <w:rFonts w:ascii="Times New Roman" w:eastAsia="Times New Roman" w:hAnsi="Times New Roman" w:cs="Times New Roman"/>
+          <w:sz w:val="24"/>
+          <w:szCs w:val="24"/>
+        </w:rPr>
+        <w:t xml:space="preserve">Adicionalmente Scrum posee una serie de roles que diferencian tipos de tareas entre los integrantes de un proyecto, los estudiantes formarán parte de rol SDT (equipo de desarrollo de Scrum por sus siglas en inglés) </w:t>
+      </w:r>
+      <w:r>
+        <w:rPr>
+          <w:rFonts w:ascii="Times New Roman" w:eastAsia="Times New Roman" w:hAnsi="Times New Roman" w:cs="Times New Roman"/>
+          <w:sz w:val="24"/>
+          <w:szCs w:val="24"/>
+        </w:rPr>
+        <w:t xml:space="preserve">que serán los encargados de realizar las distintas historias de usuario </w:t>
+      </w:r>
+      <w:r>
+        <w:rPr>
+          <w:rFonts w:ascii="Times New Roman" w:eastAsia="Times New Roman" w:hAnsi="Times New Roman" w:cs="Times New Roman"/>
+          <w:sz w:val="24"/>
+          <w:szCs w:val="24"/>
+        </w:rPr>
+        <w:t xml:space="preserve">y se tendrán a las tutoras como los </w:t>
+      </w:r>
+      <w:proofErr w:type="spellStart"/>
+      <w:r>
+        <w:rPr>
+          <w:rFonts w:ascii="Times New Roman" w:eastAsia="Times New Roman" w:hAnsi="Times New Roman" w:cs="Times New Roman"/>
+          <w:sz w:val="24"/>
+          <w:szCs w:val="24"/>
+        </w:rPr>
+        <w:t>Product</w:t>
+      </w:r>
+      <w:proofErr w:type="spellEnd"/>
+      <w:r>
+        <w:rPr>
+          <w:rFonts w:ascii="Times New Roman" w:eastAsia="Times New Roman" w:hAnsi="Times New Roman" w:cs="Times New Roman"/>
+          <w:sz w:val="24"/>
+          <w:szCs w:val="24"/>
+        </w:rPr>
+        <w:t xml:space="preserve"> </w:t>
+      </w:r>
+      <w:proofErr w:type="spellStart"/>
+      <w:r>
+        <w:rPr>
+          <w:rFonts w:ascii="Times New Roman" w:eastAsia="Times New Roman" w:hAnsi="Times New Roman" w:cs="Times New Roman"/>
+          <w:sz w:val="24"/>
+          <w:szCs w:val="24"/>
+        </w:rPr>
+        <w:t>Owner</w:t>
+      </w:r>
+      <w:proofErr w:type="spellEnd"/>
+      <w:r>
+        <w:rPr>
+          <w:rFonts w:ascii="Times New Roman" w:eastAsia="Times New Roman" w:hAnsi="Times New Roman" w:cs="Times New Roman"/>
+          <w:sz w:val="24"/>
+          <w:szCs w:val="24"/>
+        </w:rPr>
+        <w:t xml:space="preserve"> (dueños de producto) que se encargarán de velar por el cumplimiento de lo acordado.</w:t>
+      </w:r>
+    </w:p>
+    <w:p>
+      <w:pPr>
+        <w:rPr>
+          <w:rFonts w:ascii="Times New Roman" w:eastAsia="Times New Roman" w:hAnsi="Times New Roman" w:cs="Times New Roman"/>
+          <w:sz w:val="24"/>
+          <w:szCs w:val="24"/>
+        </w:rPr>
+      </w:pPr>
+      <w:r>
+        <w:rPr>
+          <w:rFonts w:ascii="Times New Roman" w:eastAsia="Times New Roman" w:hAnsi="Times New Roman" w:cs="Times New Roman"/>
+          <w:sz w:val="24"/>
+          <w:szCs w:val="24"/>
+        </w:rPr>
+        <w:br w:type="page"/>
+      </w:r>
+    </w:p>
+    <w:p>
+      <w:pPr>
+        <w:pStyle w:val="Normal1"/>
+        <w:spacing w:line="360" w:lineRule="auto"/>
+        <w:ind w:right="4" w:firstLine="720"/>
+        <w:jc w:val="both"/>
+        <w:rPr>
           <w:rFonts w:ascii="Times New Roman" w:hAnsi="Times New Roman" w:cs="Times New Roman"/>
           <w:sz w:val="24"/>
           <w:szCs w:val="24"/>
@@ -13403,16 +14290,24 @@
           <w:sz w:val="24"/>
           <w:szCs w:val="24"/>
         </w:rPr>
-        <w:t xml:space="preserve">Adicionalmente Scrum posee una serie de roles que diferencian tipos de tareas entre los integrantes de un proyecto, se decidió prescindir de algunos roles ya que, como establecimos </w:t>
-      </w:r>
-      <w:r>
-        <w:rPr>
-          <w:rFonts w:ascii="Times New Roman" w:eastAsia="Times New Roman" w:hAnsi="Times New Roman" w:cs="Times New Roman"/>
-          <w:sz w:val="24"/>
-          <w:szCs w:val="24"/>
-        </w:rPr>
         <w:lastRenderedPageBreak/>
-        <w:t xml:space="preserve">anteriormente, es una metodología flexible, y para este caso no será necesario ya que el </w:t>
+        <w:t>se decidió prescindir de algunos roles ya que para este caso no será necesario</w:t>
+      </w:r>
+      <w:r>
+        <w:rPr>
+          <w:rFonts w:ascii="Times New Roman" w:eastAsia="Times New Roman" w:hAnsi="Times New Roman" w:cs="Times New Roman"/>
+          <w:sz w:val="24"/>
+          <w:szCs w:val="24"/>
+        </w:rPr>
+        <w:t>,</w:t>
+      </w:r>
+      <w:r>
+        <w:rPr>
+          <w:rFonts w:ascii="Times New Roman" w:eastAsia="Times New Roman" w:hAnsi="Times New Roman" w:cs="Times New Roman"/>
+          <w:sz w:val="24"/>
+          <w:szCs w:val="24"/>
+        </w:rPr>
+        <w:t xml:space="preserve"> ya que el </w:t>
       </w:r>
       <w:proofErr w:type="gramStart"/>
       <w:r>
@@ -13430,61 +14325,7 @@
           <w:sz w:val="24"/>
           <w:szCs w:val="24"/>
         </w:rPr>
-        <w:t xml:space="preserve"> desarrollado por dos tesistas y no por un equipo de trabajo o empresa. </w:t>
-      </w:r>
-      <w:proofErr w:type="spellStart"/>
-      <w:r>
-        <w:rPr>
-          <w:rFonts w:ascii="Times New Roman" w:eastAsia="Times New Roman" w:hAnsi="Times New Roman" w:cs="Times New Roman"/>
-          <w:sz w:val="24"/>
-          <w:szCs w:val="24"/>
-        </w:rPr>
-        <w:t>Aún</w:t>
-      </w:r>
-      <w:proofErr w:type="spellEnd"/>
-      <w:r>
-        <w:rPr>
-          <w:rFonts w:ascii="Times New Roman" w:eastAsia="Times New Roman" w:hAnsi="Times New Roman" w:cs="Times New Roman"/>
-          <w:sz w:val="24"/>
-          <w:szCs w:val="24"/>
-        </w:rPr>
-        <w:t xml:space="preserve"> así, los estudiantes formarán parte de rol SDT (equipo de desarrollo de Scrum por sus siglas en inglés) y se tendrán a las tutoras como los </w:t>
-      </w:r>
-      <w:proofErr w:type="spellStart"/>
-      <w:r>
-        <w:rPr>
-          <w:rFonts w:ascii="Times New Roman" w:eastAsia="Times New Roman" w:hAnsi="Times New Roman" w:cs="Times New Roman"/>
-          <w:sz w:val="24"/>
-          <w:szCs w:val="24"/>
-        </w:rPr>
-        <w:t>Product</w:t>
-      </w:r>
-      <w:proofErr w:type="spellEnd"/>
-      <w:r>
-        <w:rPr>
-          <w:rFonts w:ascii="Times New Roman" w:eastAsia="Times New Roman" w:hAnsi="Times New Roman" w:cs="Times New Roman"/>
-          <w:sz w:val="24"/>
-          <w:szCs w:val="24"/>
-        </w:rPr>
-        <w:t xml:space="preserve"> </w:t>
-      </w:r>
-      <w:proofErr w:type="spellStart"/>
-      <w:r>
-        <w:rPr>
-          <w:rFonts w:ascii="Times New Roman" w:eastAsia="Times New Roman" w:hAnsi="Times New Roman" w:cs="Times New Roman"/>
-          <w:sz w:val="24"/>
-          <w:szCs w:val="24"/>
-        </w:rPr>
-        <w:t>Owner</w:t>
-      </w:r>
-      <w:proofErr w:type="spellEnd"/>
-      <w:r>
-        <w:rPr>
-          <w:rFonts w:ascii="Times New Roman" w:eastAsia="Times New Roman" w:hAnsi="Times New Roman" w:cs="Times New Roman"/>
-          <w:sz w:val="24"/>
-          <w:szCs w:val="24"/>
-        </w:rPr>
-        <w:t xml:space="preserve"> (dueños de producto) que se encargarán de velar por el cumplimiento de lo acordado.</w:t>
+        <w:t xml:space="preserve"> desarrollado por dos tesistas y no por un equipo de trabajo o empresa.</w:t>
       </w:r>
     </w:p>
     <w:p>
@@ -14426,16 +15267,7 @@
                 <w:sz w:val="24"/>
                 <w:szCs w:val="24"/>
               </w:rPr>
-              <w:t xml:space="preserve">1 semanas: desde el </w:t>
-            </w:r>
-            <w:r>
-              <w:rPr>
-                <w:rFonts w:ascii="Times New Roman" w:eastAsia="Times New Roman" w:hAnsi="Times New Roman" w:cs="Times New Roman"/>
-                <w:sz w:val="24"/>
-                <w:szCs w:val="24"/>
-              </w:rPr>
-              <w:lastRenderedPageBreak/>
-              <w:t>22/04/2019 hasta el 26</w:t>
+              <w:t>1 semanas: desde el 22/04/2019 hasta el 26</w:t>
             </w:r>
             <w:r>
               <w:rPr>
@@ -14477,7 +15309,6 @@
                 <w:sz w:val="24"/>
                 <w:szCs w:val="24"/>
               </w:rPr>
-              <w:lastRenderedPageBreak/>
               <w:t>Despliegue de plataforma en ambiente de pruebas.</w:t>
             </w:r>
           </w:p>
@@ -14497,7 +15328,7 @@
           <w:szCs w:val="24"/>
         </w:rPr>
       </w:pPr>
-      <w:bookmarkStart w:id="23" w:name="_Toc733349"/>
+      <w:bookmarkStart w:id="29" w:name="_Toc733349"/>
       <w:r>
         <w:rPr>
           <w:rFonts w:ascii="Times New Roman" w:hAnsi="Times New Roman" w:cs="Times New Roman"/>
@@ -14506,6 +15337,7 @@
           <w:sz w:val="24"/>
           <w:szCs w:val="24"/>
         </w:rPr>
+        <w:lastRenderedPageBreak/>
         <w:t xml:space="preserve">Tabla </w:t>
       </w:r>
       <w:r>
@@ -14579,7 +15411,7 @@
         </w:rPr>
         <w:t xml:space="preserve"> Plan de trabajo</w:t>
       </w:r>
-      <w:bookmarkEnd w:id="23"/>
+      <w:bookmarkEnd w:id="29"/>
     </w:p>
     <w:p>
       <w:pPr>
@@ -14628,7 +15460,7 @@
           <w:szCs w:val="24"/>
         </w:rPr>
       </w:pPr>
-      <w:bookmarkStart w:id="24" w:name="_Toc2029688"/>
+      <w:bookmarkStart w:id="30" w:name="_Toc2029688"/>
       <w:r>
         <w:rPr>
           <w:rFonts w:ascii="Times New Roman" w:hAnsi="Times New Roman" w:cs="Times New Roman"/>
@@ -14640,7 +15472,7 @@
         <w:lastRenderedPageBreak/>
         <w:t>Capítulo II</w:t>
       </w:r>
-      <w:bookmarkEnd w:id="24"/>
+      <w:bookmarkEnd w:id="30"/>
       <w:r>
         <w:rPr>
           <w:rFonts w:ascii="Times New Roman" w:hAnsi="Times New Roman" w:cs="Times New Roman"/>
@@ -14669,7 +15501,7 @@
           <w:szCs w:val="24"/>
         </w:rPr>
       </w:pPr>
-      <w:bookmarkStart w:id="25" w:name="_Toc2029689"/>
+      <w:bookmarkStart w:id="31" w:name="_Toc2029689"/>
       <w:r>
         <w:rPr>
           <w:rFonts w:ascii="Times New Roman" w:eastAsia="Times New Roman" w:hAnsi="Times New Roman" w:cs="Times New Roman"/>
@@ -14680,7 +15512,7 @@
         </w:rPr>
         <w:t>Sistemas Web</w:t>
       </w:r>
-      <w:bookmarkEnd w:id="25"/>
+      <w:bookmarkEnd w:id="31"/>
     </w:p>
     <w:p>
       <w:pPr>
@@ -14776,7 +15608,7 @@
           <w:szCs w:val="24"/>
         </w:rPr>
       </w:pPr>
-      <w:bookmarkStart w:id="26" w:name="_Toc2029690"/>
+      <w:bookmarkStart w:id="32" w:name="_Toc2029690"/>
       <w:r>
         <w:rPr>
           <w:rFonts w:ascii="Times New Roman" w:eastAsia="Times New Roman" w:hAnsi="Times New Roman" w:cs="Times New Roman"/>
@@ -14798,7 +15630,7 @@
         <w:tab/>
         <w:t>Definición de Sistema Web</w:t>
       </w:r>
-      <w:bookmarkEnd w:id="26"/>
+      <w:bookmarkEnd w:id="32"/>
     </w:p>
     <w:p>
       <w:pPr>
@@ -14885,7 +15717,7 @@
           <w:szCs w:val="24"/>
         </w:rPr>
       </w:pPr>
-      <w:bookmarkStart w:id="27" w:name="_Toc2029691"/>
+      <w:bookmarkStart w:id="33" w:name="_Toc2029691"/>
       <w:r>
         <w:rPr>
           <w:rFonts w:ascii="Times New Roman" w:eastAsia="Times New Roman" w:hAnsi="Times New Roman" w:cs="Times New Roman"/>
@@ -14907,7 +15739,7 @@
         <w:tab/>
         <w:t>Características</w:t>
       </w:r>
-      <w:bookmarkEnd w:id="27"/>
+      <w:bookmarkEnd w:id="33"/>
     </w:p>
     <w:p>
       <w:pPr>
@@ -15077,7 +15909,7 @@
           <w:szCs w:val="24"/>
         </w:rPr>
       </w:pPr>
-      <w:bookmarkStart w:id="28" w:name="_Toc2029692"/>
+      <w:bookmarkStart w:id="34" w:name="_Toc2029692"/>
       <w:r>
         <w:rPr>
           <w:rFonts w:ascii="Times New Roman" w:eastAsia="Times New Roman" w:hAnsi="Times New Roman" w:cs="Times New Roman"/>
@@ -15099,7 +15931,7 @@
         <w:tab/>
         <w:t>Arquitectura</w:t>
       </w:r>
-      <w:bookmarkEnd w:id="28"/>
+      <w:bookmarkEnd w:id="34"/>
     </w:p>
     <w:p>
       <w:pPr>
@@ -15424,7 +16256,7 @@
           <w:highlight w:val="white"/>
         </w:rPr>
       </w:pPr>
-      <w:bookmarkStart w:id="29" w:name="_Toc2029693"/>
+      <w:bookmarkStart w:id="35" w:name="_Toc2029693"/>
       <w:r>
         <w:rPr>
           <w:rFonts w:ascii="Times New Roman" w:eastAsia="Times New Roman" w:hAnsi="Times New Roman" w:cs="Times New Roman"/>
@@ -15456,7 +16288,7 @@
         </w:rPr>
         <w:t>Ejemplos</w:t>
       </w:r>
-      <w:bookmarkEnd w:id="29"/>
+      <w:bookmarkEnd w:id="35"/>
       <w:r>
         <w:rPr>
           <w:rFonts w:ascii="Times New Roman" w:eastAsia="Times New Roman" w:hAnsi="Times New Roman" w:cs="Times New Roman"/>
@@ -15675,7 +16507,7 @@
           <w:szCs w:val="24"/>
         </w:rPr>
       </w:pPr>
-      <w:bookmarkStart w:id="30" w:name="_Toc2029694"/>
+      <w:bookmarkStart w:id="36" w:name="_Toc2029694"/>
       <w:r>
         <w:rPr>
           <w:rFonts w:ascii="Times New Roman" w:eastAsia="Times New Roman" w:hAnsi="Times New Roman" w:cs="Times New Roman"/>
@@ -15697,7 +16529,7 @@
         <w:tab/>
         <w:t>Importancia</w:t>
       </w:r>
-      <w:bookmarkEnd w:id="30"/>
+      <w:bookmarkEnd w:id="36"/>
     </w:p>
     <w:p>
       <w:pPr>
@@ -16152,7 +16984,7 @@
           <w:szCs w:val="24"/>
         </w:rPr>
       </w:pPr>
-      <w:bookmarkStart w:id="31" w:name="_Toc2029695"/>
+      <w:bookmarkStart w:id="37" w:name="_Toc2029695"/>
       <w:r>
         <w:rPr>
           <w:rFonts w:ascii="Times New Roman" w:eastAsia="Times New Roman" w:hAnsi="Times New Roman" w:cs="Times New Roman"/>
@@ -16174,7 +17006,7 @@
         <w:tab/>
         <w:t>Concepto</w:t>
       </w:r>
-      <w:bookmarkEnd w:id="31"/>
+      <w:bookmarkEnd w:id="37"/>
     </w:p>
     <w:p>
       <w:pPr>
@@ -16282,7 +17114,7 @@
           <w:szCs w:val="24"/>
         </w:rPr>
       </w:pPr>
-      <w:bookmarkStart w:id="32" w:name="_Toc2029696"/>
+      <w:bookmarkStart w:id="38" w:name="_Toc2029696"/>
       <w:r>
         <w:rPr>
           <w:rFonts w:ascii="Times New Roman" w:eastAsia="Times New Roman" w:hAnsi="Times New Roman" w:cs="Times New Roman"/>
@@ -16293,7 +17125,7 @@
         </w:rPr>
         <w:t>Arquitectura propuesta</w:t>
       </w:r>
-      <w:bookmarkEnd w:id="32"/>
+      <w:bookmarkEnd w:id="38"/>
     </w:p>
     <w:p>
       <w:pPr>
@@ -16376,7 +17208,7 @@
           <w:szCs w:val="24"/>
         </w:rPr>
       </w:pPr>
-      <w:bookmarkStart w:id="33" w:name="_Toc2029697"/>
+      <w:bookmarkStart w:id="39" w:name="_Toc2029697"/>
       <w:r>
         <w:rPr>
           <w:rFonts w:ascii="Times New Roman" w:eastAsia="Times New Roman" w:hAnsi="Times New Roman" w:cs="Times New Roman"/>
@@ -16420,7 +17252,7 @@
         </w:rPr>
         <w:t>: Lado Cliente</w:t>
       </w:r>
-      <w:bookmarkEnd w:id="33"/>
+      <w:bookmarkEnd w:id="39"/>
     </w:p>
     <w:p>
       <w:pPr>
@@ -17131,7 +17963,7 @@
           <w:szCs w:val="24"/>
         </w:rPr>
       </w:pPr>
-      <w:bookmarkStart w:id="34" w:name="_Toc2029698"/>
+      <w:bookmarkStart w:id="40" w:name="_Toc2029698"/>
       <w:r>
         <w:rPr>
           <w:rFonts w:ascii="Times New Roman" w:eastAsia="Times New Roman" w:hAnsi="Times New Roman" w:cs="Times New Roman"/>
@@ -17175,7 +18007,7 @@
         </w:rPr>
         <w:t xml:space="preserve"> - Lado del Servidor</w:t>
       </w:r>
-      <w:bookmarkEnd w:id="34"/>
+      <w:bookmarkEnd w:id="40"/>
     </w:p>
     <w:p>
       <w:pPr>
@@ -17557,8 +18389,8 @@
         </w:rPr>
         <w:t xml:space="preserve"> como tecnología de desarrollo. </w:t>
       </w:r>
-      <w:bookmarkStart w:id="35" w:name="docs-internal-guid-99260b06-7fff-9c38-02"/>
-      <w:bookmarkEnd w:id="35"/>
+      <w:bookmarkStart w:id="41" w:name="docs-internal-guid-99260b06-7fff-9c38-02"/>
+      <w:bookmarkEnd w:id="41"/>
       <w:r>
         <w:rPr>
           <w:rFonts w:ascii="Times New Roman" w:eastAsia="Times New Roman" w:hAnsi="Times New Roman" w:cs="Times New Roman"/>
@@ -17747,7 +18579,7 @@
         </w:rPr>
         <w:tab/>
       </w:r>
-      <w:bookmarkStart w:id="36" w:name="_Toc2029699"/>
+      <w:bookmarkStart w:id="42" w:name="_Toc2029699"/>
       <w:r>
         <w:rPr>
           <w:rFonts w:ascii="Times New Roman" w:eastAsia="Times New Roman" w:hAnsi="Times New Roman" w:cs="Times New Roman"/>
@@ -17769,7 +18601,7 @@
         <w:tab/>
         <w:t>Bases de Datos</w:t>
       </w:r>
-      <w:bookmarkEnd w:id="36"/>
+      <w:bookmarkEnd w:id="42"/>
     </w:p>
     <w:p>
       <w:pPr>
@@ -18196,7 +19028,7 @@
         </w:rPr>
         <w:tab/>
       </w:r>
-      <w:bookmarkStart w:id="37" w:name="_Toc2029700"/>
+      <w:bookmarkStart w:id="43" w:name="_Toc2029700"/>
       <w:r>
         <w:rPr>
           <w:rFonts w:ascii="Times New Roman" w:eastAsia="Times New Roman" w:hAnsi="Times New Roman" w:cs="Times New Roman"/>
@@ -18218,7 +19050,7 @@
         <w:tab/>
         <w:t>Sistema de control de versiones</w:t>
       </w:r>
-      <w:bookmarkEnd w:id="37"/>
+      <w:bookmarkEnd w:id="43"/>
     </w:p>
     <w:p>
       <w:pPr>
@@ -18270,18 +19102,7 @@
           <w:szCs w:val="24"/>
         </w:rPr>
         <w:lastRenderedPageBreak/>
-        <w:t>un gran númer</w:t>
-      </w:r>
-      <w:bookmarkStart w:id="38" w:name="_GoBack"/>
-      <w:bookmarkEnd w:id="38"/>
-      <w:r>
-        <w:rPr>
-          <w:rFonts w:ascii="Times New Roman" w:eastAsia="Times New Roman" w:hAnsi="Times New Roman" w:cs="Times New Roman"/>
-          <w:color w:val="00000A"/>
-          <w:sz w:val="24"/>
-          <w:szCs w:val="24"/>
-        </w:rPr>
-        <w:t xml:space="preserve">o de archivos de código fuente y son trabajadas por diferentes personas concurrentemente. </w:t>
+        <w:t xml:space="preserve">un gran número de archivos de código fuente y son trabajadas por diferentes personas concurrentemente. </w:t>
       </w:r>
     </w:p>
     <w:p>
@@ -18317,7 +19138,7 @@
         </w:rPr>
         <w:tab/>
       </w:r>
-      <w:bookmarkStart w:id="39" w:name="_Toc2029702"/>
+      <w:bookmarkStart w:id="44" w:name="_Toc2029702"/>
       <w:r>
         <w:rPr>
           <w:rFonts w:ascii="Times New Roman" w:eastAsia="Times New Roman" w:hAnsi="Times New Roman" w:cs="Times New Roman"/>
@@ -18339,7 +19160,7 @@
         </w:rPr>
         <w:t>Github</w:t>
       </w:r>
-      <w:bookmarkEnd w:id="39"/>
+      <w:bookmarkEnd w:id="44"/>
       <w:proofErr w:type="spellEnd"/>
       <w:r>
         <w:rPr>
@@ -18406,7 +19227,7 @@
         </w:rPr>
         <w:tab/>
       </w:r>
-      <w:bookmarkStart w:id="40" w:name="_Toc2029703"/>
+      <w:bookmarkStart w:id="45" w:name="_Toc2029703"/>
       <w:r>
         <w:rPr>
           <w:rFonts w:ascii="Times New Roman" w:hAnsi="Times New Roman" w:cs="Times New Roman"/>
@@ -18428,7 +19249,7 @@
         <w:tab/>
         <w:t>Editores de código</w:t>
       </w:r>
-      <w:bookmarkEnd w:id="40"/>
+      <w:bookmarkEnd w:id="45"/>
     </w:p>
     <w:p>
       <w:pPr>
@@ -18526,7 +19347,7 @@
         </w:rPr>
         <w:tab/>
       </w:r>
-      <w:bookmarkStart w:id="41" w:name="_Toc2029704"/>
+      <w:bookmarkStart w:id="46" w:name="_Toc2029704"/>
       <w:r>
         <w:rPr>
           <w:rFonts w:ascii="Times New Roman" w:hAnsi="Times New Roman" w:cs="Times New Roman"/>
@@ -18559,7 +19380,7 @@
         </w:rPr>
         <w:t>Code</w:t>
       </w:r>
-      <w:bookmarkEnd w:id="41"/>
+      <w:bookmarkEnd w:id="46"/>
       <w:proofErr w:type="spellEnd"/>
     </w:p>
     <w:p>
@@ -18908,7 +19729,7 @@
           <w:szCs w:val="24"/>
         </w:rPr>
       </w:pPr>
-      <w:bookmarkStart w:id="42" w:name="_Toc2029705"/>
+      <w:bookmarkStart w:id="47" w:name="_Toc2029705"/>
       <w:r>
         <w:rPr>
           <w:rFonts w:ascii="Times New Roman" w:eastAsia="Times New Roman" w:hAnsi="Times New Roman" w:cs="Times New Roman"/>
@@ -18920,7 +19741,7 @@
         <w:lastRenderedPageBreak/>
         <w:t>Bibliografías</w:t>
       </w:r>
-      <w:bookmarkEnd w:id="42"/>
+      <w:bookmarkEnd w:id="47"/>
     </w:p>
     <w:p>
       <w:pPr>
@@ -19866,7 +20687,7 @@
           <w:szCs w:val="24"/>
         </w:rPr>
       </w:pPr>
-      <w:bookmarkStart w:id="43" w:name="_Toc733344"/>
+      <w:bookmarkStart w:id="48" w:name="_Toc733344"/>
       <w:r>
         <w:rPr>
           <w:rFonts w:ascii="Times New Roman" w:hAnsi="Times New Roman" w:cs="Times New Roman"/>
@@ -19899,7 +20720,7 @@
         </w:rPr>
         <w:t xml:space="preserve"> Especificación - UC1 Inicio de sesión</w:t>
       </w:r>
-      <w:bookmarkEnd w:id="43"/>
+      <w:bookmarkEnd w:id="48"/>
       <w:r>
         <w:rPr>
           <w:rFonts w:ascii="Times New Roman" w:hAnsi="Times New Roman" w:cs="Times New Roman"/>
@@ -19917,7 +20738,7 @@
           <w:rFonts w:ascii="Times New Roman" w:hAnsi="Times New Roman" w:cs="Times New Roman"/>
         </w:rPr>
       </w:pPr>
-      <w:bookmarkStart w:id="44" w:name="_Hlk2032474"/>
+      <w:bookmarkStart w:id="49" w:name="_Hlk2032474"/>
       <w:r>
         <w:rPr>
           <w:rFonts w:ascii="Times New Roman" w:hAnsi="Times New Roman" w:cs="Times New Roman"/>
@@ -19965,7 +20786,7 @@
               <w:right w:w="100" w:type="dxa"/>
             </w:tcMar>
           </w:tcPr>
-          <w:bookmarkEnd w:id="44"/>
+          <w:bookmarkEnd w:id="49"/>
           <w:p>
             <w:pPr>
               <w:pStyle w:val="Normal1"/>
@@ -22377,7 +23198,7 @@
           <w:szCs w:val="24"/>
         </w:rPr>
       </w:pPr>
-      <w:bookmarkStart w:id="45" w:name="_Toc733345"/>
+      <w:bookmarkStart w:id="50" w:name="_Toc733345"/>
       <w:r>
         <w:rPr>
           <w:rFonts w:ascii="Times New Roman" w:hAnsi="Times New Roman" w:cs="Times New Roman"/>
@@ -22438,7 +23259,7 @@
         </w:rPr>
         <w:t xml:space="preserve"> Realizar inscripción del semestre</w:t>
       </w:r>
-      <w:bookmarkEnd w:id="45"/>
+      <w:bookmarkEnd w:id="50"/>
       <w:r>
         <w:rPr>
           <w:rFonts w:ascii="Times New Roman" w:hAnsi="Times New Roman" w:cs="Times New Roman"/>
@@ -24629,7 +25450,7 @@
           <w:szCs w:val="24"/>
         </w:rPr>
       </w:pPr>
-      <w:bookmarkStart w:id="46" w:name="_Toc733346"/>
+      <w:bookmarkStart w:id="51" w:name="_Toc733346"/>
       <w:r>
         <w:rPr>
           <w:rFonts w:ascii="Times New Roman" w:hAnsi="Times New Roman" w:cs="Times New Roman"/>
@@ -24671,7 +25492,7 @@
         </w:rPr>
         <w:t xml:space="preserve"> Especificación - UC3 Realizar inscripción del semestre.</w:t>
       </w:r>
-      <w:bookmarkEnd w:id="46"/>
+      <w:bookmarkEnd w:id="51"/>
       <w:r>
         <w:rPr>
           <w:rFonts w:ascii="Times New Roman" w:hAnsi="Times New Roman" w:cs="Times New Roman"/>
@@ -25888,7 +26709,7 @@
           <w:szCs w:val="24"/>
         </w:rPr>
       </w:pPr>
-      <w:bookmarkStart w:id="47" w:name="_Toc733347"/>
+      <w:bookmarkStart w:id="52" w:name="_Toc733347"/>
       <w:r>
         <w:rPr>
           <w:rFonts w:ascii="Times New Roman" w:hAnsi="Times New Roman" w:cs="Times New Roman"/>
@@ -25922,7 +26743,7 @@
         </w:rPr>
         <w:t xml:space="preserve"> Especificación - UC4 Consultar listado de inscritos.</w:t>
       </w:r>
-      <w:bookmarkEnd w:id="47"/>
+      <w:bookmarkEnd w:id="52"/>
       <w:r>
         <w:rPr>
           <w:rFonts w:ascii="Times New Roman" w:hAnsi="Times New Roman" w:cs="Times New Roman"/>
@@ -27176,7 +27997,7 @@
           <w:szCs w:val="24"/>
         </w:rPr>
       </w:pPr>
-      <w:bookmarkStart w:id="48" w:name="_Toc733348"/>
+      <w:bookmarkStart w:id="53" w:name="_Toc733348"/>
       <w:r>
         <w:rPr>
           <w:rFonts w:ascii="Times New Roman" w:hAnsi="Times New Roman" w:cs="Times New Roman"/>
@@ -27218,7 +28039,7 @@
         </w:rPr>
         <w:t xml:space="preserve"> Especificación - UC5 Montar la planificación del semestre.</w:t>
       </w:r>
-      <w:bookmarkEnd w:id="48"/>
+      <w:bookmarkEnd w:id="53"/>
       <w:r>
         <w:rPr>
           <w:rFonts w:ascii="Times New Roman" w:hAnsi="Times New Roman" w:cs="Times New Roman"/>
@@ -28793,18 +29614,118 @@
       </w:r>
     </w:p>
   </w:comment>
+  <w:comment w:id="23" w:author="Unplugged" w:date="2019-02-26T17:17:00Z" w:initials="U">
+    <w:p>
+      <w:pPr>
+        <w:pStyle w:val="CommentText"/>
+      </w:pPr>
+      <w:r>
+        <w:rPr>
+          <w:rStyle w:val="CommentReference"/>
+        </w:rPr>
+        <w:annotationRef/>
+      </w:r>
+      <w:hyperlink r:id="rId1" w:history="1">
+        <w:r>
+          <w:rPr>
+            <w:rStyle w:val="Hyperlink"/>
+          </w:rPr>
+          <w:t>https://www.campusmvp.es/recursos/post/Que-es-el-stack-MEAN-y-como-escoger-el-mejor-para-ti.aspx</w:t>
+        </w:r>
+      </w:hyperlink>
+    </w:p>
+    <w:p>
+      <w:pPr>
+        <w:pStyle w:val="CommentText"/>
+      </w:pPr>
+    </w:p>
+  </w:comment>
+  <w:comment w:id="24" w:author="Unplugged" w:date="2019-02-26T17:33:00Z" w:initials="U">
+    <w:p>
+      <w:pPr>
+        <w:pStyle w:val="CommentText"/>
+      </w:pPr>
+      <w:r>
+        <w:rPr>
+          <w:rStyle w:val="CommentReference"/>
+        </w:rPr>
+        <w:annotationRef/>
+      </w:r>
+      <w:r>
+        <w:t>cita de scrum</w:t>
+      </w:r>
+    </w:p>
+  </w:comment>
+  <w:comment w:id="25" w:author="Unplugged" w:date="2019-02-26T17:32:00Z" w:initials="U">
+    <w:p>
+      <w:pPr>
+        <w:pStyle w:val="CommentText"/>
+      </w:pPr>
+      <w:r>
+        <w:rPr>
+          <w:rStyle w:val="CommentReference"/>
+        </w:rPr>
+        <w:annotationRef/>
+      </w:r>
+      <w:r>
+        <w:t>https://www.obs-edu.com/int/blog-project-management/temas-actuales-de-project-management/te-conviene-utilizar-la-metodologia-scrum-en-tus-proyectos</w:t>
+      </w:r>
+    </w:p>
+  </w:comment>
+  <w:comment w:id="26" w:author="Unplugged" w:date="2019-02-26T18:03:00Z" w:initials="U">
+    <w:p>
+      <w:pPr>
+        <w:pStyle w:val="CommentText"/>
+      </w:pPr>
+      <w:r>
+        <w:rPr>
+          <w:rStyle w:val="CommentReference"/>
+        </w:rPr>
+        <w:annotationRef/>
+      </w:r>
+      <w:r>
+        <w:t>https://www.scrummanager.net/bok/index.php?title=Eventos</w:t>
+      </w:r>
+    </w:p>
+  </w:comment>
+  <w:comment w:id="27" w:author="Unplugged" w:date="2019-02-26T18:14:00Z" w:initials="U">
+    <w:p>
+      <w:pPr>
+        <w:pStyle w:val="CommentText"/>
+      </w:pPr>
+      <w:r>
+        <w:rPr>
+          <w:rStyle w:val="CommentReference"/>
+        </w:rPr>
+        <w:annotationRef/>
+      </w:r>
+      <w:r>
+        <w:t>https://www.scrumguides.org/scrum-guide.html#artifacts-increment</w:t>
+      </w:r>
+    </w:p>
+  </w:comment>
 </w:comments>
 </file>
 
 <file path=word/commentsExtended.xml><?xml version="1.0" encoding="utf-8"?>
 <w15:commentsEx xmlns:wpc="http://schemas.microsoft.com/office/word/2010/wordprocessingCanvas" xmlns:cx="http://schemas.microsoft.com/office/drawing/2014/chartex" xmlns:cx1="http://schemas.microsoft.com/office/drawing/2015/9/8/chartex" xmlns:cx2="http://schemas.microsoft.com/office/drawing/2015/10/21/chartex" xmlns:cx3="http://schemas.microsoft.com/office/drawing/2016/5/9/chartex" xmlns:cx4="http://schemas.microsoft.com/office/drawing/2016/5/10/chartex" xmlns:cx5="http://schemas.microsoft.com/office/drawing/2016/5/11/chartex" xmlns:cx6="http://schemas.microsoft.com/office/drawing/2016/5/12/chartex" xmlns:cx7="http://schemas.microsoft.com/office/drawing/2016/5/13/chartex" xmlns:cx8="http://schemas.microsoft.com/office/drawing/2016/5/14/chartex" xmlns:mc="http://schemas.openxmlformats.org/markup-compatibility/2006" xmlns:aink="http://schemas.microsoft.com/office/drawing/2016/ink" xmlns:am3d="http://schemas.microsoft.com/office/drawing/2017/model3d" xmlns:o="urn:schemas-microsoft-com:office:office" xmlns:r="http://schemas.openxmlformats.org/officeDocument/2006/relationships" xmlns:m="http://schemas.openxmlformats.org/officeDocument/2006/math" xmlns:v="urn:schemas-microsoft-com:vml" xmlns:wp14="http://schemas.microsoft.com/office/word/2010/wordprocessingDrawing" xmlns:wp="http://schemas.openxmlformats.org/drawingml/2006/wordprocessingDrawing" xmlns:w10="urn:schemas-microsoft-com:office:word" xmlns:w="http://schemas.openxmlformats.org/wordprocessingml/2006/main" xmlns:w14="http://schemas.microsoft.com/office/word/2010/wordml" xmlns:w15="http://schemas.microsoft.com/office/word/2012/wordml" xmlns:w16cid="http://schemas.microsoft.com/office/word/2016/wordml/cid" xmlns:w16se="http://schemas.microsoft.com/office/word/2015/wordml/symex" xmlns:wpg="http://schemas.microsoft.com/office/word/2010/wordprocessingGroup" xmlns:wpi="http://schemas.microsoft.com/office/word/2010/wordprocessingInk" xmlns:wne="http://schemas.microsoft.com/office/word/2006/wordml" xmlns:wps="http://schemas.microsoft.com/office/word/2010/wordprocessingShape" mc:Ignorable="w14 w15 w16se w16cid wp14">
   <w15:commentEx w15:paraId="21321A4C" w15:done="0"/>
+  <w15:commentEx w15:paraId="2BABAA90" w15:done="0"/>
+  <w15:commentEx w15:paraId="1754DD8A" w15:done="0"/>
+  <w15:commentEx w15:paraId="68375912" w15:done="0"/>
+  <w15:commentEx w15:paraId="007F3A7C" w15:done="0"/>
+  <w15:commentEx w15:paraId="3DA91C87" w15:done="0"/>
 </w15:commentsEx>
 </file>
 
 <file path=word/commentsIds.xml><?xml version="1.0" encoding="utf-8"?>
 <w16cid:commentsIds xmlns:wpc="http://schemas.microsoft.com/office/word/2010/wordprocessingCanvas" xmlns:cx="http://schemas.microsoft.com/office/drawing/2014/chartex" xmlns:cx1="http://schemas.microsoft.com/office/drawing/2015/9/8/chartex" xmlns:cx2="http://schemas.microsoft.com/office/drawing/2015/10/21/chartex" xmlns:cx3="http://schemas.microsoft.com/office/drawing/2016/5/9/chartex" xmlns:cx4="http://schemas.microsoft.com/office/drawing/2016/5/10/chartex" xmlns:cx5="http://schemas.microsoft.com/office/drawing/2016/5/11/chartex" xmlns:cx6="http://schemas.microsoft.com/office/drawing/2016/5/12/chartex" xmlns:cx7="http://schemas.microsoft.com/office/drawing/2016/5/13/chartex" xmlns:cx8="http://schemas.microsoft.com/office/drawing/2016/5/14/chartex" xmlns:mc="http://schemas.openxmlformats.org/markup-compatibility/2006" xmlns:aink="http://schemas.microsoft.com/office/drawing/2016/ink" xmlns:am3d="http://schemas.microsoft.com/office/drawing/2017/model3d" xmlns:o="urn:schemas-microsoft-com:office:office" xmlns:r="http://schemas.openxmlformats.org/officeDocument/2006/relationships" xmlns:m="http://schemas.openxmlformats.org/officeDocument/2006/math" xmlns:v="urn:schemas-microsoft-com:vml" xmlns:wp14="http://schemas.microsoft.com/office/word/2010/wordprocessingDrawing" xmlns:wp="http://schemas.openxmlformats.org/drawingml/2006/wordprocessingDrawing" xmlns:w10="urn:schemas-microsoft-com:office:word" xmlns:w="http://schemas.openxmlformats.org/wordprocessingml/2006/main" xmlns:w14="http://schemas.microsoft.com/office/word/2010/wordml" xmlns:w15="http://schemas.microsoft.com/office/word/2012/wordml" xmlns:w16cid="http://schemas.microsoft.com/office/word/2016/wordml/cid" xmlns:w16se="http://schemas.microsoft.com/office/word/2015/wordml/symex" xmlns:wpg="http://schemas.microsoft.com/office/word/2010/wordprocessingGroup" xmlns:wpi="http://schemas.microsoft.com/office/word/2010/wordprocessingInk" xmlns:wne="http://schemas.microsoft.com/office/word/2006/wordml" xmlns:wps="http://schemas.microsoft.com/office/word/2010/wordprocessingShape" mc:Ignorable="w14 w15 w16se w16cid wp14">
   <w16cid:commentId w16cid:paraId="21321A4C" w16cid:durableId="201F06A7"/>
+  <w16cid:commentId w16cid:paraId="2BABAA90" w16cid:durableId="201FF330"/>
+  <w16cid:commentId w16cid:paraId="1754DD8A" w16cid:durableId="201FF6DA"/>
+  <w16cid:commentId w16cid:paraId="68375912" w16cid:durableId="201FF6C7"/>
+  <w16cid:commentId w16cid:paraId="007F3A7C" w16cid:durableId="201FFDE2"/>
+  <w16cid:commentId w16cid:paraId="3DA91C87" w16cid:durableId="2020006E"/>
 </w16cid:commentsIds>
 </file>
 
@@ -30175,6 +31096,119 @@
     </w:lvl>
   </w:abstractNum>
   <w:abstractNum w:abstractNumId="12" w15:restartNumberingAfterBreak="0">
+    <w:nsid w:val="3FD46693"/>
+    <w:multiLevelType w:val="hybridMultilevel"/>
+    <w:tmpl w:val="EACC116E"/>
+    <w:lvl w:ilvl="0" w:tplc="200A0001">
+      <w:start w:val="1"/>
+      <w:numFmt w:val="bullet"/>
+      <w:lvlText w:val=""/>
+      <w:lvlJc w:val="left"/>
+      <w:pPr>
+        <w:ind w:left="720" w:hanging="360"/>
+      </w:pPr>
+      <w:rPr>
+        <w:rFonts w:ascii="Symbol" w:hAnsi="Symbol" w:hint="default"/>
+      </w:rPr>
+    </w:lvl>
+    <w:lvl w:ilvl="1" w:tplc="200A0003" w:tentative="1">
+      <w:start w:val="1"/>
+      <w:numFmt w:val="bullet"/>
+      <w:lvlText w:val="o"/>
+      <w:lvlJc w:val="left"/>
+      <w:pPr>
+        <w:ind w:left="1440" w:hanging="360"/>
+      </w:pPr>
+      <w:rPr>
+        <w:rFonts w:ascii="Courier New" w:hAnsi="Courier New" w:cs="Courier New" w:hint="default"/>
+      </w:rPr>
+    </w:lvl>
+    <w:lvl w:ilvl="2" w:tplc="200A0005" w:tentative="1">
+      <w:start w:val="1"/>
+      <w:numFmt w:val="bullet"/>
+      <w:lvlText w:val=""/>
+      <w:lvlJc w:val="left"/>
+      <w:pPr>
+        <w:ind w:left="2160" w:hanging="360"/>
+      </w:pPr>
+      <w:rPr>
+        <w:rFonts w:ascii="Wingdings" w:hAnsi="Wingdings" w:hint="default"/>
+      </w:rPr>
+    </w:lvl>
+    <w:lvl w:ilvl="3" w:tplc="200A0001" w:tentative="1">
+      <w:start w:val="1"/>
+      <w:numFmt w:val="bullet"/>
+      <w:lvlText w:val=""/>
+      <w:lvlJc w:val="left"/>
+      <w:pPr>
+        <w:ind w:left="2880" w:hanging="360"/>
+      </w:pPr>
+      <w:rPr>
+        <w:rFonts w:ascii="Symbol" w:hAnsi="Symbol" w:hint="default"/>
+      </w:rPr>
+    </w:lvl>
+    <w:lvl w:ilvl="4" w:tplc="200A0003" w:tentative="1">
+      <w:start w:val="1"/>
+      <w:numFmt w:val="bullet"/>
+      <w:lvlText w:val="o"/>
+      <w:lvlJc w:val="left"/>
+      <w:pPr>
+        <w:ind w:left="3600" w:hanging="360"/>
+      </w:pPr>
+      <w:rPr>
+        <w:rFonts w:ascii="Courier New" w:hAnsi="Courier New" w:cs="Courier New" w:hint="default"/>
+      </w:rPr>
+    </w:lvl>
+    <w:lvl w:ilvl="5" w:tplc="200A0005" w:tentative="1">
+      <w:start w:val="1"/>
+      <w:numFmt w:val="bullet"/>
+      <w:lvlText w:val=""/>
+      <w:lvlJc w:val="left"/>
+      <w:pPr>
+        <w:ind w:left="4320" w:hanging="360"/>
+      </w:pPr>
+      <w:rPr>
+        <w:rFonts w:ascii="Wingdings" w:hAnsi="Wingdings" w:hint="default"/>
+      </w:rPr>
+    </w:lvl>
+    <w:lvl w:ilvl="6" w:tplc="200A0001" w:tentative="1">
+      <w:start w:val="1"/>
+      <w:numFmt w:val="bullet"/>
+      <w:lvlText w:val=""/>
+      <w:lvlJc w:val="left"/>
+      <w:pPr>
+        <w:ind w:left="5040" w:hanging="360"/>
+      </w:pPr>
+      <w:rPr>
+        <w:rFonts w:ascii="Symbol" w:hAnsi="Symbol" w:hint="default"/>
+      </w:rPr>
+    </w:lvl>
+    <w:lvl w:ilvl="7" w:tplc="200A0003" w:tentative="1">
+      <w:start w:val="1"/>
+      <w:numFmt w:val="bullet"/>
+      <w:lvlText w:val="o"/>
+      <w:lvlJc w:val="left"/>
+      <w:pPr>
+        <w:ind w:left="5760" w:hanging="360"/>
+      </w:pPr>
+      <w:rPr>
+        <w:rFonts w:ascii="Courier New" w:hAnsi="Courier New" w:cs="Courier New" w:hint="default"/>
+      </w:rPr>
+    </w:lvl>
+    <w:lvl w:ilvl="8" w:tplc="200A0005" w:tentative="1">
+      <w:start w:val="1"/>
+      <w:numFmt w:val="bullet"/>
+      <w:lvlText w:val=""/>
+      <w:lvlJc w:val="left"/>
+      <w:pPr>
+        <w:ind w:left="6480" w:hanging="360"/>
+      </w:pPr>
+      <w:rPr>
+        <w:rFonts w:ascii="Wingdings" w:hAnsi="Wingdings" w:hint="default"/>
+      </w:rPr>
+    </w:lvl>
+  </w:abstractNum>
+  <w:abstractNum w:abstractNumId="13" w15:restartNumberingAfterBreak="0">
     <w:nsid w:val="47C80A2A"/>
     <w:multiLevelType w:val="multilevel"/>
     <w:tmpl w:val="3B800952"/>
@@ -30287,7 +31321,7 @@
       </w:rPr>
     </w:lvl>
   </w:abstractNum>
-  <w:abstractNum w:abstractNumId="13" w15:restartNumberingAfterBreak="0">
+  <w:abstractNum w:abstractNumId="14" w15:restartNumberingAfterBreak="0">
     <w:nsid w:val="4C9946B8"/>
     <w:multiLevelType w:val="hybridMultilevel"/>
     <w:tmpl w:val="669AC36A"/>
@@ -30373,7 +31407,7 @@
       </w:pPr>
     </w:lvl>
   </w:abstractNum>
-  <w:abstractNum w:abstractNumId="14" w15:restartNumberingAfterBreak="0">
+  <w:abstractNum w:abstractNumId="15" w15:restartNumberingAfterBreak="0">
     <w:nsid w:val="57017CD1"/>
     <w:multiLevelType w:val="multilevel"/>
     <w:tmpl w:val="5282AFD8"/>
@@ -30486,7 +31520,7 @@
       </w:rPr>
     </w:lvl>
   </w:abstractNum>
-  <w:abstractNum w:abstractNumId="15" w15:restartNumberingAfterBreak="0">
+  <w:abstractNum w:abstractNumId="16" w15:restartNumberingAfterBreak="0">
     <w:nsid w:val="646C5C8F"/>
     <w:multiLevelType w:val="multilevel"/>
     <w:tmpl w:val="66C4C8CC"/>
@@ -30599,7 +31633,7 @@
       </w:rPr>
     </w:lvl>
   </w:abstractNum>
-  <w:abstractNum w:abstractNumId="16" w15:restartNumberingAfterBreak="0">
+  <w:abstractNum w:abstractNumId="17" w15:restartNumberingAfterBreak="0">
     <w:nsid w:val="652C25D1"/>
     <w:multiLevelType w:val="multilevel"/>
     <w:tmpl w:val="FE40A210"/>
@@ -30712,7 +31746,7 @@
       </w:rPr>
     </w:lvl>
   </w:abstractNum>
-  <w:abstractNum w:abstractNumId="17" w15:restartNumberingAfterBreak="0">
+  <w:abstractNum w:abstractNumId="18" w15:restartNumberingAfterBreak="0">
     <w:nsid w:val="6E877584"/>
     <w:multiLevelType w:val="multilevel"/>
     <w:tmpl w:val="207A34F8"/>
@@ -30836,7 +31870,7 @@
       </w:rPr>
     </w:lvl>
   </w:abstractNum>
-  <w:abstractNum w:abstractNumId="18" w15:restartNumberingAfterBreak="0">
+  <w:abstractNum w:abstractNumId="19" w15:restartNumberingAfterBreak="0">
     <w:nsid w:val="72B71922"/>
     <w:multiLevelType w:val="hybridMultilevel"/>
     <w:tmpl w:val="C46E5444"/>
@@ -30949,7 +31983,7 @@
       </w:rPr>
     </w:lvl>
   </w:abstractNum>
-  <w:abstractNum w:abstractNumId="19" w15:restartNumberingAfterBreak="0">
+  <w:abstractNum w:abstractNumId="20" w15:restartNumberingAfterBreak="0">
     <w:nsid w:val="79B555F3"/>
     <w:multiLevelType w:val="multilevel"/>
     <w:tmpl w:val="AB6E48C8"/>
@@ -31070,7 +32104,7 @@
       </w:rPr>
     </w:lvl>
   </w:abstractNum>
-  <w:abstractNum w:abstractNumId="20" w15:restartNumberingAfterBreak="0">
+  <w:abstractNum w:abstractNumId="21" w15:restartNumberingAfterBreak="0">
     <w:nsid w:val="7A862988"/>
     <w:multiLevelType w:val="hybridMultilevel"/>
     <w:tmpl w:val="50CAD16A"/>
@@ -31159,7 +32193,7 @@
       </w:pPr>
     </w:lvl>
   </w:abstractNum>
-  <w:abstractNum w:abstractNumId="21" w15:restartNumberingAfterBreak="0">
+  <w:abstractNum w:abstractNumId="22" w15:restartNumberingAfterBreak="0">
     <w:nsid w:val="7D003B64"/>
     <w:multiLevelType w:val="multilevel"/>
     <w:tmpl w:val="4938555A"/>
@@ -31276,13 +32310,13 @@
     <w:abstractNumId w:val="3"/>
   </w:num>
   <w:num w:numId="2">
-    <w:abstractNumId w:val="16"/>
+    <w:abstractNumId w:val="17"/>
   </w:num>
   <w:num w:numId="3">
-    <w:abstractNumId w:val="14"/>
+    <w:abstractNumId w:val="15"/>
   </w:num>
   <w:num w:numId="4">
-    <w:abstractNumId w:val="12"/>
+    <w:abstractNumId w:val="13"/>
   </w:num>
   <w:num w:numId="5">
     <w:abstractNumId w:val="0"/>
@@ -31297,7 +32331,7 @@
     <w:abstractNumId w:val="1"/>
   </w:num>
   <w:num w:numId="9">
-    <w:abstractNumId w:val="21"/>
+    <w:abstractNumId w:val="22"/>
   </w:num>
   <w:num w:numId="10">
     <w:abstractNumId w:val="10"/>
@@ -31306,7 +32340,7 @@
     <w:abstractNumId w:val="11"/>
   </w:num>
   <w:num w:numId="12">
-    <w:abstractNumId w:val="18"/>
+    <w:abstractNumId w:val="19"/>
   </w:num>
   <w:num w:numId="13">
     <w:abstractNumId w:val="8"/>
@@ -31315,28 +32349,31 @@
     <w:abstractNumId w:val="7"/>
   </w:num>
   <w:num w:numId="15">
-    <w:abstractNumId w:val="19"/>
+    <w:abstractNumId w:val="20"/>
   </w:num>
   <w:num w:numId="16">
     <w:abstractNumId w:val="6"/>
   </w:num>
   <w:num w:numId="17">
-    <w:abstractNumId w:val="13"/>
+    <w:abstractNumId w:val="14"/>
   </w:num>
   <w:num w:numId="18">
     <w:abstractNumId w:val="4"/>
   </w:num>
   <w:num w:numId="19">
-    <w:abstractNumId w:val="20"/>
+    <w:abstractNumId w:val="21"/>
   </w:num>
   <w:num w:numId="20">
-    <w:abstractNumId w:val="17"/>
+    <w:abstractNumId w:val="18"/>
   </w:num>
   <w:num w:numId="21">
     <w:abstractNumId w:val="5"/>
   </w:num>
   <w:num w:numId="22">
-    <w:abstractNumId w:val="15"/>
+    <w:abstractNumId w:val="16"/>
+  </w:num>
+  <w:num w:numId="23">
+    <w:abstractNumId w:val="12"/>
   </w:num>
 </w:numbering>
 </file>
@@ -31345,6 +32382,9 @@
 <w15:people xmlns:wpc="http://schemas.microsoft.com/office/word/2010/wordprocessingCanvas" xmlns:cx="http://schemas.microsoft.com/office/drawing/2014/chartex" xmlns:cx1="http://schemas.microsoft.com/office/drawing/2015/9/8/chartex" xmlns:cx2="http://schemas.microsoft.com/office/drawing/2015/10/21/chartex" xmlns:cx3="http://schemas.microsoft.com/office/drawing/2016/5/9/chartex" xmlns:cx4="http://schemas.microsoft.com/office/drawing/2016/5/10/chartex" xmlns:cx5="http://schemas.microsoft.com/office/drawing/2016/5/11/chartex" xmlns:cx6="http://schemas.microsoft.com/office/drawing/2016/5/12/chartex" xmlns:cx7="http://schemas.microsoft.com/office/drawing/2016/5/13/chartex" xmlns:cx8="http://schemas.microsoft.com/office/drawing/2016/5/14/chartex" xmlns:mc="http://schemas.openxmlformats.org/markup-compatibility/2006" xmlns:aink="http://schemas.microsoft.com/office/drawing/2016/ink" xmlns:am3d="http://schemas.microsoft.com/office/drawing/2017/model3d" xmlns:o="urn:schemas-microsoft-com:office:office" xmlns:r="http://schemas.openxmlformats.org/officeDocument/2006/relationships" xmlns:m="http://schemas.openxmlformats.org/officeDocument/2006/math" xmlns:v="urn:schemas-microsoft-com:vml" xmlns:wp14="http://schemas.microsoft.com/office/word/2010/wordprocessingDrawing" xmlns:wp="http://schemas.openxmlformats.org/drawingml/2006/wordprocessingDrawing" xmlns:w10="urn:schemas-microsoft-com:office:word" xmlns:w="http://schemas.openxmlformats.org/wordprocessingml/2006/main" xmlns:w14="http://schemas.microsoft.com/office/word/2010/wordml" xmlns:w15="http://schemas.microsoft.com/office/word/2012/wordml" xmlns:w16cid="http://schemas.microsoft.com/office/word/2016/wordml/cid" xmlns:w16se="http://schemas.microsoft.com/office/word/2015/wordml/symex" xmlns:wpg="http://schemas.microsoft.com/office/word/2010/wordprocessingGroup" xmlns:wpi="http://schemas.microsoft.com/office/word/2010/wordprocessingInk" xmlns:wne="http://schemas.microsoft.com/office/word/2006/wordml" xmlns:wps="http://schemas.microsoft.com/office/word/2010/wordprocessingShape" mc:Ignorable="w14 w15 w16se w16cid wp14">
   <w15:person w15:author="José Valentin Salina Peña">
     <w15:presenceInfo w15:providerId="Windows Live" w15:userId="d30ef51dded91c0e"/>
+  </w15:person>
+  <w15:person w15:author="Unplugged">
+    <w15:presenceInfo w15:providerId="None" w15:userId="Unplugged"/>
   </w15:person>
 </w15:people>
 </file>
@@ -32637,7 +33677,7 @@
 </file>
 
 <file path=customXml/itemProps1.xml><?xml version="1.0" encoding="utf-8"?>
-<ds:datastoreItem xmlns:ds="http://schemas.openxmlformats.org/officeDocument/2006/customXml" ds:itemID="{6AD78D71-AE67-42EB-A1EF-726427362F96}">
+<ds:datastoreItem xmlns:ds="http://schemas.openxmlformats.org/officeDocument/2006/customXml" ds:itemID="{4C661F7F-57B1-4EC3-9D6B-0146C722BF7F}">
   <ds:schemaRefs>
     <ds:schemaRef ds:uri="http://schemas.openxmlformats.org/officeDocument/2006/bibliography"/>
   </ds:schemaRefs>

</xml_diff>

<commit_message>
Finalizando correciones 1 cap 1
</commit_message>
<xml_diff>
--- a/Seminario Jesus-Valentin (1) (José Salina's conflicted copy 2019-02-24).docx
+++ b/Seminario Jesus-Valentin (1) (José Salina's conflicted copy 2019-02-24).docx
@@ -626,23 +626,21 @@
           <w:szCs w:val="24"/>
         </w:rPr>
       </w:pPr>
-      <w:proofErr w:type="gramStart"/>
-      <w:r>
-        <w:rPr>
-          <w:rFonts w:ascii="Times New Roman" w:eastAsia="Times New Roman" w:hAnsi="Times New Roman" w:cs="Times New Roman"/>
-          <w:sz w:val="24"/>
-          <w:szCs w:val="24"/>
-        </w:rPr>
-        <w:t>Ésta</w:t>
-      </w:r>
-      <w:proofErr w:type="gramEnd"/>
-      <w:r>
-        <w:rPr>
-          <w:rFonts w:ascii="Times New Roman" w:eastAsia="Times New Roman" w:hAnsi="Times New Roman" w:cs="Times New Roman"/>
-          <w:sz w:val="24"/>
-          <w:szCs w:val="24"/>
-        </w:rPr>
-        <w:t xml:space="preserve"> facultad no cuenta con un sistema automatizado que permita manejar los procesos académicos adecuadamente, por lo cual se ven forzados a hacerlo de modo manual, tanto el proceso de inscripción como el almacenamiento de información, entre otros. Es por esto que surge la necesidad de desarrollar un sistema web que permita sistematizar dichos procesos y coloque a disposición de los usuarios toda la información de interés de los estudiantes. </w:t>
+      <w:r>
+        <w:rPr>
+          <w:rFonts w:ascii="Times New Roman" w:eastAsia="Times New Roman" w:hAnsi="Times New Roman" w:cs="Times New Roman"/>
+          <w:sz w:val="24"/>
+          <w:szCs w:val="24"/>
+        </w:rPr>
+        <w:t>E</w:t>
+      </w:r>
+      <w:r>
+        <w:rPr>
+          <w:rFonts w:ascii="Times New Roman" w:eastAsia="Times New Roman" w:hAnsi="Times New Roman" w:cs="Times New Roman"/>
+          <w:sz w:val="24"/>
+          <w:szCs w:val="24"/>
+        </w:rPr>
+        <w:t xml:space="preserve">sta facultad no cuenta con un sistema automatizado que permita manejar los procesos académicos adecuadamente, por lo cual se ven forzados a hacerlo de modo manual, tanto el proceso de inscripción como el almacenamiento de información, entre otros. Es por esto que surge la necesidad de desarrollar un sistema web que permita sistematizar dichos procesos y coloque a disposición de los usuarios toda la información de interés de los estudiantes. </w:t>
       </w:r>
     </w:p>
     <w:p>
@@ -13210,7 +13208,17 @@
           <w:sz w:val="24"/>
           <w:szCs w:val="24"/>
         </w:rPr>
-        <w:t>Proyectos con riesgos de cambios durante el proceso: como la metodología S</w:t>
+        <w:t>Proyectos con riesgos de cambios duran</w:t>
+      </w:r>
+      <w:bookmarkStart w:id="26" w:name="_GoBack"/>
+      <w:bookmarkEnd w:id="26"/>
+      <w:r>
+        <w:rPr>
+          <w:rFonts w:ascii="Times New Roman" w:eastAsia="Times New Roman" w:hAnsi="Times New Roman" w:cs="Times New Roman"/>
+          <w:sz w:val="24"/>
+          <w:szCs w:val="24"/>
+        </w:rPr>
+        <w:t>te el proceso: como la metodología S</w:t>
       </w:r>
       <w:r>
         <w:rPr>
@@ -13299,7 +13307,7 @@
         </w:rPr>
         <w:t xml:space="preserve">Scrum, por ser una metodología empírica y flexible, no es necesario aplicarla al 100% incluyendo todos los artefactos, reuniones y procesos involucrados en ella, se pueden aplicar los necesarios para llevar a cabo una determinada actividad que no la requiera en su totalidad. Este proyecto es un ejemplo de dicho caso, ya que, será un trabajo que no será llevado a cabo por un equipo o empresa. </w:t>
       </w:r>
-      <w:commentRangeStart w:id="26"/>
+      <w:commentRangeStart w:id="27"/>
       <w:r>
         <w:rPr>
           <w:rFonts w:ascii="Times New Roman" w:eastAsia="Times New Roman" w:hAnsi="Times New Roman" w:cs="Times New Roman"/>
@@ -13314,15 +13322,7 @@
           <w:sz w:val="24"/>
           <w:szCs w:val="24"/>
         </w:rPr>
-        <w:t>e</w:t>
-      </w:r>
-      <w:r>
-        <w:rPr>
-          <w:rFonts w:ascii="Times New Roman" w:eastAsia="Times New Roman" w:hAnsi="Times New Roman" w:cs="Times New Roman"/>
-          <w:sz w:val="24"/>
-          <w:szCs w:val="24"/>
-        </w:rPr>
-        <w:t xml:space="preserve">ntre algunos eventos que incluye el </w:t>
+        <w:t xml:space="preserve">entre algunos eventos que incluye el </w:t>
       </w:r>
       <w:proofErr w:type="spellStart"/>
       <w:r>
@@ -13342,12 +13342,12 @@
         </w:rPr>
         <w:t xml:space="preserve"> Scrum, que se tomarán en cuenta para su uso dentro de la realización de la propuesta consideramos:</w:t>
       </w:r>
-      <w:commentRangeEnd w:id="26"/>
+      <w:commentRangeEnd w:id="27"/>
       <w:r>
         <w:rPr>
           <w:rStyle w:val="CommentReference"/>
         </w:rPr>
-        <w:commentReference w:id="26"/>
+        <w:commentReference w:id="27"/>
       </w:r>
     </w:p>
     <w:p>
@@ -13428,7 +13428,39 @@
           <w:sz w:val="24"/>
           <w:szCs w:val="24"/>
         </w:rPr>
-        <w:t xml:space="preserve"> sprint backlog con el fin de generar un incremento </w:t>
+        <w:t xml:space="preserve"> </w:t>
+      </w:r>
+      <w:r>
+        <w:rPr>
+          <w:rFonts w:ascii="Times New Roman" w:eastAsia="Times New Roman" w:hAnsi="Times New Roman" w:cs="Times New Roman"/>
+          <w:sz w:val="24"/>
+          <w:szCs w:val="24"/>
+        </w:rPr>
+        <w:t>S</w:t>
+      </w:r>
+      <w:r>
+        <w:rPr>
+          <w:rFonts w:ascii="Times New Roman" w:eastAsia="Times New Roman" w:hAnsi="Times New Roman" w:cs="Times New Roman"/>
+          <w:sz w:val="24"/>
+          <w:szCs w:val="24"/>
+        </w:rPr>
+        <w:t xml:space="preserve">print </w:t>
+      </w:r>
+      <w:r>
+        <w:rPr>
+          <w:rFonts w:ascii="Times New Roman" w:eastAsia="Times New Roman" w:hAnsi="Times New Roman" w:cs="Times New Roman"/>
+          <w:sz w:val="24"/>
+          <w:szCs w:val="24"/>
+        </w:rPr>
+        <w:t>B</w:t>
+      </w:r>
+      <w:r>
+        <w:rPr>
+          <w:rFonts w:ascii="Times New Roman" w:eastAsia="Times New Roman" w:hAnsi="Times New Roman" w:cs="Times New Roman"/>
+          <w:sz w:val="24"/>
+          <w:szCs w:val="24"/>
+        </w:rPr>
+        <w:t xml:space="preserve">acklog con el fin de generar un incremento </w:t>
       </w:r>
       <w:r>
         <w:rPr>
@@ -13950,7 +13982,7 @@
           <w:szCs w:val="24"/>
         </w:rPr>
       </w:pPr>
-      <w:commentRangeStart w:id="27"/>
+      <w:commentRangeStart w:id="28"/>
       <w:r>
         <w:rPr>
           <w:rFonts w:ascii="Times New Roman" w:eastAsia="Times New Roman" w:hAnsi="Times New Roman" w:cs="Times New Roman"/>
@@ -14065,15 +14097,13 @@
         </w:rPr>
         <w:t xml:space="preserve"> Sprint es un pronóstico del Equipo de Desarrollo sobre qué funcionalidad habrá en el próximo Incremento y el trabajo necesario para entregar esa funcionalidad en un Incremento "Hecho".</w:t>
       </w:r>
-      <w:commentRangeEnd w:id="27"/>
+      <w:commentRangeEnd w:id="28"/>
       <w:r>
         <w:rPr>
           <w:rStyle w:val="CommentReference"/>
         </w:rPr>
-        <w:commentReference w:id="27"/>
-      </w:r>
-      <w:bookmarkStart w:id="28" w:name="_GoBack"/>
-      <w:bookmarkEnd w:id="28"/>
+        <w:commentReference w:id="28"/>
+      </w:r>
     </w:p>
     <w:p>
       <w:pPr>
@@ -14097,15 +14127,7 @@
           <w:sz w:val="24"/>
           <w:szCs w:val="24"/>
         </w:rPr>
-        <w:t xml:space="preserve">Incremento de Producto: </w:t>
-      </w:r>
-      <w:r>
-        <w:rPr>
-          <w:rFonts w:ascii="Times New Roman" w:eastAsia="Times New Roman" w:hAnsi="Times New Roman" w:cs="Times New Roman"/>
-          <w:sz w:val="24"/>
-          <w:szCs w:val="24"/>
-        </w:rPr>
-        <w:t xml:space="preserve">es la suma de todos los elementos de </w:t>
+        <w:t xml:space="preserve">Incremento de Producto: es la suma de todos los elementos de </w:t>
       </w:r>
       <w:proofErr w:type="spellStart"/>
       <w:r>
@@ -14150,23 +14172,7 @@
           <w:szCs w:val="24"/>
         </w:rPr>
         <w:lastRenderedPageBreak/>
-        <w:t>anteriores. El incremento debe estar en condiciones de uso</w:t>
-      </w:r>
-      <w:r>
-        <w:rPr>
-          <w:rFonts w:ascii="Times New Roman" w:eastAsia="Times New Roman" w:hAnsi="Times New Roman" w:cs="Times New Roman"/>
-          <w:sz w:val="24"/>
-          <w:szCs w:val="24"/>
-        </w:rPr>
-        <w:t xml:space="preserve"> en producción</w:t>
-      </w:r>
-      <w:r>
-        <w:rPr>
-          <w:rFonts w:ascii="Times New Roman" w:eastAsia="Times New Roman" w:hAnsi="Times New Roman" w:cs="Times New Roman"/>
-          <w:sz w:val="24"/>
-          <w:szCs w:val="24"/>
-        </w:rPr>
-        <w:t>, independientemente de si el propietario del producto decide liberarlo.</w:t>
+        <w:t>anteriores. El incremento debe estar en condiciones de uso en producción, independientemente de si el propietario del producto decide liberarlo.</w:t>
       </w:r>
     </w:p>
     <w:p>
@@ -14200,23 +14206,127 @@
           <w:sz w:val="24"/>
           <w:szCs w:val="24"/>
         </w:rPr>
-        <w:t xml:space="preserve">Adicionalmente Scrum posee una serie de roles que diferencian tipos de tareas entre los integrantes de un proyecto, los estudiantes formarán parte de rol SDT (equipo de desarrollo de Scrum por sus siglas en inglés) </w:t>
-      </w:r>
-      <w:r>
-        <w:rPr>
-          <w:rFonts w:ascii="Times New Roman" w:eastAsia="Times New Roman" w:hAnsi="Times New Roman" w:cs="Times New Roman"/>
-          <w:sz w:val="24"/>
-          <w:szCs w:val="24"/>
-        </w:rPr>
-        <w:t xml:space="preserve">que serán los encargados de realizar las distintas historias de usuario </w:t>
-      </w:r>
-      <w:r>
-        <w:rPr>
-          <w:rFonts w:ascii="Times New Roman" w:eastAsia="Times New Roman" w:hAnsi="Times New Roman" w:cs="Times New Roman"/>
-          <w:sz w:val="24"/>
-          <w:szCs w:val="24"/>
-        </w:rPr>
-        <w:t xml:space="preserve">y se tendrán a las tutoras como los </w:t>
+        <w:t xml:space="preserve">Adicionalmente Scrum posee una </w:t>
+      </w:r>
+      <w:r>
+        <w:rPr>
+          <w:rFonts w:ascii="Times New Roman" w:eastAsia="Times New Roman" w:hAnsi="Times New Roman" w:cs="Times New Roman"/>
+          <w:sz w:val="24"/>
+          <w:szCs w:val="24"/>
+        </w:rPr>
+        <w:t>cantidad</w:t>
+      </w:r>
+      <w:r>
+        <w:rPr>
+          <w:rFonts w:ascii="Times New Roman" w:eastAsia="Times New Roman" w:hAnsi="Times New Roman" w:cs="Times New Roman"/>
+          <w:sz w:val="24"/>
+          <w:szCs w:val="24"/>
+        </w:rPr>
+        <w:t xml:space="preserve"> de roles que diferencian </w:t>
+      </w:r>
+      <w:r>
+        <w:rPr>
+          <w:rFonts w:ascii="Times New Roman" w:eastAsia="Times New Roman" w:hAnsi="Times New Roman" w:cs="Times New Roman"/>
+          <w:sz w:val="24"/>
+          <w:szCs w:val="24"/>
+        </w:rPr>
+        <w:t xml:space="preserve">las distintas asignaciones que debe realizar cada persona dentro del proyecto. En este caso, </w:t>
+      </w:r>
+      <w:r>
+        <w:rPr>
+          <w:rFonts w:ascii="Times New Roman" w:eastAsia="Times New Roman" w:hAnsi="Times New Roman" w:cs="Times New Roman"/>
+          <w:sz w:val="24"/>
+          <w:szCs w:val="24"/>
+        </w:rPr>
+        <w:t>los</w:t>
+      </w:r>
+      <w:r>
+        <w:rPr>
+          <w:rFonts w:ascii="Times New Roman" w:eastAsia="Times New Roman" w:hAnsi="Times New Roman" w:cs="Times New Roman"/>
+          <w:sz w:val="24"/>
+          <w:szCs w:val="24"/>
+        </w:rPr>
+        <w:t xml:space="preserve"> tesistas</w:t>
+      </w:r>
+      <w:r>
+        <w:rPr>
+          <w:rFonts w:ascii="Times New Roman" w:eastAsia="Times New Roman" w:hAnsi="Times New Roman" w:cs="Times New Roman"/>
+          <w:sz w:val="24"/>
+          <w:szCs w:val="24"/>
+        </w:rPr>
+        <w:t xml:space="preserve"> formarán parte de rol </w:t>
+      </w:r>
+      <w:r>
+        <w:rPr>
+          <w:rFonts w:ascii="Times New Roman" w:eastAsia="Times New Roman" w:hAnsi="Times New Roman" w:cs="Times New Roman"/>
+          <w:sz w:val="24"/>
+          <w:szCs w:val="24"/>
+        </w:rPr>
+        <w:t xml:space="preserve">de </w:t>
+      </w:r>
+      <w:r>
+        <w:rPr>
+          <w:rFonts w:ascii="Times New Roman" w:eastAsia="Times New Roman" w:hAnsi="Times New Roman" w:cs="Times New Roman"/>
+          <w:sz w:val="24"/>
+          <w:szCs w:val="24"/>
+        </w:rPr>
+        <w:t xml:space="preserve">SDT (equipo de desarrollo de Scrum por sus siglas en inglés) </w:t>
+      </w:r>
+      <w:r>
+        <w:rPr>
+          <w:rFonts w:ascii="Times New Roman" w:eastAsia="Times New Roman" w:hAnsi="Times New Roman" w:cs="Times New Roman"/>
+          <w:sz w:val="24"/>
+          <w:szCs w:val="24"/>
+        </w:rPr>
+        <w:t>y</w:t>
+      </w:r>
+      <w:r>
+        <w:rPr>
+          <w:rFonts w:ascii="Times New Roman" w:eastAsia="Times New Roman" w:hAnsi="Times New Roman" w:cs="Times New Roman"/>
+          <w:sz w:val="24"/>
+          <w:szCs w:val="24"/>
+        </w:rPr>
+        <w:t xml:space="preserve"> serán los encargados de realizar las distintas historias de usuario</w:t>
+      </w:r>
+      <w:r>
+        <w:rPr>
+          <w:rFonts w:ascii="Times New Roman" w:eastAsia="Times New Roman" w:hAnsi="Times New Roman" w:cs="Times New Roman"/>
+          <w:sz w:val="24"/>
+          <w:szCs w:val="24"/>
+        </w:rPr>
+        <w:t xml:space="preserve"> durante cada Sprint. En cuanto </w:t>
+      </w:r>
+      <w:r>
+        <w:rPr>
+          <w:rFonts w:ascii="Times New Roman" w:eastAsia="Times New Roman" w:hAnsi="Times New Roman" w:cs="Times New Roman"/>
+          <w:sz w:val="24"/>
+          <w:szCs w:val="24"/>
+        </w:rPr>
+        <w:t xml:space="preserve">a las tutoras </w:t>
+      </w:r>
+      <w:r>
+        <w:rPr>
+          <w:rFonts w:ascii="Times New Roman" w:eastAsia="Times New Roman" w:hAnsi="Times New Roman" w:cs="Times New Roman"/>
+          <w:sz w:val="24"/>
+          <w:szCs w:val="24"/>
+        </w:rPr>
+        <w:t>tendrán el rol</w:t>
+      </w:r>
+      <w:r>
+        <w:rPr>
+          <w:rFonts w:ascii="Times New Roman" w:eastAsia="Times New Roman" w:hAnsi="Times New Roman" w:cs="Times New Roman"/>
+          <w:sz w:val="24"/>
+          <w:szCs w:val="24"/>
+        </w:rPr>
+        <w:t xml:space="preserve"> de</w:t>
+      </w:r>
+      <w:r>
+        <w:rPr>
+          <w:rFonts w:ascii="Times New Roman" w:eastAsia="Times New Roman" w:hAnsi="Times New Roman" w:cs="Times New Roman"/>
+          <w:sz w:val="24"/>
+          <w:szCs w:val="24"/>
+        </w:rPr>
+        <w:t xml:space="preserve"> </w:t>
       </w:r>
       <w:proofErr w:type="spellStart"/>
       <w:r>
@@ -14245,6 +14355,14 @@
         </w:rPr>
         <w:t>Owner</w:t>
       </w:r>
+      <w:r>
+        <w:rPr>
+          <w:rFonts w:ascii="Times New Roman" w:eastAsia="Times New Roman" w:hAnsi="Times New Roman" w:cs="Times New Roman"/>
+          <w:sz w:val="24"/>
+          <w:szCs w:val="24"/>
+        </w:rPr>
+        <w:t>s</w:t>
+      </w:r>
       <w:proofErr w:type="spellEnd"/>
       <w:r>
         <w:rPr>
@@ -14254,22 +14372,87 @@
         </w:rPr>
         <w:t xml:space="preserve"> (dueños de producto) que se encargarán de velar por el cumplimiento de lo acordado.</w:t>
       </w:r>
-    </w:p>
-    <w:p>
-      <w:pPr>
-        <w:rPr>
-          <w:rFonts w:ascii="Times New Roman" w:eastAsia="Times New Roman" w:hAnsi="Times New Roman" w:cs="Times New Roman"/>
-          <w:sz w:val="24"/>
-          <w:szCs w:val="24"/>
-        </w:rPr>
-      </w:pPr>
-      <w:r>
-        <w:rPr>
-          <w:rFonts w:ascii="Times New Roman" w:eastAsia="Times New Roman" w:hAnsi="Times New Roman" w:cs="Times New Roman"/>
-          <w:sz w:val="24"/>
-          <w:szCs w:val="24"/>
-        </w:rPr>
-        <w:br w:type="page"/>
+      <w:r>
+        <w:rPr>
+          <w:rFonts w:ascii="Times New Roman" w:eastAsia="Times New Roman" w:hAnsi="Times New Roman" w:cs="Times New Roman"/>
+          <w:sz w:val="24"/>
+          <w:szCs w:val="24"/>
+        </w:rPr>
+        <w:t xml:space="preserve"> En cuanto al resto de los r</w:t>
+      </w:r>
+      <w:r>
+        <w:rPr>
+          <w:rFonts w:ascii="Times New Roman" w:eastAsia="Times New Roman" w:hAnsi="Times New Roman" w:cs="Times New Roman"/>
+          <w:sz w:val="24"/>
+          <w:szCs w:val="24"/>
+        </w:rPr>
+        <w:t>oles</w:t>
+      </w:r>
+      <w:r>
+        <w:rPr>
+          <w:rFonts w:ascii="Times New Roman" w:eastAsia="Times New Roman" w:hAnsi="Times New Roman" w:cs="Times New Roman"/>
+          <w:sz w:val="24"/>
+          <w:szCs w:val="24"/>
+        </w:rPr>
+        <w:t>, estos no podrán ser asignados por contar un equipo pequeño de trabajo, por lo que se decidi</w:t>
+      </w:r>
+      <w:r>
+        <w:rPr>
+          <w:rFonts w:ascii="Times New Roman" w:eastAsia="Times New Roman" w:hAnsi="Times New Roman" w:cs="Times New Roman"/>
+          <w:sz w:val="24"/>
+          <w:szCs w:val="24"/>
+        </w:rPr>
+        <w:t>ó</w:t>
+      </w:r>
+      <w:r>
+        <w:rPr>
+          <w:rFonts w:ascii="Times New Roman" w:eastAsia="Times New Roman" w:hAnsi="Times New Roman" w:cs="Times New Roman"/>
+          <w:sz w:val="24"/>
+          <w:szCs w:val="24"/>
+        </w:rPr>
+        <w:t xml:space="preserve"> prescindir de ellos, aunque a</w:t>
+      </w:r>
+      <w:r>
+        <w:rPr>
+          <w:rFonts w:ascii="Times New Roman" w:eastAsia="Times New Roman" w:hAnsi="Times New Roman" w:cs="Times New Roman"/>
+          <w:sz w:val="24"/>
+          <w:szCs w:val="24"/>
+        </w:rPr>
+        <w:t>ú</w:t>
+      </w:r>
+      <w:r>
+        <w:rPr>
+          <w:rFonts w:ascii="Times New Roman" w:eastAsia="Times New Roman" w:hAnsi="Times New Roman" w:cs="Times New Roman"/>
+          <w:sz w:val="24"/>
+          <w:szCs w:val="24"/>
+        </w:rPr>
+        <w:t xml:space="preserve">n así se puede hacer uso perfectamente del </w:t>
+      </w:r>
+      <w:proofErr w:type="spellStart"/>
+      <w:r>
+        <w:rPr>
+          <w:rFonts w:ascii="Times New Roman" w:eastAsia="Times New Roman" w:hAnsi="Times New Roman" w:cs="Times New Roman"/>
+          <w:sz w:val="24"/>
+          <w:szCs w:val="24"/>
+        </w:rPr>
+        <w:t>framework</w:t>
+      </w:r>
+      <w:proofErr w:type="spellEnd"/>
+      <w:r>
+        <w:rPr>
+          <w:rFonts w:ascii="Times New Roman" w:eastAsia="Times New Roman" w:hAnsi="Times New Roman" w:cs="Times New Roman"/>
+          <w:sz w:val="24"/>
+          <w:szCs w:val="24"/>
+        </w:rPr>
+        <w:t xml:space="preserve"> sin ningún problema dada su naturaleza flexible</w:t>
+      </w:r>
+      <w:r>
+        <w:rPr>
+          <w:rFonts w:ascii="Times New Roman" w:eastAsia="Times New Roman" w:hAnsi="Times New Roman" w:cs="Times New Roman"/>
+          <w:sz w:val="24"/>
+          <w:szCs w:val="24"/>
+        </w:rPr>
+        <w:t>.</w:t>
       </w:r>
     </w:p>
     <w:p>
@@ -14279,53 +14462,124 @@
         <w:ind w:right="4" w:firstLine="720"/>
         <w:jc w:val="both"/>
         <w:rPr>
-          <w:rFonts w:ascii="Times New Roman" w:hAnsi="Times New Roman" w:cs="Times New Roman"/>
-          <w:sz w:val="24"/>
-          <w:szCs w:val="24"/>
-        </w:rPr>
-      </w:pPr>
-      <w:r>
-        <w:rPr>
-          <w:rFonts w:ascii="Times New Roman" w:eastAsia="Times New Roman" w:hAnsi="Times New Roman" w:cs="Times New Roman"/>
-          <w:sz w:val="24"/>
-          <w:szCs w:val="24"/>
-        </w:rPr>
-        <w:lastRenderedPageBreak/>
-        <w:t>se decidió prescindir de algunos roles ya que para este caso no será necesario</w:t>
-      </w:r>
-      <w:r>
-        <w:rPr>
-          <w:rFonts w:ascii="Times New Roman" w:eastAsia="Times New Roman" w:hAnsi="Times New Roman" w:cs="Times New Roman"/>
-          <w:sz w:val="24"/>
-          <w:szCs w:val="24"/>
-        </w:rPr>
-        <w:t>,</w:t>
-      </w:r>
-      <w:r>
-        <w:rPr>
-          <w:rFonts w:ascii="Times New Roman" w:eastAsia="Times New Roman" w:hAnsi="Times New Roman" w:cs="Times New Roman"/>
-          <w:sz w:val="24"/>
-          <w:szCs w:val="24"/>
-        </w:rPr>
-        <w:t xml:space="preserve"> ya que el </w:t>
-      </w:r>
-      <w:proofErr w:type="gramStart"/>
-      <w:r>
-        <w:rPr>
-          <w:rFonts w:ascii="Times New Roman" w:eastAsia="Times New Roman" w:hAnsi="Times New Roman" w:cs="Times New Roman"/>
-          <w:sz w:val="24"/>
-          <w:szCs w:val="24"/>
-        </w:rPr>
-        <w:t>proyecto  será</w:t>
-      </w:r>
-      <w:proofErr w:type="gramEnd"/>
-      <w:r>
-        <w:rPr>
-          <w:rFonts w:ascii="Times New Roman" w:eastAsia="Times New Roman" w:hAnsi="Times New Roman" w:cs="Times New Roman"/>
-          <w:sz w:val="24"/>
-          <w:szCs w:val="24"/>
-        </w:rPr>
-        <w:t xml:space="preserve"> desarrollado por dos tesistas y no por un equipo de trabajo o empresa.</w:t>
+          <w:rFonts w:ascii="Times New Roman" w:eastAsia="Times New Roman" w:hAnsi="Times New Roman" w:cs="Times New Roman"/>
+          <w:sz w:val="24"/>
+          <w:szCs w:val="24"/>
+        </w:rPr>
+      </w:pPr>
+      <w:r>
+        <w:rPr>
+          <w:rFonts w:ascii="Times New Roman" w:eastAsia="Times New Roman" w:hAnsi="Times New Roman" w:cs="Times New Roman"/>
+          <w:sz w:val="24"/>
+          <w:szCs w:val="24"/>
+        </w:rPr>
+        <w:t>En la figura 3 podrán evidenciar en modo de resumen todo el conjunto de eventos, roles, artefactos del marco de trabajo de Scrum.</w:t>
+      </w:r>
+    </w:p>
+    <w:p>
+      <w:pPr>
+        <w:pStyle w:val="Normal1"/>
+        <w:spacing w:line="360" w:lineRule="auto"/>
+        <w:ind w:right="4"/>
+        <w:jc w:val="both"/>
+        <w:rPr>
+          <w:rFonts w:ascii="Times New Roman" w:eastAsia="Times New Roman" w:hAnsi="Times New Roman" w:cs="Times New Roman"/>
+          <w:sz w:val="24"/>
+          <w:szCs w:val="24"/>
+        </w:rPr>
+      </w:pPr>
+      <w:r>
+        <w:rPr>
+          <w:noProof/>
+        </w:rPr>
+        <w:drawing>
+          <wp:inline distT="0" distB="0" distL="0" distR="0" wp14:anchorId="2B135795" wp14:editId="134D71CD">
+            <wp:extent cx="6463051" cy="4290060"/>
+            <wp:effectExtent l="0" t="0" r="0" b="0"/>
+            <wp:docPr id="1" name="Picture 1" descr="https://www.scrummanager.net/bok/images/8/84/Marco_estandar_scrum.png"/>
+            <wp:cNvGraphicFramePr>
+              <a:graphicFrameLocks xmlns:a="http://schemas.openxmlformats.org/drawingml/2006/main" noChangeAspect="1"/>
+            </wp:cNvGraphicFramePr>
+            <a:graphic xmlns:a="http://schemas.openxmlformats.org/drawingml/2006/main">
+              <a:graphicData uri="http://schemas.openxmlformats.org/drawingml/2006/picture">
+                <pic:pic xmlns:pic="http://schemas.openxmlformats.org/drawingml/2006/picture">
+                  <pic:nvPicPr>
+                    <pic:cNvPr id="0" name="Picture 1" descr="https://www.scrummanager.net/bok/images/8/84/Marco_estandar_scrum.png"/>
+                    <pic:cNvPicPr>
+                      <a:picLocks noChangeAspect="1" noChangeArrowheads="1"/>
+                    </pic:cNvPicPr>
+                  </pic:nvPicPr>
+                  <pic:blipFill rotWithShape="1">
+                    <a:blip r:embed="rId15">
+                      <a:extLst>
+                        <a:ext uri="{28A0092B-C50C-407E-A947-70E740481C1C}">
+                          <a14:useLocalDpi xmlns:a14="http://schemas.microsoft.com/office/drawing/2010/main" val="0"/>
+                        </a:ext>
+                      </a:extLst>
+                    </a:blip>
+                    <a:srcRect l="3563" t="6342" r="3448" b="6328"/>
+                    <a:stretch/>
+                  </pic:blipFill>
+                  <pic:spPr bwMode="auto">
+                    <a:xfrm>
+                      <a:off x="0" y="0"/>
+                      <a:ext cx="6471358" cy="4295574"/>
+                    </a:xfrm>
+                    <a:prstGeom prst="rect">
+                      <a:avLst/>
+                    </a:prstGeom>
+                    <a:noFill/>
+                    <a:ln>
+                      <a:noFill/>
+                    </a:ln>
+                    <a:extLst>
+                      <a:ext uri="{53640926-AAD7-44D8-BBD7-CCE9431645EC}">
+                        <a14:shadowObscured xmlns:a14="http://schemas.microsoft.com/office/drawing/2010/main"/>
+                      </a:ext>
+                    </a:extLst>
+                  </pic:spPr>
+                </pic:pic>
+              </a:graphicData>
+            </a:graphic>
+          </wp:inline>
+        </w:drawing>
+      </w:r>
+    </w:p>
+    <w:p>
+      <w:pPr>
+        <w:pStyle w:val="Normal1"/>
+        <w:spacing w:line="360" w:lineRule="auto"/>
+        <w:ind w:right="4"/>
+        <w:jc w:val="center"/>
+        <w:rPr>
+          <w:rFonts w:ascii="Times New Roman" w:eastAsia="Times New Roman" w:hAnsi="Times New Roman" w:cs="Times New Roman"/>
+          <w:sz w:val="24"/>
+          <w:szCs w:val="24"/>
+        </w:rPr>
+      </w:pPr>
+      <w:commentRangeStart w:id="29"/>
+      <w:r>
+        <w:rPr>
+          <w:rFonts w:ascii="Times New Roman" w:eastAsia="Times New Roman" w:hAnsi="Times New Roman" w:cs="Times New Roman"/>
+          <w:sz w:val="24"/>
+          <w:szCs w:val="24"/>
+        </w:rPr>
+        <w:t xml:space="preserve">Figura 3. </w:t>
+      </w:r>
+      <w:commentRangeEnd w:id="29"/>
+      <w:r>
+        <w:rPr>
+          <w:rStyle w:val="CommentReference"/>
+        </w:rPr>
+        <w:commentReference w:id="29"/>
+      </w:r>
+      <w:r>
+        <w:rPr>
+          <w:rFonts w:ascii="Times New Roman" w:eastAsia="Times New Roman" w:hAnsi="Times New Roman" w:cs="Times New Roman"/>
+          <w:sz w:val="24"/>
+          <w:szCs w:val="24"/>
+        </w:rPr>
+        <w:t>Marco de trabajo Scrum.</w:t>
       </w:r>
     </w:p>
     <w:p>
@@ -14351,6 +14605,7 @@
           <w:sz w:val="24"/>
           <w:szCs w:val="24"/>
         </w:rPr>
+        <w:lastRenderedPageBreak/>
         <w:t>Plan de trabajo</w:t>
       </w:r>
     </w:p>
@@ -14372,61 +14627,191 @@
           <w:sz w:val="24"/>
           <w:szCs w:val="24"/>
         </w:rPr>
-        <w:t xml:space="preserve">Siguiendo el planteamiento expuesto en el ítem pasado con respecto a la adaptación de Scrum como método de desarrollo, se procederá a definir los sprint que conformarán el desarrollo del proyecto. Estará compuesto por un total de cinco </w:t>
-      </w:r>
-      <w:proofErr w:type="spellStart"/>
-      <w:r>
-        <w:rPr>
-          <w:rFonts w:ascii="Times New Roman" w:eastAsia="Times New Roman" w:hAnsi="Times New Roman" w:cs="Times New Roman"/>
-          <w:sz w:val="24"/>
-          <w:szCs w:val="24"/>
-        </w:rPr>
-        <w:t>sprints</w:t>
-      </w:r>
-      <w:proofErr w:type="spellEnd"/>
-      <w:r>
-        <w:rPr>
-          <w:rFonts w:ascii="Times New Roman" w:eastAsia="Times New Roman" w:hAnsi="Times New Roman" w:cs="Times New Roman"/>
-          <w:sz w:val="24"/>
-          <w:szCs w:val="24"/>
-        </w:rPr>
-        <w:t xml:space="preserve"> con una duración aproximada de dos semanas cada uno, que como sumatoria se obtiene un resultado de tres meses para la </w:t>
-      </w:r>
-      <w:proofErr w:type="spellStart"/>
-      <w:r>
-        <w:rPr>
-          <w:rFonts w:ascii="Times New Roman" w:eastAsia="Times New Roman" w:hAnsi="Times New Roman" w:cs="Times New Roman"/>
-          <w:sz w:val="24"/>
-          <w:szCs w:val="24"/>
-        </w:rPr>
-        <w:t>completación</w:t>
-      </w:r>
-      <w:proofErr w:type="spellEnd"/>
-      <w:r>
-        <w:rPr>
-          <w:rFonts w:ascii="Times New Roman" w:eastAsia="Times New Roman" w:hAnsi="Times New Roman" w:cs="Times New Roman"/>
-          <w:sz w:val="24"/>
-          <w:szCs w:val="24"/>
-        </w:rPr>
-        <w:t xml:space="preserve"> de la totalidad del </w:t>
-      </w:r>
-      <w:proofErr w:type="spellStart"/>
-      <w:r>
-        <w:rPr>
-          <w:rFonts w:ascii="Times New Roman" w:eastAsia="Times New Roman" w:hAnsi="Times New Roman" w:cs="Times New Roman"/>
-          <w:sz w:val="24"/>
-          <w:szCs w:val="24"/>
-        </w:rPr>
-        <w:t>product</w:t>
-      </w:r>
-      <w:proofErr w:type="spellEnd"/>
-      <w:r>
-        <w:rPr>
-          <w:rFonts w:ascii="Times New Roman" w:eastAsia="Times New Roman" w:hAnsi="Times New Roman" w:cs="Times New Roman"/>
-          <w:sz w:val="24"/>
-          <w:szCs w:val="24"/>
-        </w:rPr>
-        <w:t xml:space="preserve"> backlog.</w:t>
+        <w:t xml:space="preserve">Siguiendo el planteamiento expuesto en el </w:t>
+      </w:r>
+      <w:r>
+        <w:rPr>
+          <w:rFonts w:ascii="Times New Roman" w:eastAsia="Times New Roman" w:hAnsi="Times New Roman" w:cs="Times New Roman"/>
+          <w:sz w:val="24"/>
+          <w:szCs w:val="24"/>
+        </w:rPr>
+        <w:t xml:space="preserve">apartado anterior </w:t>
+      </w:r>
+      <w:r>
+        <w:rPr>
+          <w:rFonts w:ascii="Times New Roman" w:eastAsia="Times New Roman" w:hAnsi="Times New Roman" w:cs="Times New Roman"/>
+          <w:sz w:val="24"/>
+          <w:szCs w:val="24"/>
+        </w:rPr>
+        <w:t>con respecto a</w:t>
+      </w:r>
+      <w:r>
+        <w:rPr>
+          <w:rFonts w:ascii="Times New Roman" w:eastAsia="Times New Roman" w:hAnsi="Times New Roman" w:cs="Times New Roman"/>
+          <w:sz w:val="24"/>
+          <w:szCs w:val="24"/>
+        </w:rPr>
+        <w:t xml:space="preserve">l uso del marco de trabajo </w:t>
+      </w:r>
+      <w:r>
+        <w:rPr>
+          <w:rFonts w:ascii="Times New Roman" w:eastAsia="Times New Roman" w:hAnsi="Times New Roman" w:cs="Times New Roman"/>
+          <w:sz w:val="24"/>
+          <w:szCs w:val="24"/>
+        </w:rPr>
+        <w:t xml:space="preserve">Scrum como método de desarrollo, se procederá a definir </w:t>
+      </w:r>
+      <w:r>
+        <w:rPr>
+          <w:rFonts w:ascii="Times New Roman" w:eastAsia="Times New Roman" w:hAnsi="Times New Roman" w:cs="Times New Roman"/>
+          <w:sz w:val="24"/>
+          <w:szCs w:val="24"/>
+        </w:rPr>
+        <w:t xml:space="preserve">el plan de trabajo conformado por </w:t>
+      </w:r>
+      <w:r>
+        <w:rPr>
+          <w:rFonts w:ascii="Times New Roman" w:eastAsia="Times New Roman" w:hAnsi="Times New Roman" w:cs="Times New Roman"/>
+          <w:sz w:val="24"/>
+          <w:szCs w:val="24"/>
+        </w:rPr>
+        <w:t xml:space="preserve">los </w:t>
+      </w:r>
+      <w:r>
+        <w:rPr>
+          <w:rFonts w:ascii="Times New Roman" w:eastAsia="Times New Roman" w:hAnsi="Times New Roman" w:cs="Times New Roman"/>
+          <w:sz w:val="24"/>
+          <w:szCs w:val="24"/>
+        </w:rPr>
+        <w:t>s</w:t>
+      </w:r>
+      <w:r>
+        <w:rPr>
+          <w:rFonts w:ascii="Times New Roman" w:eastAsia="Times New Roman" w:hAnsi="Times New Roman" w:cs="Times New Roman"/>
+          <w:sz w:val="24"/>
+          <w:szCs w:val="24"/>
+        </w:rPr>
+        <w:t xml:space="preserve">print que conformarán </w:t>
+      </w:r>
+      <w:r>
+        <w:rPr>
+          <w:rFonts w:ascii="Times New Roman" w:eastAsia="Times New Roman" w:hAnsi="Times New Roman" w:cs="Times New Roman"/>
+          <w:sz w:val="24"/>
+          <w:szCs w:val="24"/>
+        </w:rPr>
+        <w:t>la duración del tiempo de desarrollo</w:t>
+      </w:r>
+      <w:r>
+        <w:rPr>
+          <w:rFonts w:ascii="Times New Roman" w:eastAsia="Times New Roman" w:hAnsi="Times New Roman" w:cs="Times New Roman"/>
+          <w:sz w:val="24"/>
+          <w:szCs w:val="24"/>
+        </w:rPr>
+        <w:t xml:space="preserve"> del proyecto. Estará compuesto por un total de cinco sprint con una duración de dos semanas,</w:t>
+      </w:r>
+      <w:r>
+        <w:rPr>
+          <w:rFonts w:ascii="Times New Roman" w:eastAsia="Times New Roman" w:hAnsi="Times New Roman" w:cs="Times New Roman"/>
+          <w:sz w:val="24"/>
+          <w:szCs w:val="24"/>
+        </w:rPr>
+        <w:t xml:space="preserve"> a excepciones del </w:t>
+      </w:r>
+      <w:r>
+        <w:rPr>
+          <w:rFonts w:ascii="Times New Roman" w:eastAsia="Times New Roman" w:hAnsi="Times New Roman" w:cs="Times New Roman"/>
+          <w:sz w:val="24"/>
+          <w:szCs w:val="24"/>
+        </w:rPr>
+        <w:t>Sprint 0</w:t>
+      </w:r>
+      <w:r>
+        <w:rPr>
+          <w:rFonts w:ascii="Times New Roman" w:eastAsia="Times New Roman" w:hAnsi="Times New Roman" w:cs="Times New Roman"/>
+          <w:sz w:val="24"/>
+          <w:szCs w:val="24"/>
+        </w:rPr>
+        <w:t xml:space="preserve"> por ser fase de diseño y del </w:t>
+      </w:r>
+      <w:r>
+        <w:rPr>
+          <w:rFonts w:ascii="Times New Roman" w:eastAsia="Times New Roman" w:hAnsi="Times New Roman" w:cs="Times New Roman"/>
+          <w:sz w:val="24"/>
+          <w:szCs w:val="24"/>
+        </w:rPr>
+        <w:t xml:space="preserve">Sprint 4 </w:t>
+      </w:r>
+      <w:r>
+        <w:rPr>
+          <w:rFonts w:ascii="Times New Roman" w:eastAsia="Times New Roman" w:hAnsi="Times New Roman" w:cs="Times New Roman"/>
+          <w:sz w:val="24"/>
+          <w:szCs w:val="24"/>
+        </w:rPr>
+        <w:t xml:space="preserve">por ser fase de </w:t>
+      </w:r>
+      <w:r>
+        <w:rPr>
+          <w:rFonts w:ascii="Times New Roman" w:eastAsia="Times New Roman" w:hAnsi="Times New Roman" w:cs="Times New Roman"/>
+          <w:sz w:val="24"/>
+          <w:szCs w:val="24"/>
+        </w:rPr>
+        <w:t>entrega,</w:t>
+      </w:r>
+      <w:r>
+        <w:rPr>
+          <w:rFonts w:ascii="Times New Roman" w:eastAsia="Times New Roman" w:hAnsi="Times New Roman" w:cs="Times New Roman"/>
+          <w:sz w:val="24"/>
+          <w:szCs w:val="24"/>
+        </w:rPr>
+        <w:t xml:space="preserve"> obten</w:t>
+      </w:r>
+      <w:r>
+        <w:rPr>
+          <w:rFonts w:ascii="Times New Roman" w:eastAsia="Times New Roman" w:hAnsi="Times New Roman" w:cs="Times New Roman"/>
+          <w:sz w:val="24"/>
+          <w:szCs w:val="24"/>
+        </w:rPr>
+        <w:t>iendo</w:t>
+      </w:r>
+      <w:r>
+        <w:rPr>
+          <w:rFonts w:ascii="Times New Roman" w:eastAsia="Times New Roman" w:hAnsi="Times New Roman" w:cs="Times New Roman"/>
+          <w:sz w:val="24"/>
+          <w:szCs w:val="24"/>
+        </w:rPr>
+        <w:t xml:space="preserve"> un resultado de tres meses para la </w:t>
+      </w:r>
+      <w:r>
+        <w:rPr>
+          <w:rFonts w:ascii="Times New Roman" w:eastAsia="Times New Roman" w:hAnsi="Times New Roman" w:cs="Times New Roman"/>
+          <w:sz w:val="24"/>
+          <w:szCs w:val="24"/>
+        </w:rPr>
+        <w:t xml:space="preserve">realización </w:t>
+      </w:r>
+      <w:r>
+        <w:rPr>
+          <w:rFonts w:ascii="Times New Roman" w:eastAsia="Times New Roman" w:hAnsi="Times New Roman" w:cs="Times New Roman"/>
+          <w:sz w:val="24"/>
+          <w:szCs w:val="24"/>
+        </w:rPr>
+        <w:t>de la totalidad de</w:t>
+      </w:r>
+      <w:r>
+        <w:rPr>
+          <w:rFonts w:ascii="Times New Roman" w:eastAsia="Times New Roman" w:hAnsi="Times New Roman" w:cs="Times New Roman"/>
+          <w:sz w:val="24"/>
+          <w:szCs w:val="24"/>
+        </w:rPr>
+        <w:t xml:space="preserve"> los casos de uso propuestos</w:t>
+      </w:r>
+      <w:r>
+        <w:rPr>
+          <w:rFonts w:ascii="Times New Roman" w:eastAsia="Times New Roman" w:hAnsi="Times New Roman" w:cs="Times New Roman"/>
+          <w:sz w:val="24"/>
+          <w:szCs w:val="24"/>
+        </w:rPr>
+        <w:t>.</w:t>
       </w:r>
     </w:p>
     <w:p>
@@ -14447,7 +14832,143 @@
           <w:sz w:val="24"/>
           <w:szCs w:val="24"/>
         </w:rPr>
-        <w:t>Cada sprint estará compuesto por las siguientes actividades:</w:t>
+        <w:t>En la Tabla 1 se podrá evidenciar la planificación de las entregas de cada sprint</w:t>
+      </w:r>
+      <w:r>
+        <w:rPr>
+          <w:rFonts w:ascii="Times New Roman" w:eastAsia="Times New Roman" w:hAnsi="Times New Roman" w:cs="Times New Roman"/>
+          <w:sz w:val="24"/>
+          <w:szCs w:val="24"/>
+        </w:rPr>
+        <w:t xml:space="preserve"> </w:t>
+      </w:r>
+      <w:r>
+        <w:rPr>
+          <w:rFonts w:ascii="Times New Roman" w:eastAsia="Times New Roman" w:hAnsi="Times New Roman" w:cs="Times New Roman"/>
+          <w:sz w:val="24"/>
+          <w:szCs w:val="24"/>
+        </w:rPr>
+        <w:t xml:space="preserve">con su duración </w:t>
+      </w:r>
+      <w:r>
+        <w:rPr>
+          <w:rFonts w:ascii="Times New Roman" w:eastAsia="Times New Roman" w:hAnsi="Times New Roman" w:cs="Times New Roman"/>
+          <w:sz w:val="24"/>
+          <w:szCs w:val="24"/>
+        </w:rPr>
+        <w:t xml:space="preserve">estimada </w:t>
+      </w:r>
+      <w:r>
+        <w:rPr>
+          <w:rFonts w:ascii="Times New Roman" w:eastAsia="Times New Roman" w:hAnsi="Times New Roman" w:cs="Times New Roman"/>
+          <w:sz w:val="24"/>
+          <w:szCs w:val="24"/>
+        </w:rPr>
+        <w:t xml:space="preserve">y </w:t>
+      </w:r>
+      <w:r>
+        <w:rPr>
+          <w:rFonts w:ascii="Times New Roman" w:eastAsia="Times New Roman" w:hAnsi="Times New Roman" w:cs="Times New Roman"/>
+          <w:sz w:val="24"/>
+          <w:szCs w:val="24"/>
+        </w:rPr>
+        <w:t xml:space="preserve">los </w:t>
+      </w:r>
+      <w:r>
+        <w:rPr>
+          <w:rFonts w:ascii="Times New Roman" w:eastAsia="Times New Roman" w:hAnsi="Times New Roman" w:cs="Times New Roman"/>
+          <w:sz w:val="24"/>
+          <w:szCs w:val="24"/>
+        </w:rPr>
+        <w:t>objetivos respectivamente</w:t>
+      </w:r>
+      <w:r>
+        <w:rPr>
+          <w:rFonts w:ascii="Times New Roman" w:eastAsia="Times New Roman" w:hAnsi="Times New Roman" w:cs="Times New Roman"/>
+          <w:sz w:val="24"/>
+          <w:szCs w:val="24"/>
+        </w:rPr>
+        <w:t>:</w:t>
+      </w:r>
+    </w:p>
+    <w:p>
+      <w:pPr>
+        <w:pStyle w:val="Caption"/>
+        <w:spacing w:before="240" w:after="0" w:line="360" w:lineRule="auto"/>
+        <w:jc w:val="center"/>
+        <w:rPr>
+          <w:rFonts w:ascii="Times New Roman" w:hAnsi="Times New Roman" w:cs="Times New Roman"/>
+          <w:b w:val="0"/>
+          <w:color w:val="auto"/>
+          <w:sz w:val="24"/>
+          <w:szCs w:val="24"/>
+        </w:rPr>
+      </w:pPr>
+      <w:bookmarkStart w:id="30" w:name="_Toc733349"/>
+      <w:r>
+        <w:rPr>
+          <w:rFonts w:ascii="Times New Roman" w:hAnsi="Times New Roman" w:cs="Times New Roman"/>
+          <w:b w:val="0"/>
+          <w:color w:val="auto"/>
+          <w:sz w:val="24"/>
+          <w:szCs w:val="24"/>
+        </w:rPr>
+        <w:t xml:space="preserve">Tabla </w:t>
+      </w:r>
+      <w:r>
+        <w:rPr>
+          <w:rFonts w:ascii="Times New Roman" w:hAnsi="Times New Roman" w:cs="Times New Roman"/>
+          <w:b w:val="0"/>
+          <w:color w:val="auto"/>
+          <w:sz w:val="24"/>
+          <w:szCs w:val="24"/>
+        </w:rPr>
+        <w:t>1</w:t>
+      </w:r>
+      <w:r>
+        <w:rPr>
+          <w:rFonts w:ascii="Times New Roman" w:hAnsi="Times New Roman" w:cs="Times New Roman"/>
+          <w:b w:val="0"/>
+          <w:color w:val="auto"/>
+          <w:sz w:val="24"/>
+          <w:szCs w:val="24"/>
+        </w:rPr>
+        <w:t>. Plan de trabajo</w:t>
+      </w:r>
+      <w:bookmarkEnd w:id="30"/>
+      <w:r>
+        <w:rPr>
+          <w:rFonts w:ascii="Times New Roman" w:hAnsi="Times New Roman" w:cs="Times New Roman"/>
+          <w:b w:val="0"/>
+          <w:color w:val="auto"/>
+          <w:sz w:val="24"/>
+          <w:szCs w:val="24"/>
+        </w:rPr>
+        <w:t xml:space="preserve">. </w:t>
+      </w:r>
+    </w:p>
+    <w:p>
+      <w:pPr>
+        <w:pStyle w:val="Caption"/>
+        <w:spacing w:line="360" w:lineRule="auto"/>
+        <w:jc w:val="center"/>
+        <w:rPr>
+          <w:rFonts w:ascii="Times New Roman" w:hAnsi="Times New Roman" w:cs="Times New Roman"/>
+          <w:b w:val="0"/>
+          <w:color w:val="auto"/>
+          <w:sz w:val="24"/>
+          <w:szCs w:val="24"/>
+        </w:rPr>
+      </w:pPr>
+      <w:r>
+        <w:rPr>
+          <w:rFonts w:ascii="Times New Roman" w:hAnsi="Times New Roman" w:cs="Times New Roman"/>
+          <w:b w:val="0"/>
+          <w:color w:val="auto"/>
+          <w:sz w:val="24"/>
+          <w:szCs w:val="24"/>
+        </w:rPr>
+        <w:t>Elaboración propia (2019)</w:t>
       </w:r>
     </w:p>
     <w:tbl>
@@ -14556,6 +15077,15 @@
               </w:rPr>
               <w:t>Duración</w:t>
             </w:r>
+            <w:r>
+              <w:rPr>
+                <w:rFonts w:ascii="Times New Roman" w:eastAsia="Times New Roman" w:hAnsi="Times New Roman" w:cs="Times New Roman"/>
+                <w:b/>
+                <w:sz w:val="24"/>
+                <w:szCs w:val="24"/>
+              </w:rPr>
+              <w:t xml:space="preserve"> Estimada</w:t>
+            </w:r>
           </w:p>
         </w:tc>
         <w:tc>
@@ -14597,7 +15127,7 @@
                 <w:sz w:val="24"/>
                 <w:szCs w:val="24"/>
               </w:rPr>
-              <w:t>Actividades</w:t>
+              <w:t>Objetivos</w:t>
             </w:r>
           </w:p>
         </w:tc>
@@ -14632,7 +15162,7 @@
                 <w:sz w:val="24"/>
                 <w:szCs w:val="24"/>
               </w:rPr>
-              <w:t>N° 1</w:t>
+              <w:t>0</w:t>
             </w:r>
           </w:p>
         </w:tc>
@@ -14673,7 +15203,47 @@
                 <w:sz w:val="24"/>
                 <w:szCs w:val="24"/>
               </w:rPr>
-              <w:t>1 semana: desde el 04/03/2019 hasta el 08/03</w:t>
+              <w:t>1</w:t>
+            </w:r>
+            <w:r>
+              <w:rPr>
+                <w:rFonts w:ascii="Times New Roman" w:eastAsia="Times New Roman" w:hAnsi="Times New Roman" w:cs="Times New Roman"/>
+                <w:sz w:val="24"/>
+                <w:szCs w:val="24"/>
+              </w:rPr>
+              <w:t xml:space="preserve"> semana: desde el </w:t>
+            </w:r>
+            <w:r>
+              <w:rPr>
+                <w:rFonts w:ascii="Times New Roman" w:eastAsia="Times New Roman" w:hAnsi="Times New Roman" w:cs="Times New Roman"/>
+                <w:sz w:val="24"/>
+                <w:szCs w:val="24"/>
+              </w:rPr>
+              <w:t>11</w:t>
+            </w:r>
+            <w:r>
+              <w:rPr>
+                <w:rFonts w:ascii="Times New Roman" w:eastAsia="Times New Roman" w:hAnsi="Times New Roman" w:cs="Times New Roman"/>
+                <w:sz w:val="24"/>
+                <w:szCs w:val="24"/>
+              </w:rPr>
+              <w:t xml:space="preserve">/03/2019 hasta el </w:t>
+            </w:r>
+            <w:r>
+              <w:rPr>
+                <w:rFonts w:ascii="Times New Roman" w:eastAsia="Times New Roman" w:hAnsi="Times New Roman" w:cs="Times New Roman"/>
+                <w:sz w:val="24"/>
+                <w:szCs w:val="24"/>
+              </w:rPr>
+              <w:t>1</w:t>
+            </w:r>
+            <w:r>
+              <w:rPr>
+                <w:rFonts w:ascii="Times New Roman" w:eastAsia="Times New Roman" w:hAnsi="Times New Roman" w:cs="Times New Roman"/>
+                <w:sz w:val="24"/>
+                <w:szCs w:val="24"/>
+              </w:rPr>
+              <w:t>8/03</w:t>
             </w:r>
             <w:r>
               <w:rPr>
@@ -14714,7 +15284,7 @@
                 <w:sz w:val="24"/>
                 <w:szCs w:val="24"/>
               </w:rPr>
-              <w:t>Definición de estructura de datos.</w:t>
+              <w:t>Confección de diagramas de flujo y de entidad relación.</w:t>
             </w:r>
           </w:p>
           <w:p>
@@ -14735,27 +15305,6 @@
                 <w:sz w:val="24"/>
                 <w:szCs w:val="24"/>
               </w:rPr>
-              <w:t>Confección de diagramas de flujo y de entidad relación.</w:t>
-            </w:r>
-          </w:p>
-          <w:p>
-            <w:pPr>
-              <w:pStyle w:val="Normal1"/>
-              <w:spacing w:line="360" w:lineRule="auto"/>
-              <w:ind w:right="4"/>
-              <w:jc w:val="both"/>
-              <w:rPr>
-                <w:rFonts w:ascii="Times New Roman" w:eastAsia="Times New Roman" w:hAnsi="Times New Roman" w:cs="Times New Roman"/>
-                <w:sz w:val="24"/>
-                <w:szCs w:val="24"/>
-              </w:rPr>
-            </w:pPr>
-            <w:r>
-              <w:rPr>
-                <w:rFonts w:ascii="Times New Roman" w:eastAsia="Times New Roman" w:hAnsi="Times New Roman" w:cs="Times New Roman"/>
-                <w:sz w:val="24"/>
-                <w:szCs w:val="24"/>
-              </w:rPr>
               <w:t xml:space="preserve">Elaboración de </w:t>
             </w:r>
             <w:proofErr w:type="spellStart"/>
@@ -14774,7 +15323,23 @@
                 <w:sz w:val="24"/>
                 <w:szCs w:val="24"/>
               </w:rPr>
-              <w:t xml:space="preserve"> ups para preparación del modelo de vistas.</w:t>
+              <w:t xml:space="preserve"> ups p</w:t>
+            </w:r>
+            <w:r>
+              <w:rPr>
+                <w:rFonts w:ascii="Times New Roman" w:eastAsia="Times New Roman" w:hAnsi="Times New Roman" w:cs="Times New Roman"/>
+                <w:sz w:val="24"/>
+                <w:szCs w:val="24"/>
+              </w:rPr>
+              <w:t>ara el diseño de las interfaces</w:t>
+            </w:r>
+            <w:r>
+              <w:rPr>
+                <w:rFonts w:ascii="Times New Roman" w:eastAsia="Times New Roman" w:hAnsi="Times New Roman" w:cs="Times New Roman"/>
+                <w:sz w:val="24"/>
+                <w:szCs w:val="24"/>
+              </w:rPr>
+              <w:t>.</w:t>
             </w:r>
           </w:p>
           <w:p>
@@ -14830,7 +15395,7 @@
                 <w:sz w:val="24"/>
                 <w:szCs w:val="24"/>
               </w:rPr>
-              <w:t>N° 2</w:t>
+              <w:t>1</w:t>
             </w:r>
           </w:p>
         </w:tc>
@@ -14864,7 +15429,47 @@
                 <w:sz w:val="24"/>
                 <w:szCs w:val="24"/>
               </w:rPr>
-              <w:t>2 semanas: desde el 11/03/2019 hasta el 22/03</w:t>
+              <w:t>2 semanas: desde el 1</w:t>
+            </w:r>
+            <w:r>
+              <w:rPr>
+                <w:rFonts w:ascii="Times New Roman" w:eastAsia="Times New Roman" w:hAnsi="Times New Roman" w:cs="Times New Roman"/>
+                <w:sz w:val="24"/>
+                <w:szCs w:val="24"/>
+              </w:rPr>
+              <w:t>8</w:t>
+            </w:r>
+            <w:r>
+              <w:rPr>
+                <w:rFonts w:ascii="Times New Roman" w:eastAsia="Times New Roman" w:hAnsi="Times New Roman" w:cs="Times New Roman"/>
+                <w:sz w:val="24"/>
+                <w:szCs w:val="24"/>
+              </w:rPr>
+              <w:t xml:space="preserve">/03/2019 hasta el </w:t>
+            </w:r>
+            <w:r>
+              <w:rPr>
+                <w:rFonts w:ascii="Times New Roman" w:eastAsia="Times New Roman" w:hAnsi="Times New Roman" w:cs="Times New Roman"/>
+                <w:sz w:val="24"/>
+                <w:szCs w:val="24"/>
+              </w:rPr>
+              <w:t>01</w:t>
+            </w:r>
+            <w:r>
+              <w:rPr>
+                <w:rFonts w:ascii="Times New Roman" w:eastAsia="Times New Roman" w:hAnsi="Times New Roman" w:cs="Times New Roman"/>
+                <w:sz w:val="24"/>
+                <w:szCs w:val="24"/>
+              </w:rPr>
+              <w:t>/0</w:t>
+            </w:r>
+            <w:r>
+              <w:rPr>
+                <w:rFonts w:ascii="Times New Roman" w:eastAsia="Times New Roman" w:hAnsi="Times New Roman" w:cs="Times New Roman"/>
+                <w:sz w:val="24"/>
+                <w:szCs w:val="24"/>
+              </w:rPr>
+              <w:t>4</w:t>
             </w:r>
             <w:r>
               <w:rPr>
@@ -14979,7 +15584,7 @@
                 <w:sz w:val="24"/>
                 <w:szCs w:val="24"/>
               </w:rPr>
-              <w:t>N° 3</w:t>
+              <w:t>2</w:t>
             </w:r>
           </w:p>
         </w:tc>
@@ -15013,7 +15618,55 @@
                 <w:sz w:val="24"/>
                 <w:szCs w:val="24"/>
               </w:rPr>
-              <w:t>2 semanas: desde el 25/03/2019 hasta el 05/04</w:t>
+              <w:t xml:space="preserve">2 semanas: desde el </w:t>
+            </w:r>
+            <w:r>
+              <w:rPr>
+                <w:rFonts w:ascii="Times New Roman" w:eastAsia="Times New Roman" w:hAnsi="Times New Roman" w:cs="Times New Roman"/>
+                <w:sz w:val="24"/>
+                <w:szCs w:val="24"/>
+              </w:rPr>
+              <w:t>01</w:t>
+            </w:r>
+            <w:r>
+              <w:rPr>
+                <w:rFonts w:ascii="Times New Roman" w:eastAsia="Times New Roman" w:hAnsi="Times New Roman" w:cs="Times New Roman"/>
+                <w:sz w:val="24"/>
+                <w:szCs w:val="24"/>
+              </w:rPr>
+              <w:t>/0</w:t>
+            </w:r>
+            <w:r>
+              <w:rPr>
+                <w:rFonts w:ascii="Times New Roman" w:eastAsia="Times New Roman" w:hAnsi="Times New Roman" w:cs="Times New Roman"/>
+                <w:sz w:val="24"/>
+                <w:szCs w:val="24"/>
+              </w:rPr>
+              <w:t>4</w:t>
+            </w:r>
+            <w:r>
+              <w:rPr>
+                <w:rFonts w:ascii="Times New Roman" w:eastAsia="Times New Roman" w:hAnsi="Times New Roman" w:cs="Times New Roman"/>
+                <w:sz w:val="24"/>
+                <w:szCs w:val="24"/>
+              </w:rPr>
+              <w:t xml:space="preserve">/2019 hasta el </w:t>
+            </w:r>
+            <w:r>
+              <w:rPr>
+                <w:rFonts w:ascii="Times New Roman" w:eastAsia="Times New Roman" w:hAnsi="Times New Roman" w:cs="Times New Roman"/>
+                <w:sz w:val="24"/>
+                <w:szCs w:val="24"/>
+              </w:rPr>
+              <w:t>1</w:t>
+            </w:r>
+            <w:r>
+              <w:rPr>
+                <w:rFonts w:ascii="Times New Roman" w:eastAsia="Times New Roman" w:hAnsi="Times New Roman" w:cs="Times New Roman"/>
+                <w:sz w:val="24"/>
+                <w:szCs w:val="24"/>
+              </w:rPr>
+              <w:t>5/04</w:t>
             </w:r>
             <w:r>
               <w:rPr>
@@ -15089,7 +15742,7 @@
                 <w:sz w:val="24"/>
                 <w:szCs w:val="24"/>
               </w:rPr>
-              <w:t>N° 4</w:t>
+              <w:t>3</w:t>
             </w:r>
           </w:p>
         </w:tc>
@@ -15139,7 +15792,31 @@
                 <w:sz w:val="24"/>
                 <w:szCs w:val="24"/>
               </w:rPr>
-              <w:t>08/04/2019 hasta el 19</w:t>
+              <w:t>15</w:t>
+            </w:r>
+            <w:r>
+              <w:rPr>
+                <w:rFonts w:ascii="Times New Roman" w:eastAsia="Times New Roman" w:hAnsi="Times New Roman" w:cs="Times New Roman"/>
+                <w:sz w:val="24"/>
+                <w:szCs w:val="24"/>
+              </w:rPr>
+              <w:t xml:space="preserve">/04/2019 hasta el </w:t>
+            </w:r>
+            <w:r>
+              <w:rPr>
+                <w:rFonts w:ascii="Times New Roman" w:eastAsia="Times New Roman" w:hAnsi="Times New Roman" w:cs="Times New Roman"/>
+                <w:sz w:val="24"/>
+                <w:szCs w:val="24"/>
+              </w:rPr>
+              <w:t>2</w:t>
+            </w:r>
+            <w:r>
+              <w:rPr>
+                <w:rFonts w:ascii="Times New Roman" w:eastAsia="Times New Roman" w:hAnsi="Times New Roman" w:cs="Times New Roman"/>
+                <w:sz w:val="24"/>
+                <w:szCs w:val="24"/>
+              </w:rPr>
+              <w:t>9</w:t>
             </w:r>
             <w:r>
               <w:rPr>
@@ -15233,7 +15910,7 @@
                 <w:sz w:val="24"/>
                 <w:szCs w:val="24"/>
               </w:rPr>
-              <w:t>N° 5</w:t>
+              <w:t>4</w:t>
             </w:r>
           </w:p>
         </w:tc>
@@ -15267,15 +15944,63 @@
                 <w:sz w:val="24"/>
                 <w:szCs w:val="24"/>
               </w:rPr>
-              <w:t>1 semanas: desde el 22/04/2019 hasta el 26</w:t>
-            </w:r>
-            <w:r>
-              <w:rPr>
-                <w:rFonts w:ascii="Times New Roman" w:eastAsia="Times New Roman" w:hAnsi="Times New Roman" w:cs="Times New Roman"/>
-                <w:sz w:val="24"/>
-                <w:szCs w:val="24"/>
-              </w:rPr>
-              <w:t>/04/2019</w:t>
+              <w:t>1 semanas: desde el 2</w:t>
+            </w:r>
+            <w:r>
+              <w:rPr>
+                <w:rFonts w:ascii="Times New Roman" w:eastAsia="Times New Roman" w:hAnsi="Times New Roman" w:cs="Times New Roman"/>
+                <w:sz w:val="24"/>
+                <w:szCs w:val="24"/>
+              </w:rPr>
+              <w:t>9</w:t>
+            </w:r>
+            <w:r>
+              <w:rPr>
+                <w:rFonts w:ascii="Times New Roman" w:eastAsia="Times New Roman" w:hAnsi="Times New Roman" w:cs="Times New Roman"/>
+                <w:sz w:val="24"/>
+                <w:szCs w:val="24"/>
+              </w:rPr>
+              <w:t xml:space="preserve">/04/2019 hasta el </w:t>
+            </w:r>
+            <w:r>
+              <w:rPr>
+                <w:rFonts w:ascii="Times New Roman" w:eastAsia="Times New Roman" w:hAnsi="Times New Roman" w:cs="Times New Roman"/>
+                <w:sz w:val="24"/>
+                <w:szCs w:val="24"/>
+              </w:rPr>
+              <w:t>0</w:t>
+            </w:r>
+            <w:r>
+              <w:rPr>
+                <w:rFonts w:ascii="Times New Roman" w:eastAsia="Times New Roman" w:hAnsi="Times New Roman" w:cs="Times New Roman"/>
+                <w:sz w:val="24"/>
+                <w:szCs w:val="24"/>
+              </w:rPr>
+              <w:t>6</w:t>
+            </w:r>
+            <w:r>
+              <w:rPr>
+                <w:rFonts w:ascii="Times New Roman" w:eastAsia="Times New Roman" w:hAnsi="Times New Roman" w:cs="Times New Roman"/>
+                <w:sz w:val="24"/>
+                <w:szCs w:val="24"/>
+              </w:rPr>
+              <w:t>/0</w:t>
+            </w:r>
+            <w:r>
+              <w:rPr>
+                <w:rFonts w:ascii="Times New Roman" w:eastAsia="Times New Roman" w:hAnsi="Times New Roman" w:cs="Times New Roman"/>
+                <w:sz w:val="24"/>
+                <w:szCs w:val="24"/>
+              </w:rPr>
+              <w:t>5</w:t>
+            </w:r>
+            <w:r>
+              <w:rPr>
+                <w:rFonts w:ascii="Times New Roman" w:eastAsia="Times New Roman" w:hAnsi="Times New Roman" w:cs="Times New Roman"/>
+                <w:sz w:val="24"/>
+                <w:szCs w:val="24"/>
+              </w:rPr>
+              <w:t>/2019</w:t>
             </w:r>
           </w:p>
         </w:tc>
@@ -15317,104 +16042,6 @@
     </w:tbl>
     <w:p>
       <w:pPr>
-        <w:pStyle w:val="Caption"/>
-        <w:spacing w:before="240" w:line="360" w:lineRule="auto"/>
-        <w:jc w:val="center"/>
-        <w:rPr>
-          <w:rFonts w:ascii="Times New Roman" w:hAnsi="Times New Roman" w:cs="Times New Roman"/>
-          <w:b w:val="0"/>
-          <w:color w:val="auto"/>
-          <w:sz w:val="24"/>
-          <w:szCs w:val="24"/>
-        </w:rPr>
-      </w:pPr>
-      <w:bookmarkStart w:id="29" w:name="_Toc733349"/>
-      <w:r>
-        <w:rPr>
-          <w:rFonts w:ascii="Times New Roman" w:hAnsi="Times New Roman" w:cs="Times New Roman"/>
-          <w:b w:val="0"/>
-          <w:color w:val="auto"/>
-          <w:sz w:val="24"/>
-          <w:szCs w:val="24"/>
-        </w:rPr>
-        <w:lastRenderedPageBreak/>
-        <w:t xml:space="preserve">Tabla </w:t>
-      </w:r>
-      <w:r>
-        <w:rPr>
-          <w:rFonts w:ascii="Times New Roman" w:hAnsi="Times New Roman" w:cs="Times New Roman"/>
-          <w:b w:val="0"/>
-          <w:color w:val="auto"/>
-          <w:sz w:val="24"/>
-          <w:szCs w:val="24"/>
-        </w:rPr>
-        <w:fldChar w:fldCharType="begin"/>
-      </w:r>
-      <w:r>
-        <w:rPr>
-          <w:rFonts w:ascii="Times New Roman" w:hAnsi="Times New Roman" w:cs="Times New Roman"/>
-          <w:b w:val="0"/>
-          <w:color w:val="auto"/>
-          <w:sz w:val="24"/>
-          <w:szCs w:val="24"/>
-        </w:rPr>
-        <w:instrText xml:space="preserve"> SEQ Tabla \* ARABIC </w:instrText>
-      </w:r>
-      <w:r>
-        <w:rPr>
-          <w:rFonts w:ascii="Times New Roman" w:hAnsi="Times New Roman" w:cs="Times New Roman"/>
-          <w:b w:val="0"/>
-          <w:color w:val="auto"/>
-          <w:sz w:val="24"/>
-          <w:szCs w:val="24"/>
-        </w:rPr>
-        <w:fldChar w:fldCharType="separate"/>
-      </w:r>
-      <w:r>
-        <w:rPr>
-          <w:rFonts w:ascii="Times New Roman" w:hAnsi="Times New Roman" w:cs="Times New Roman"/>
-          <w:b w:val="0"/>
-          <w:noProof/>
-          <w:color w:val="auto"/>
-          <w:sz w:val="24"/>
-          <w:szCs w:val="24"/>
-        </w:rPr>
-        <w:t>6</w:t>
-      </w:r>
-      <w:r>
-        <w:rPr>
-          <w:rFonts w:ascii="Times New Roman" w:hAnsi="Times New Roman" w:cs="Times New Roman"/>
-          <w:b w:val="0"/>
-          <w:color w:val="auto"/>
-          <w:sz w:val="24"/>
-          <w:szCs w:val="24"/>
-        </w:rPr>
-        <w:fldChar w:fldCharType="end"/>
-      </w:r>
-      <w:r>
-        <w:rPr>
-          <w:rFonts w:ascii="Times New Roman" w:hAnsi="Times New Roman" w:cs="Times New Roman"/>
-          <w:b w:val="0"/>
-          <w:color w:val="auto"/>
-          <w:sz w:val="24"/>
-          <w:szCs w:val="24"/>
-        </w:rPr>
-        <w:t>.</w:t>
-      </w:r>
-      <w:r>
-        <w:rPr>
-          <w:rFonts w:ascii="Times New Roman" w:hAnsi="Times New Roman" w:cs="Times New Roman"/>
-          <w:b w:val="0"/>
-          <w:color w:val="auto"/>
-          <w:sz w:val="24"/>
-          <w:szCs w:val="24"/>
-        </w:rPr>
-        <w:t xml:space="preserve"> Plan de trabajo</w:t>
-      </w:r>
-      <w:bookmarkEnd w:id="29"/>
-    </w:p>
-    <w:p>
-      <w:pPr>
         <w:pStyle w:val="Normal1"/>
         <w:spacing w:before="240" w:line="360" w:lineRule="auto"/>
         <w:ind w:right="4" w:firstLine="720"/>
@@ -15432,7 +16059,44 @@
           <w:szCs w:val="24"/>
           <w:highlight w:val="white"/>
         </w:rPr>
-        <w:t>Teniendo en cuenta el contexto y las necesidades en la que se ve envuelta la Facultad de Arquitectura y Urbanismo de la Universidad Central de Venezuela, es de suma importancia hacer uso de la tecnología para resolver gran parte de los problemas que se ven reflejados al realizar los procesos de gestión académica de los estudiantes y del personal trabajador de forma manual. Con los objetivos planteados y el alcance bien definido, será posible desarrollar un sistema que facilite las tareas diarias de las personas que hacen vida en la facultad. El método de desarrollo junto al plan de trabajo establecidos, serán de gran ayuda para que los objetivos se cumplan de manera satisfactoria en los tiempos propuestos.</w:t>
+        <w:lastRenderedPageBreak/>
+        <w:t xml:space="preserve">Teniendo en cuenta el contexto y las necesidades en la que se </w:t>
+      </w:r>
+      <w:r>
+        <w:rPr>
+          <w:rFonts w:ascii="Times New Roman" w:eastAsia="Times New Roman" w:hAnsi="Times New Roman" w:cs="Times New Roman"/>
+          <w:sz w:val="24"/>
+          <w:szCs w:val="24"/>
+          <w:highlight w:val="white"/>
+        </w:rPr>
+        <w:t>encuentra</w:t>
+      </w:r>
+      <w:r>
+        <w:rPr>
+          <w:rFonts w:ascii="Times New Roman" w:eastAsia="Times New Roman" w:hAnsi="Times New Roman" w:cs="Times New Roman"/>
+          <w:sz w:val="24"/>
+          <w:szCs w:val="24"/>
+          <w:highlight w:val="white"/>
+        </w:rPr>
+        <w:t xml:space="preserve"> la</w:t>
+      </w:r>
+      <w:r>
+        <w:rPr>
+          <w:rFonts w:ascii="Times New Roman" w:eastAsia="Times New Roman" w:hAnsi="Times New Roman" w:cs="Times New Roman"/>
+          <w:sz w:val="24"/>
+          <w:szCs w:val="24"/>
+          <w:highlight w:val="white"/>
+        </w:rPr>
+        <w:t xml:space="preserve"> EAUCRV-FAU-UCV</w:t>
+      </w:r>
+      <w:r>
+        <w:rPr>
+          <w:rFonts w:ascii="Times New Roman" w:eastAsia="Times New Roman" w:hAnsi="Times New Roman" w:cs="Times New Roman"/>
+          <w:sz w:val="24"/>
+          <w:szCs w:val="24"/>
+          <w:highlight w:val="white"/>
+        </w:rPr>
+        <w:t>, es de suma importancia hacer uso de la tecnología para resolver gran parte de los problemas que se ven reflejados al realizar los procesos de gestión académica de los estudiantes y del personal trabajador de forma manual. Con los objetivos planteados y el alcance bien definido, será posible desarrollar un sistema que facilite las tareas diarias de las personas que hacen vida en la facultad. El método de desarrollo junto al plan de trabajo establecidos, serán de gran ayuda para que los objetivos se cumplan de manera satisfactoria en los tiempos propuestos.</w:t>
       </w:r>
       <w:r>
         <w:rPr>
@@ -15460,7 +16124,7 @@
           <w:szCs w:val="24"/>
         </w:rPr>
       </w:pPr>
-      <w:bookmarkStart w:id="30" w:name="_Toc2029688"/>
+      <w:bookmarkStart w:id="31" w:name="_Toc2029688"/>
       <w:r>
         <w:rPr>
           <w:rFonts w:ascii="Times New Roman" w:hAnsi="Times New Roman" w:cs="Times New Roman"/>
@@ -15472,7 +16136,7 @@
         <w:lastRenderedPageBreak/>
         <w:t>Capítulo II</w:t>
       </w:r>
-      <w:bookmarkEnd w:id="30"/>
+      <w:bookmarkEnd w:id="31"/>
       <w:r>
         <w:rPr>
           <w:rFonts w:ascii="Times New Roman" w:hAnsi="Times New Roman" w:cs="Times New Roman"/>
@@ -15501,7 +16165,7 @@
           <w:szCs w:val="24"/>
         </w:rPr>
       </w:pPr>
-      <w:bookmarkStart w:id="31" w:name="_Toc2029689"/>
+      <w:bookmarkStart w:id="32" w:name="_Toc2029689"/>
       <w:r>
         <w:rPr>
           <w:rFonts w:ascii="Times New Roman" w:eastAsia="Times New Roman" w:hAnsi="Times New Roman" w:cs="Times New Roman"/>
@@ -15512,7 +16176,7 @@
         </w:rPr>
         <w:t>Sistemas Web</w:t>
       </w:r>
-      <w:bookmarkEnd w:id="31"/>
+      <w:bookmarkEnd w:id="32"/>
     </w:p>
     <w:p>
       <w:pPr>
@@ -15608,7 +16272,7 @@
           <w:szCs w:val="24"/>
         </w:rPr>
       </w:pPr>
-      <w:bookmarkStart w:id="32" w:name="_Toc2029690"/>
+      <w:bookmarkStart w:id="33" w:name="_Toc2029690"/>
       <w:r>
         <w:rPr>
           <w:rFonts w:ascii="Times New Roman" w:eastAsia="Times New Roman" w:hAnsi="Times New Roman" w:cs="Times New Roman"/>
@@ -15630,7 +16294,7 @@
         <w:tab/>
         <w:t>Definición de Sistema Web</w:t>
       </w:r>
-      <w:bookmarkEnd w:id="32"/>
+      <w:bookmarkEnd w:id="33"/>
     </w:p>
     <w:p>
       <w:pPr>
@@ -15717,7 +16381,7 @@
           <w:szCs w:val="24"/>
         </w:rPr>
       </w:pPr>
-      <w:bookmarkStart w:id="33" w:name="_Toc2029691"/>
+      <w:bookmarkStart w:id="34" w:name="_Toc2029691"/>
       <w:r>
         <w:rPr>
           <w:rFonts w:ascii="Times New Roman" w:eastAsia="Times New Roman" w:hAnsi="Times New Roman" w:cs="Times New Roman"/>
@@ -15739,7 +16403,7 @@
         <w:tab/>
         <w:t>Características</w:t>
       </w:r>
-      <w:bookmarkEnd w:id="33"/>
+      <w:bookmarkEnd w:id="34"/>
     </w:p>
     <w:p>
       <w:pPr>
@@ -15909,7 +16573,7 @@
           <w:szCs w:val="24"/>
         </w:rPr>
       </w:pPr>
-      <w:bookmarkStart w:id="34" w:name="_Toc2029692"/>
+      <w:bookmarkStart w:id="35" w:name="_Toc2029692"/>
       <w:r>
         <w:rPr>
           <w:rFonts w:ascii="Times New Roman" w:eastAsia="Times New Roman" w:hAnsi="Times New Roman" w:cs="Times New Roman"/>
@@ -15931,7 +16595,7 @@
         <w:tab/>
         <w:t>Arquitectura</w:t>
       </w:r>
-      <w:bookmarkEnd w:id="34"/>
+      <w:bookmarkEnd w:id="35"/>
     </w:p>
     <w:p>
       <w:pPr>
@@ -16256,7 +16920,7 @@
           <w:highlight w:val="white"/>
         </w:rPr>
       </w:pPr>
-      <w:bookmarkStart w:id="35" w:name="_Toc2029693"/>
+      <w:bookmarkStart w:id="36" w:name="_Toc2029693"/>
       <w:r>
         <w:rPr>
           <w:rFonts w:ascii="Times New Roman" w:eastAsia="Times New Roman" w:hAnsi="Times New Roman" w:cs="Times New Roman"/>
@@ -16288,7 +16952,7 @@
         </w:rPr>
         <w:t>Ejemplos</w:t>
       </w:r>
-      <w:bookmarkEnd w:id="35"/>
+      <w:bookmarkEnd w:id="36"/>
       <w:r>
         <w:rPr>
           <w:rFonts w:ascii="Times New Roman" w:eastAsia="Times New Roman" w:hAnsi="Times New Roman" w:cs="Times New Roman"/>
@@ -16507,7 +17171,7 @@
           <w:szCs w:val="24"/>
         </w:rPr>
       </w:pPr>
-      <w:bookmarkStart w:id="36" w:name="_Toc2029694"/>
+      <w:bookmarkStart w:id="37" w:name="_Toc2029694"/>
       <w:r>
         <w:rPr>
           <w:rFonts w:ascii="Times New Roman" w:eastAsia="Times New Roman" w:hAnsi="Times New Roman" w:cs="Times New Roman"/>
@@ -16529,7 +17193,7 @@
         <w:tab/>
         <w:t>Importancia</w:t>
       </w:r>
-      <w:bookmarkEnd w:id="36"/>
+      <w:bookmarkEnd w:id="37"/>
     </w:p>
     <w:p>
       <w:pPr>
@@ -16984,7 +17648,7 @@
           <w:szCs w:val="24"/>
         </w:rPr>
       </w:pPr>
-      <w:bookmarkStart w:id="37" w:name="_Toc2029695"/>
+      <w:bookmarkStart w:id="38" w:name="_Toc2029695"/>
       <w:r>
         <w:rPr>
           <w:rFonts w:ascii="Times New Roman" w:eastAsia="Times New Roman" w:hAnsi="Times New Roman" w:cs="Times New Roman"/>
@@ -17006,7 +17670,7 @@
         <w:tab/>
         <w:t>Concepto</w:t>
       </w:r>
-      <w:bookmarkEnd w:id="37"/>
+      <w:bookmarkEnd w:id="38"/>
     </w:p>
     <w:p>
       <w:pPr>
@@ -17114,7 +17778,7 @@
           <w:szCs w:val="24"/>
         </w:rPr>
       </w:pPr>
-      <w:bookmarkStart w:id="38" w:name="_Toc2029696"/>
+      <w:bookmarkStart w:id="39" w:name="_Toc2029696"/>
       <w:r>
         <w:rPr>
           <w:rFonts w:ascii="Times New Roman" w:eastAsia="Times New Roman" w:hAnsi="Times New Roman" w:cs="Times New Roman"/>
@@ -17125,7 +17789,7 @@
         </w:rPr>
         <w:t>Arquitectura propuesta</w:t>
       </w:r>
-      <w:bookmarkEnd w:id="38"/>
+      <w:bookmarkEnd w:id="39"/>
     </w:p>
     <w:p>
       <w:pPr>
@@ -17208,7 +17872,7 @@
           <w:szCs w:val="24"/>
         </w:rPr>
       </w:pPr>
-      <w:bookmarkStart w:id="39" w:name="_Toc2029697"/>
+      <w:bookmarkStart w:id="40" w:name="_Toc2029697"/>
       <w:r>
         <w:rPr>
           <w:rFonts w:ascii="Times New Roman" w:eastAsia="Times New Roman" w:hAnsi="Times New Roman" w:cs="Times New Roman"/>
@@ -17252,7 +17916,7 @@
         </w:rPr>
         <w:t>: Lado Cliente</w:t>
       </w:r>
-      <w:bookmarkEnd w:id="39"/>
+      <w:bookmarkEnd w:id="40"/>
     </w:p>
     <w:p>
       <w:pPr>
@@ -17963,7 +18627,7 @@
           <w:szCs w:val="24"/>
         </w:rPr>
       </w:pPr>
-      <w:bookmarkStart w:id="40" w:name="_Toc2029698"/>
+      <w:bookmarkStart w:id="41" w:name="_Toc2029698"/>
       <w:r>
         <w:rPr>
           <w:rFonts w:ascii="Times New Roman" w:eastAsia="Times New Roman" w:hAnsi="Times New Roman" w:cs="Times New Roman"/>
@@ -18007,7 +18671,7 @@
         </w:rPr>
         <w:t xml:space="preserve"> - Lado del Servidor</w:t>
       </w:r>
-      <w:bookmarkEnd w:id="40"/>
+      <w:bookmarkEnd w:id="41"/>
     </w:p>
     <w:p>
       <w:pPr>
@@ -18389,8 +19053,8 @@
         </w:rPr>
         <w:t xml:space="preserve"> como tecnología de desarrollo. </w:t>
       </w:r>
-      <w:bookmarkStart w:id="41" w:name="docs-internal-guid-99260b06-7fff-9c38-02"/>
-      <w:bookmarkEnd w:id="41"/>
+      <w:bookmarkStart w:id="42" w:name="docs-internal-guid-99260b06-7fff-9c38-02"/>
+      <w:bookmarkEnd w:id="42"/>
       <w:r>
         <w:rPr>
           <w:rFonts w:ascii="Times New Roman" w:eastAsia="Times New Roman" w:hAnsi="Times New Roman" w:cs="Times New Roman"/>
@@ -18579,7 +19243,7 @@
         </w:rPr>
         <w:tab/>
       </w:r>
-      <w:bookmarkStart w:id="42" w:name="_Toc2029699"/>
+      <w:bookmarkStart w:id="43" w:name="_Toc2029699"/>
       <w:r>
         <w:rPr>
           <w:rFonts w:ascii="Times New Roman" w:eastAsia="Times New Roman" w:hAnsi="Times New Roman" w:cs="Times New Roman"/>
@@ -18601,7 +19265,7 @@
         <w:tab/>
         <w:t>Bases de Datos</w:t>
       </w:r>
-      <w:bookmarkEnd w:id="42"/>
+      <w:bookmarkEnd w:id="43"/>
     </w:p>
     <w:p>
       <w:pPr>
@@ -19028,7 +19692,7 @@
         </w:rPr>
         <w:tab/>
       </w:r>
-      <w:bookmarkStart w:id="43" w:name="_Toc2029700"/>
+      <w:bookmarkStart w:id="44" w:name="_Toc2029700"/>
       <w:r>
         <w:rPr>
           <w:rFonts w:ascii="Times New Roman" w:eastAsia="Times New Roman" w:hAnsi="Times New Roman" w:cs="Times New Roman"/>
@@ -19050,7 +19714,7 @@
         <w:tab/>
         <w:t>Sistema de control de versiones</w:t>
       </w:r>
-      <w:bookmarkEnd w:id="43"/>
+      <w:bookmarkEnd w:id="44"/>
     </w:p>
     <w:p>
       <w:pPr>
@@ -19138,7 +19802,7 @@
         </w:rPr>
         <w:tab/>
       </w:r>
-      <w:bookmarkStart w:id="44" w:name="_Toc2029702"/>
+      <w:bookmarkStart w:id="45" w:name="_Toc2029702"/>
       <w:r>
         <w:rPr>
           <w:rFonts w:ascii="Times New Roman" w:eastAsia="Times New Roman" w:hAnsi="Times New Roman" w:cs="Times New Roman"/>
@@ -19160,7 +19824,7 @@
         </w:rPr>
         <w:t>Github</w:t>
       </w:r>
-      <w:bookmarkEnd w:id="44"/>
+      <w:bookmarkEnd w:id="45"/>
       <w:proofErr w:type="spellEnd"/>
       <w:r>
         <w:rPr>
@@ -19227,7 +19891,7 @@
         </w:rPr>
         <w:tab/>
       </w:r>
-      <w:bookmarkStart w:id="45" w:name="_Toc2029703"/>
+      <w:bookmarkStart w:id="46" w:name="_Toc2029703"/>
       <w:r>
         <w:rPr>
           <w:rFonts w:ascii="Times New Roman" w:hAnsi="Times New Roman" w:cs="Times New Roman"/>
@@ -19249,7 +19913,7 @@
         <w:tab/>
         <w:t>Editores de código</w:t>
       </w:r>
-      <w:bookmarkEnd w:id="45"/>
+      <w:bookmarkEnd w:id="46"/>
     </w:p>
     <w:p>
       <w:pPr>
@@ -19347,7 +20011,7 @@
         </w:rPr>
         <w:tab/>
       </w:r>
-      <w:bookmarkStart w:id="46" w:name="_Toc2029704"/>
+      <w:bookmarkStart w:id="47" w:name="_Toc2029704"/>
       <w:r>
         <w:rPr>
           <w:rFonts w:ascii="Times New Roman" w:hAnsi="Times New Roman" w:cs="Times New Roman"/>
@@ -19380,7 +20044,7 @@
         </w:rPr>
         <w:t>Code</w:t>
       </w:r>
-      <w:bookmarkEnd w:id="46"/>
+      <w:bookmarkEnd w:id="47"/>
       <w:proofErr w:type="spellEnd"/>
     </w:p>
     <w:p>
@@ -19729,7 +20393,7 @@
           <w:szCs w:val="24"/>
         </w:rPr>
       </w:pPr>
-      <w:bookmarkStart w:id="47" w:name="_Toc2029705"/>
+      <w:bookmarkStart w:id="48" w:name="_Toc2029705"/>
       <w:r>
         <w:rPr>
           <w:rFonts w:ascii="Times New Roman" w:eastAsia="Times New Roman" w:hAnsi="Times New Roman" w:cs="Times New Roman"/>
@@ -19741,7 +20405,7 @@
         <w:lastRenderedPageBreak/>
         <w:t>Bibliografías</w:t>
       </w:r>
-      <w:bookmarkEnd w:id="47"/>
+      <w:bookmarkEnd w:id="48"/>
     </w:p>
     <w:p>
       <w:pPr>
@@ -19765,7 +20429,7 @@
         </w:rPr>
         <w:t xml:space="preserve">FAU UCV. Facultad de Arquitectura y Urbanismo. </w:t>
       </w:r>
-      <w:hyperlink r:id="rId15">
+      <w:hyperlink r:id="rId16">
         <w:r>
           <w:rPr>
             <w:rFonts w:ascii="Times New Roman" w:eastAsia="Times New Roman" w:hAnsi="Times New Roman" w:cs="Times New Roman"/>
@@ -19883,7 +20547,7 @@
           <w:color w:val="00000A"/>
         </w:rPr>
       </w:pPr>
-      <w:hyperlink r:id="rId16">
+      <w:hyperlink r:id="rId17">
         <w:r>
           <w:rPr>
             <w:rFonts w:ascii="Times New Roman" w:hAnsi="Times New Roman" w:cs="Times New Roman"/>
@@ -19897,7 +20561,7 @@
           <w:t xml:space="preserve">DrayerB. Alberto. (1970). Ley de Universidades. Reglamento de Evaluación de los Aprendizajes. </w:t>
         </w:r>
       </w:hyperlink>
-      <w:hyperlink r:id="rId17">
+      <w:hyperlink r:id="rId18">
         <w:r>
           <w:rPr>
             <w:rFonts w:ascii="Times New Roman" w:hAnsi="Times New Roman" w:cs="Times New Roman"/>
@@ -19911,7 +20575,7 @@
           <w:t>http://www.ucv.ve/fileadmin/user_upload/documentos/ley_de_universidades.pdf</w:t>
         </w:r>
       </w:hyperlink>
-      <w:hyperlink r:id="rId18">
+      <w:hyperlink r:id="rId19">
         <w:r>
           <w:rPr>
             <w:rFonts w:ascii="Times New Roman" w:hAnsi="Times New Roman" w:cs="Times New Roman"/>
@@ -19925,7 +20589,7 @@
           <w:t xml:space="preserve">Universidad Central de Venezuela. (2017). Normas sobre el rendimiento mínimo y condiciones de permanencia de los alumnos en la UCV. </w:t>
         </w:r>
       </w:hyperlink>
-      <w:hyperlink r:id="rId19">
+      <w:hyperlink r:id="rId20">
         <w:r>
           <w:rPr>
             <w:rFonts w:ascii="Times New Roman" w:hAnsi="Times New Roman" w:cs="Times New Roman"/>
@@ -19939,7 +20603,7 @@
           <w:t>http://www.ucv.ve/organizacion/facultades/facultad-de-ciencias-economicas-y-sociales/escuelas/estudios-internacionales/reglamentos/normas-sobre-el-rendimiento-minimo-y-condiciones-de-permanencia-de-los-alumnos-en-la-ucv.html</w:t>
         </w:r>
       </w:hyperlink>
-      <w:hyperlink r:id="rId20">
+      <w:hyperlink r:id="rId21">
         <w:r>
           <w:rPr>
             <w:rFonts w:ascii="Times New Roman" w:hAnsi="Times New Roman" w:cs="Times New Roman"/>
@@ -19965,7 +20629,7 @@
           <w:br/>
         </w:r>
       </w:hyperlink>
-      <w:hyperlink r:id="rId21">
+      <w:hyperlink r:id="rId22">
         <w:r>
           <w:rPr>
             <w:rFonts w:ascii="Times New Roman" w:hAnsi="Times New Roman" w:cs="Times New Roman"/>
@@ -20278,7 +20942,7 @@
         </w:rPr>
         <w:t>. Recuperado de https://www.arsys.es/blog/programacion/diseno-web/spa-unica-pagina/</w:t>
       </w:r>
-      <w:hyperlink r:id="rId22">
+      <w:hyperlink r:id="rId23">
         <w:r>
           <w:rPr>
             <w:rFonts w:ascii="Times New Roman" w:hAnsi="Times New Roman" w:cs="Times New Roman"/>
@@ -20345,7 +21009,7 @@
         </w:rPr>
         <w:t>. Recuperado de https://rafarjonilla.com/que-es/backend/</w:t>
       </w:r>
-      <w:hyperlink r:id="rId23">
+      <w:hyperlink r:id="rId24">
         <w:r>
           <w:rPr>
             <w:rFonts w:ascii="Times New Roman" w:hAnsi="Times New Roman"/>
@@ -20551,7 +21215,7 @@
         </w:rPr>
         <w:t>, M. (2017). Editor de código. Recuperado de https://desarrolloweb.com/wiki/editor-de-codigo.html</w:t>
       </w:r>
-      <w:hyperlink r:id="rId24">
+      <w:hyperlink r:id="rId25">
         <w:r>
           <w:rPr>
             <w:rFonts w:ascii="Times New Roman" w:hAnsi="Times New Roman"/>
@@ -20687,7 +21351,7 @@
           <w:szCs w:val="24"/>
         </w:rPr>
       </w:pPr>
-      <w:bookmarkStart w:id="48" w:name="_Toc733344"/>
+      <w:bookmarkStart w:id="49" w:name="_Toc733344"/>
       <w:r>
         <w:rPr>
           <w:rFonts w:ascii="Times New Roman" w:hAnsi="Times New Roman" w:cs="Times New Roman"/>
@@ -20720,7 +21384,7 @@
         </w:rPr>
         <w:t xml:space="preserve"> Especificación - UC1 Inicio de sesión</w:t>
       </w:r>
-      <w:bookmarkEnd w:id="48"/>
+      <w:bookmarkEnd w:id="49"/>
       <w:r>
         <w:rPr>
           <w:rFonts w:ascii="Times New Roman" w:hAnsi="Times New Roman" w:cs="Times New Roman"/>
@@ -20738,7 +21402,7 @@
           <w:rFonts w:ascii="Times New Roman" w:hAnsi="Times New Roman" w:cs="Times New Roman"/>
         </w:rPr>
       </w:pPr>
-      <w:bookmarkStart w:id="49" w:name="_Hlk2032474"/>
+      <w:bookmarkStart w:id="50" w:name="_Hlk2032474"/>
       <w:r>
         <w:rPr>
           <w:rFonts w:ascii="Times New Roman" w:hAnsi="Times New Roman" w:cs="Times New Roman"/>
@@ -20786,7 +21450,7 @@
               <w:right w:w="100" w:type="dxa"/>
             </w:tcMar>
           </w:tcPr>
-          <w:bookmarkEnd w:id="49"/>
+          <w:bookmarkEnd w:id="50"/>
           <w:p>
             <w:pPr>
               <w:pStyle w:val="Normal1"/>
@@ -23198,7 +23862,7 @@
           <w:szCs w:val="24"/>
         </w:rPr>
       </w:pPr>
-      <w:bookmarkStart w:id="50" w:name="_Toc733345"/>
+      <w:bookmarkStart w:id="51" w:name="_Toc733345"/>
       <w:r>
         <w:rPr>
           <w:rFonts w:ascii="Times New Roman" w:hAnsi="Times New Roman" w:cs="Times New Roman"/>
@@ -23259,7 +23923,7 @@
         </w:rPr>
         <w:t xml:space="preserve"> Realizar inscripción del semestre</w:t>
       </w:r>
-      <w:bookmarkEnd w:id="50"/>
+      <w:bookmarkEnd w:id="51"/>
       <w:r>
         <w:rPr>
           <w:rFonts w:ascii="Times New Roman" w:hAnsi="Times New Roman" w:cs="Times New Roman"/>
@@ -25450,7 +26114,7 @@
           <w:szCs w:val="24"/>
         </w:rPr>
       </w:pPr>
-      <w:bookmarkStart w:id="51" w:name="_Toc733346"/>
+      <w:bookmarkStart w:id="52" w:name="_Toc733346"/>
       <w:r>
         <w:rPr>
           <w:rFonts w:ascii="Times New Roman" w:hAnsi="Times New Roman" w:cs="Times New Roman"/>
@@ -25492,7 +26156,7 @@
         </w:rPr>
         <w:t xml:space="preserve"> Especificación - UC3 Realizar inscripción del semestre.</w:t>
       </w:r>
-      <w:bookmarkEnd w:id="51"/>
+      <w:bookmarkEnd w:id="52"/>
       <w:r>
         <w:rPr>
           <w:rFonts w:ascii="Times New Roman" w:hAnsi="Times New Roman" w:cs="Times New Roman"/>
@@ -26709,7 +27373,7 @@
           <w:szCs w:val="24"/>
         </w:rPr>
       </w:pPr>
-      <w:bookmarkStart w:id="52" w:name="_Toc733347"/>
+      <w:bookmarkStart w:id="53" w:name="_Toc733347"/>
       <w:r>
         <w:rPr>
           <w:rFonts w:ascii="Times New Roman" w:hAnsi="Times New Roman" w:cs="Times New Roman"/>
@@ -26743,7 +27407,7 @@
         </w:rPr>
         <w:t xml:space="preserve"> Especificación - UC4 Consultar listado de inscritos.</w:t>
       </w:r>
-      <w:bookmarkEnd w:id="52"/>
+      <w:bookmarkEnd w:id="53"/>
       <w:r>
         <w:rPr>
           <w:rFonts w:ascii="Times New Roman" w:hAnsi="Times New Roman" w:cs="Times New Roman"/>
@@ -27997,7 +28661,7 @@
           <w:szCs w:val="24"/>
         </w:rPr>
       </w:pPr>
-      <w:bookmarkStart w:id="53" w:name="_Toc733348"/>
+      <w:bookmarkStart w:id="54" w:name="_Toc733348"/>
       <w:r>
         <w:rPr>
           <w:rFonts w:ascii="Times New Roman" w:hAnsi="Times New Roman" w:cs="Times New Roman"/>
@@ -28039,7 +28703,7 @@
         </w:rPr>
         <w:t xml:space="preserve"> Especificación - UC5 Montar la planificación del semestre.</w:t>
       </w:r>
-      <w:bookmarkEnd w:id="53"/>
+      <w:bookmarkEnd w:id="54"/>
       <w:r>
         <w:rPr>
           <w:rFonts w:ascii="Times New Roman" w:hAnsi="Times New Roman" w:cs="Times New Roman"/>
@@ -29672,7 +30336,7 @@
       </w:r>
     </w:p>
   </w:comment>
-  <w:comment w:id="26" w:author="Unplugged" w:date="2019-02-26T18:03:00Z" w:initials="U">
+  <w:comment w:id="27" w:author="Unplugged" w:date="2019-02-26T18:03:00Z" w:initials="U">
     <w:p>
       <w:pPr>
         <w:pStyle w:val="CommentText"/>
@@ -29688,7 +30352,7 @@
       </w:r>
     </w:p>
   </w:comment>
-  <w:comment w:id="27" w:author="Unplugged" w:date="2019-02-26T18:14:00Z" w:initials="U">
+  <w:comment w:id="28" w:author="Unplugged" w:date="2019-02-26T18:14:00Z" w:initials="U">
     <w:p>
       <w:pPr>
         <w:pStyle w:val="CommentText"/>
@@ -29701,6 +30365,30 @@
       </w:r>
       <w:r>
         <w:t>https://www.scrumguides.org/scrum-guide.html#artifacts-increment</w:t>
+      </w:r>
+    </w:p>
+  </w:comment>
+  <w:comment w:id="29" w:author="José Valentin Salina Peña" w:date="2019-02-26T22:54:00Z" w:initials="JVSP">
+    <w:p>
+      <w:pPr>
+        <w:pStyle w:val="CommentText"/>
+      </w:pPr>
+      <w:r>
+        <w:rPr>
+          <w:rStyle w:val="CommentReference"/>
+        </w:rPr>
+        <w:annotationRef/>
+      </w:r>
+      <w:hyperlink r:id="rId2" w:history="1">
+        <w:r>
+          <w:rPr>
+            <w:rStyle w:val="Hyperlink"/>
+          </w:rPr>
+          <w:t>https://www.scrummanager.net/bok/images/8/84/Marco_estandar_scrum.png</w:t>
+        </w:r>
+      </w:hyperlink>
+      <w:r>
+        <w:t xml:space="preserve"> juan palacio abril 2014</w:t>
       </w:r>
     </w:p>
   </w:comment>
@@ -29715,6 +30403,7 @@
   <w15:commentEx w15:paraId="68375912" w15:done="0"/>
   <w15:commentEx w15:paraId="007F3A7C" w15:done="0"/>
   <w15:commentEx w15:paraId="3DA91C87" w15:done="0"/>
+  <w15:commentEx w15:paraId="3272BC71" w15:done="0"/>
 </w15:commentsEx>
 </file>
 
@@ -29726,6 +30415,7 @@
   <w16cid:commentId w16cid:paraId="68375912" w16cid:durableId="201FF6C7"/>
   <w16cid:commentId w16cid:paraId="007F3A7C" w16cid:durableId="201FFDE2"/>
   <w16cid:commentId w16cid:paraId="3DA91C87" w16cid:durableId="2020006E"/>
+  <w16cid:commentId w16cid:paraId="3272BC71" w16cid:durableId="20204218"/>
 </w16cid:commentsIds>
 </file>
 
@@ -33677,7 +34367,7 @@
 </file>
 
 <file path=customXml/itemProps1.xml><?xml version="1.0" encoding="utf-8"?>
-<ds:datastoreItem xmlns:ds="http://schemas.openxmlformats.org/officeDocument/2006/customXml" ds:itemID="{4C661F7F-57B1-4EC3-9D6B-0146C722BF7F}">
+<ds:datastoreItem xmlns:ds="http://schemas.openxmlformats.org/officeDocument/2006/customXml" ds:itemID="{103ED273-98A3-4D0B-AF07-27182FB1470E}">
   <ds:schemaRefs>
     <ds:schemaRef ds:uri="http://schemas.openxmlformats.org/officeDocument/2006/bibliography"/>
   </ds:schemaRefs>

</xml_diff>